<commit_message>
Update docx with changes from md
</commit_message>
<xml_diff>
--- a/nostarch/docx/chapter09.docx
+++ b/nostarch/docx/chapter09.docx
@@ -769,17 +769,44 @@
         <w:t>main.rs</w:t>
       </w:r>
       <w:r>
-        <w:t xml:space="preserve"> where we attempt to access </w:t>
-      </w:r>
-      <w:r>
-        <w:rPr>
-          <w:rStyle w:val="Literal"/>
-        </w:rPr>
-        <w:t>index</w:t>
-      </w:r>
-      <w:r>
-        <w:t>.</w:t>
-      </w:r>
+        <w:t xml:space="preserve"> where we attempt to access</w:t>
+      </w:r>
+      <w:ins w:id="11" w:author="Carol Nichols" w:date="2025-05-27T17:18:00Z" w16du:dateUtc="2025-05-27T21:18:00Z">
+        <w:r>
+          <w:t xml:space="preserve"> index 99 </w:t>
+        </w:r>
+      </w:ins>
+      <w:ins w:id="12" w:author="Carol Nichols" w:date="2025-05-27T17:19:00Z" w16du:dateUtc="2025-05-27T21:19:00Z">
+        <w:r>
+          <w:t xml:space="preserve">of the vector in </w:t>
+        </w:r>
+        <w:r>
+          <w:rPr>
+            <w:rStyle w:val="Literal"/>
+            <w:rPrChange w:id="13" w:author="Carol Nichols" w:date="2025-05-27T17:19:00Z" w16du:dateUtc="2025-05-27T21:19:00Z">
+              <w:rPr/>
+            </w:rPrChange>
+          </w:rPr>
+          <w:t>v</w:t>
+        </w:r>
+        <w:r>
+          <w:t>.</w:t>
+        </w:r>
+      </w:ins>
+      <w:del w:id="14" w:author="Carol Nichols" w:date="2025-05-27T17:18:00Z" w16du:dateUtc="2025-05-27T21:18:00Z">
+        <w:r>
+          <w:delText xml:space="preserve"> </w:delText>
+        </w:r>
+        <w:r>
+          <w:rPr>
+            <w:rStyle w:val="Literal"/>
+          </w:rPr>
+          <w:delText>index</w:delText>
+        </w:r>
+        <w:r>
+          <w:delText>.</w:delText>
+        </w:r>
+      </w:del>
     </w:p>
     <w:p>
       <w:pPr>
@@ -852,10 +879,10 @@
       <w:pPr>
         <w:pStyle w:val="CodeWide"/>
         <w:rPr>
-          <w:ins w:id="11" w:author="Chris Krycho" w:date="2025-02-26T16:04:00Z"/>
-        </w:rPr>
-      </w:pPr>
-      <w:ins w:id="12" w:author="Chris Krycho" w:date="2025-02-26T16:04:00Z">
+          <w:ins w:id="15" w:author="Chris Krycho" w:date="2025-02-26T16:04:00Z"/>
+        </w:rPr>
+      </w:pPr>
+      <w:ins w:id="16" w:author="Chris Krycho" w:date="2025-02-26T16:04:00Z">
         <w:r>
           <w:t xml:space="preserve">thread 'main' panicked at </w:t>
         </w:r>
@@ -873,10 +900,10 @@
       <w:pPr>
         <w:pStyle w:val="CodeWide"/>
         <w:rPr>
-          <w:ins w:id="13" w:author="Chris Krycho" w:date="2025-02-26T16:04:00Z"/>
-        </w:rPr>
-      </w:pPr>
-      <w:ins w:id="14" w:author="Chris Krycho" w:date="2025-02-26T16:04:00Z">
+          <w:ins w:id="17" w:author="Chris Krycho" w:date="2025-02-26T16:04:00Z"/>
+        </w:rPr>
+      </w:pPr>
+      <w:ins w:id="18" w:author="Chris Krycho" w:date="2025-02-26T16:04:00Z">
         <w:r>
           <w:t xml:space="preserve">index out of bounds: the </w:t>
         </w:r>
@@ -894,15 +921,15 @@
       <w:pPr>
         <w:pStyle w:val="CodeWide"/>
         <w:rPr>
-          <w:del w:id="15" w:author="Chris Krycho" w:date="2025-02-26T16:04:00Z"/>
-        </w:rPr>
-      </w:pPr>
-      <w:ins w:id="16" w:author="Chris Krycho" w:date="2025-02-26T16:04:00Z">
+          <w:del w:id="19" w:author="Chris Krycho" w:date="2025-02-26T16:04:00Z"/>
+        </w:rPr>
+      </w:pPr>
+      <w:ins w:id="20" w:author="Chris Krycho" w:date="2025-02-26T16:04:00Z">
         <w:r>
           <w:t>stack backtrace:</w:t>
         </w:r>
       </w:ins>
-      <w:del w:id="17" w:author="Chris Krycho" w:date="2025-02-26T16:04:00Z">
+      <w:del w:id="21" w:author="Chris Krycho" w:date="2025-02-26T16:04:00Z">
         <w:r>
           <w:delText>thread 'main' panicked at 'index out of bounds: the len is 3 but the index is</w:delText>
         </w:r>
@@ -912,10 +939,10 @@
       <w:pPr>
         <w:pStyle w:val="CodeWide"/>
         <w:rPr>
-          <w:del w:id="18" w:author="Chris Krycho" w:date="2025-02-26T16:04:00Z"/>
-        </w:rPr>
-      </w:pPr>
-      <w:del w:id="19" w:author="Chris Krycho" w:date="2025-02-26T16:04:00Z">
+          <w:del w:id="22" w:author="Chris Krycho" w:date="2025-02-26T16:04:00Z"/>
+        </w:rPr>
+      </w:pPr>
+      <w:del w:id="23" w:author="Chris Krycho" w:date="2025-02-26T16:04:00Z">
         <w:r>
           <w:delText>99', src/main.rs:4:5</w:delText>
         </w:r>
@@ -925,7 +952,7 @@
       <w:pPr>
         <w:pStyle w:val="CodeWide"/>
       </w:pPr>
-      <w:del w:id="20" w:author="Chris Krycho" w:date="2025-02-26T16:04:00Z">
+      <w:del w:id="24" w:author="Chris Krycho" w:date="2025-02-26T16:04:00Z">
         <w:r>
           <w:delText>stack backtrace:</w:delText>
         </w:r>
@@ -935,15 +962,15 @@
       <w:pPr>
         <w:pStyle w:val="CodeWide"/>
         <w:rPr>
-          <w:ins w:id="21" w:author="Carol Nichols" w:date="2025-05-27T17:09:00Z" w16du:dateUtc="2025-05-27T21:09:00Z"/>
-          <w:rPrChange w:id="22" w:author="Carol Nichols" w:date="2025-05-27T17:09:00Z" w16du:dateUtc="2025-05-27T21:09:00Z">
+          <w:ins w:id="25" w:author="Carol Nichols" w:date="2025-05-27T17:09:00Z" w16du:dateUtc="2025-05-27T21:09:00Z"/>
+          <w:rPrChange w:id="26" w:author="Carol Nichols" w:date="2025-05-27T17:09:00Z" w16du:dateUtc="2025-05-27T21:09:00Z">
             <w:rPr>
-              <w:ins w:id="23" w:author="Carol Nichols" w:date="2025-05-27T17:09:00Z" w16du:dateUtc="2025-05-27T21:09:00Z"/>
+              <w:ins w:id="27" w:author="Carol Nichols" w:date="2025-05-27T17:09:00Z" w16du:dateUtc="2025-05-27T21:09:00Z"/>
               <w:lang w:eastAsia="en-US"/>
             </w:rPr>
           </w:rPrChange>
         </w:rPr>
-        <w:pPrChange w:id="24" w:author="Carol Nichols" w:date="2025-05-27T17:09:00Z" w16du:dateUtc="2025-05-27T21:09:00Z">
+        <w:pPrChange w:id="28" w:author="Carol Nichols" w:date="2025-05-27T17:09:00Z" w16du:dateUtc="2025-05-27T21:09:00Z">
           <w:pPr>
             <w:tabs>
               <w:tab w:val="left" w:pos="916"/>
@@ -967,10 +994,10 @@
           </w:pPr>
         </w:pPrChange>
       </w:pPr>
-      <w:ins w:id="25" w:author="Carol Nichols" w:date="2025-05-27T17:09:00Z" w16du:dateUtc="2025-05-27T21:09:00Z">
+      <w:ins w:id="29" w:author="Carol Nichols" w:date="2025-05-27T17:09:00Z" w16du:dateUtc="2025-05-27T21:09:00Z">
         <w:r>
           <w:rPr>
-            <w:rPrChange w:id="26" w:author="Carol Nichols" w:date="2025-05-27T17:09:00Z" w16du:dateUtc="2025-05-27T21:09:00Z">
+            <w:rPrChange w:id="30" w:author="Carol Nichols" w:date="2025-05-27T17:09:00Z" w16du:dateUtc="2025-05-27T21:09:00Z">
               <w:rPr>
                 <w:lang w:eastAsia="en-US"/>
               </w:rPr>
@@ -981,7 +1008,7 @@
         <w:proofErr w:type="spellStart"/>
         <w:r>
           <w:rPr>
-            <w:rPrChange w:id="27" w:author="Carol Nichols" w:date="2025-05-27T17:09:00Z" w16du:dateUtc="2025-05-27T21:09:00Z">
+            <w:rPrChange w:id="31" w:author="Carol Nichols" w:date="2025-05-27T17:09:00Z" w16du:dateUtc="2025-05-27T21:09:00Z">
               <w:rPr>
                 <w:lang w:eastAsia="en-US"/>
               </w:rPr>
@@ -996,15 +1023,15 @@
       <w:pPr>
         <w:pStyle w:val="CodeWide"/>
         <w:rPr>
-          <w:ins w:id="28" w:author="Carol Nichols" w:date="2025-05-27T17:09:00Z" w16du:dateUtc="2025-05-27T21:09:00Z"/>
-          <w:rPrChange w:id="29" w:author="Carol Nichols" w:date="2025-05-27T17:09:00Z" w16du:dateUtc="2025-05-27T21:09:00Z">
+          <w:ins w:id="32" w:author="Carol Nichols" w:date="2025-05-27T17:09:00Z" w16du:dateUtc="2025-05-27T21:09:00Z"/>
+          <w:rPrChange w:id="33" w:author="Carol Nichols" w:date="2025-05-27T17:09:00Z" w16du:dateUtc="2025-05-27T21:09:00Z">
             <w:rPr>
-              <w:ins w:id="30" w:author="Carol Nichols" w:date="2025-05-27T17:09:00Z" w16du:dateUtc="2025-05-27T21:09:00Z"/>
+              <w:ins w:id="34" w:author="Carol Nichols" w:date="2025-05-27T17:09:00Z" w16du:dateUtc="2025-05-27T21:09:00Z"/>
               <w:lang w:eastAsia="en-US"/>
             </w:rPr>
           </w:rPrChange>
         </w:rPr>
-        <w:pPrChange w:id="31" w:author="Carol Nichols" w:date="2025-05-27T17:09:00Z" w16du:dateUtc="2025-05-27T21:09:00Z">
+        <w:pPrChange w:id="35" w:author="Carol Nichols" w:date="2025-05-27T17:09:00Z" w16du:dateUtc="2025-05-27T21:09:00Z">
           <w:pPr>
             <w:tabs>
               <w:tab w:val="left" w:pos="916"/>
@@ -1028,10 +1055,10 @@
           </w:pPr>
         </w:pPrChange>
       </w:pPr>
-      <w:ins w:id="32" w:author="Carol Nichols" w:date="2025-05-27T17:09:00Z" w16du:dateUtc="2025-05-27T21:09:00Z">
+      <w:ins w:id="36" w:author="Carol Nichols" w:date="2025-05-27T17:09:00Z" w16du:dateUtc="2025-05-27T21:09:00Z">
         <w:r>
           <w:rPr>
-            <w:rPrChange w:id="33" w:author="Carol Nichols" w:date="2025-05-27T17:09:00Z" w16du:dateUtc="2025-05-27T21:09:00Z">
+            <w:rPrChange w:id="37" w:author="Carol Nichols" w:date="2025-05-27T17:09:00Z" w16du:dateUtc="2025-05-27T21:09:00Z">
               <w:rPr>
                 <w:lang w:eastAsia="en-US"/>
               </w:rPr>
@@ -1045,15 +1072,15 @@
       <w:pPr>
         <w:pStyle w:val="CodeWide"/>
         <w:rPr>
-          <w:ins w:id="34" w:author="Carol Nichols" w:date="2025-05-27T17:09:00Z" w16du:dateUtc="2025-05-27T21:09:00Z"/>
-          <w:rPrChange w:id="35" w:author="Carol Nichols" w:date="2025-05-27T17:09:00Z" w16du:dateUtc="2025-05-27T21:09:00Z">
+          <w:ins w:id="38" w:author="Carol Nichols" w:date="2025-05-27T17:09:00Z" w16du:dateUtc="2025-05-27T21:09:00Z"/>
+          <w:rPrChange w:id="39" w:author="Carol Nichols" w:date="2025-05-27T17:09:00Z" w16du:dateUtc="2025-05-27T21:09:00Z">
             <w:rPr>
-              <w:ins w:id="36" w:author="Carol Nichols" w:date="2025-05-27T17:09:00Z" w16du:dateUtc="2025-05-27T21:09:00Z"/>
+              <w:ins w:id="40" w:author="Carol Nichols" w:date="2025-05-27T17:09:00Z" w16du:dateUtc="2025-05-27T21:09:00Z"/>
               <w:lang w:eastAsia="en-US"/>
             </w:rPr>
           </w:rPrChange>
         </w:rPr>
-        <w:pPrChange w:id="37" w:author="Carol Nichols" w:date="2025-05-27T17:09:00Z" w16du:dateUtc="2025-05-27T21:09:00Z">
+        <w:pPrChange w:id="41" w:author="Carol Nichols" w:date="2025-05-27T17:09:00Z" w16du:dateUtc="2025-05-27T21:09:00Z">
           <w:pPr>
             <w:tabs>
               <w:tab w:val="left" w:pos="916"/>
@@ -1077,10 +1104,10 @@
           </w:pPr>
         </w:pPrChange>
       </w:pPr>
-      <w:ins w:id="38" w:author="Carol Nichols" w:date="2025-05-27T17:09:00Z" w16du:dateUtc="2025-05-27T21:09:00Z">
+      <w:ins w:id="42" w:author="Carol Nichols" w:date="2025-05-27T17:09:00Z" w16du:dateUtc="2025-05-27T21:09:00Z">
         <w:r>
           <w:rPr>
-            <w:rPrChange w:id="39" w:author="Carol Nichols" w:date="2025-05-27T17:09:00Z" w16du:dateUtc="2025-05-27T21:09:00Z">
+            <w:rPrChange w:id="43" w:author="Carol Nichols" w:date="2025-05-27T17:09:00Z" w16du:dateUtc="2025-05-27T21:09:00Z">
               <w:rPr>
                 <w:lang w:eastAsia="en-US"/>
               </w:rPr>
@@ -1091,7 +1118,7 @@
         <w:proofErr w:type="spellStart"/>
         <w:r>
           <w:rPr>
-            <w:rPrChange w:id="40" w:author="Carol Nichols" w:date="2025-05-27T17:09:00Z" w16du:dateUtc="2025-05-27T21:09:00Z">
+            <w:rPrChange w:id="44" w:author="Carol Nichols" w:date="2025-05-27T17:09:00Z" w16du:dateUtc="2025-05-27T21:09:00Z">
               <w:rPr>
                 <w:lang w:eastAsia="en-US"/>
               </w:rPr>
@@ -1106,15 +1133,15 @@
       <w:pPr>
         <w:pStyle w:val="CodeWide"/>
         <w:rPr>
-          <w:ins w:id="41" w:author="Carol Nichols" w:date="2025-05-27T17:09:00Z" w16du:dateUtc="2025-05-27T21:09:00Z"/>
-          <w:rPrChange w:id="42" w:author="Carol Nichols" w:date="2025-05-27T17:09:00Z" w16du:dateUtc="2025-05-27T21:09:00Z">
+          <w:ins w:id="45" w:author="Carol Nichols" w:date="2025-05-27T17:09:00Z" w16du:dateUtc="2025-05-27T21:09:00Z"/>
+          <w:rPrChange w:id="46" w:author="Carol Nichols" w:date="2025-05-27T17:09:00Z" w16du:dateUtc="2025-05-27T21:09:00Z">
             <w:rPr>
-              <w:ins w:id="43" w:author="Carol Nichols" w:date="2025-05-27T17:09:00Z" w16du:dateUtc="2025-05-27T21:09:00Z"/>
+              <w:ins w:id="47" w:author="Carol Nichols" w:date="2025-05-27T17:09:00Z" w16du:dateUtc="2025-05-27T21:09:00Z"/>
               <w:lang w:eastAsia="en-US"/>
             </w:rPr>
           </w:rPrChange>
         </w:rPr>
-        <w:pPrChange w:id="44" w:author="Carol Nichols" w:date="2025-05-27T17:09:00Z" w16du:dateUtc="2025-05-27T21:09:00Z">
+        <w:pPrChange w:id="48" w:author="Carol Nichols" w:date="2025-05-27T17:09:00Z" w16du:dateUtc="2025-05-27T21:09:00Z">
           <w:pPr>
             <w:tabs>
               <w:tab w:val="left" w:pos="916"/>
@@ -1138,10 +1165,10 @@
           </w:pPr>
         </w:pPrChange>
       </w:pPr>
-      <w:ins w:id="45" w:author="Carol Nichols" w:date="2025-05-27T17:09:00Z" w16du:dateUtc="2025-05-27T21:09:00Z">
+      <w:ins w:id="49" w:author="Carol Nichols" w:date="2025-05-27T17:09:00Z" w16du:dateUtc="2025-05-27T21:09:00Z">
         <w:r>
           <w:rPr>
-            <w:rPrChange w:id="46" w:author="Carol Nichols" w:date="2025-05-27T17:09:00Z" w16du:dateUtc="2025-05-27T21:09:00Z">
+            <w:rPrChange w:id="50" w:author="Carol Nichols" w:date="2025-05-27T17:09:00Z" w16du:dateUtc="2025-05-27T21:09:00Z">
               <w:rPr>
                 <w:lang w:eastAsia="en-US"/>
               </w:rPr>
@@ -1155,15 +1182,15 @@
       <w:pPr>
         <w:pStyle w:val="CodeWide"/>
         <w:rPr>
-          <w:ins w:id="47" w:author="Carol Nichols" w:date="2025-05-27T17:09:00Z" w16du:dateUtc="2025-05-27T21:09:00Z"/>
-          <w:rPrChange w:id="48" w:author="Carol Nichols" w:date="2025-05-27T17:09:00Z" w16du:dateUtc="2025-05-27T21:09:00Z">
+          <w:ins w:id="51" w:author="Carol Nichols" w:date="2025-05-27T17:09:00Z" w16du:dateUtc="2025-05-27T21:09:00Z"/>
+          <w:rPrChange w:id="52" w:author="Carol Nichols" w:date="2025-05-27T17:09:00Z" w16du:dateUtc="2025-05-27T21:09:00Z">
             <w:rPr>
-              <w:ins w:id="49" w:author="Carol Nichols" w:date="2025-05-27T17:09:00Z" w16du:dateUtc="2025-05-27T21:09:00Z"/>
+              <w:ins w:id="53" w:author="Carol Nichols" w:date="2025-05-27T17:09:00Z" w16du:dateUtc="2025-05-27T21:09:00Z"/>
               <w:lang w:eastAsia="en-US"/>
             </w:rPr>
           </w:rPrChange>
         </w:rPr>
-        <w:pPrChange w:id="50" w:author="Carol Nichols" w:date="2025-05-27T17:09:00Z" w16du:dateUtc="2025-05-27T21:09:00Z">
+        <w:pPrChange w:id="54" w:author="Carol Nichols" w:date="2025-05-27T17:09:00Z" w16du:dateUtc="2025-05-27T21:09:00Z">
           <w:pPr>
             <w:tabs>
               <w:tab w:val="left" w:pos="916"/>
@@ -1187,10 +1214,10 @@
           </w:pPr>
         </w:pPrChange>
       </w:pPr>
-      <w:ins w:id="51" w:author="Carol Nichols" w:date="2025-05-27T17:09:00Z" w16du:dateUtc="2025-05-27T21:09:00Z">
+      <w:ins w:id="55" w:author="Carol Nichols" w:date="2025-05-27T17:09:00Z" w16du:dateUtc="2025-05-27T21:09:00Z">
         <w:r>
           <w:rPr>
-            <w:rPrChange w:id="52" w:author="Carol Nichols" w:date="2025-05-27T17:09:00Z" w16du:dateUtc="2025-05-27T21:09:00Z">
+            <w:rPrChange w:id="56" w:author="Carol Nichols" w:date="2025-05-27T17:09:00Z" w16du:dateUtc="2025-05-27T21:09:00Z">
               <w:rPr>
                 <w:lang w:eastAsia="en-US"/>
               </w:rPr>
@@ -1201,7 +1228,7 @@
         <w:proofErr w:type="spellStart"/>
         <w:r>
           <w:rPr>
-            <w:rPrChange w:id="53" w:author="Carol Nichols" w:date="2025-05-27T17:09:00Z" w16du:dateUtc="2025-05-27T21:09:00Z">
+            <w:rPrChange w:id="57" w:author="Carol Nichols" w:date="2025-05-27T17:09:00Z" w16du:dateUtc="2025-05-27T21:09:00Z">
               <w:rPr>
                 <w:lang w:eastAsia="en-US"/>
               </w:rPr>
@@ -1216,15 +1243,15 @@
       <w:pPr>
         <w:pStyle w:val="CodeWide"/>
         <w:rPr>
-          <w:ins w:id="54" w:author="Carol Nichols" w:date="2025-05-27T17:09:00Z" w16du:dateUtc="2025-05-27T21:09:00Z"/>
-          <w:rPrChange w:id="55" w:author="Carol Nichols" w:date="2025-05-27T17:09:00Z" w16du:dateUtc="2025-05-27T21:09:00Z">
+          <w:ins w:id="58" w:author="Carol Nichols" w:date="2025-05-27T17:09:00Z" w16du:dateUtc="2025-05-27T21:09:00Z"/>
+          <w:rPrChange w:id="59" w:author="Carol Nichols" w:date="2025-05-27T17:09:00Z" w16du:dateUtc="2025-05-27T21:09:00Z">
             <w:rPr>
-              <w:ins w:id="56" w:author="Carol Nichols" w:date="2025-05-27T17:09:00Z" w16du:dateUtc="2025-05-27T21:09:00Z"/>
+              <w:ins w:id="60" w:author="Carol Nichols" w:date="2025-05-27T17:09:00Z" w16du:dateUtc="2025-05-27T21:09:00Z"/>
               <w:lang w:eastAsia="en-US"/>
             </w:rPr>
           </w:rPrChange>
         </w:rPr>
-        <w:pPrChange w:id="57" w:author="Carol Nichols" w:date="2025-05-27T17:09:00Z" w16du:dateUtc="2025-05-27T21:09:00Z">
+        <w:pPrChange w:id="61" w:author="Carol Nichols" w:date="2025-05-27T17:09:00Z" w16du:dateUtc="2025-05-27T21:09:00Z">
           <w:pPr>
             <w:tabs>
               <w:tab w:val="left" w:pos="916"/>
@@ -1248,10 +1275,10 @@
           </w:pPr>
         </w:pPrChange>
       </w:pPr>
-      <w:ins w:id="58" w:author="Carol Nichols" w:date="2025-05-27T17:09:00Z" w16du:dateUtc="2025-05-27T21:09:00Z">
+      <w:ins w:id="62" w:author="Carol Nichols" w:date="2025-05-27T17:09:00Z" w16du:dateUtc="2025-05-27T21:09:00Z">
         <w:r>
           <w:rPr>
-            <w:rPrChange w:id="59" w:author="Carol Nichols" w:date="2025-05-27T17:09:00Z" w16du:dateUtc="2025-05-27T21:09:00Z">
+            <w:rPrChange w:id="63" w:author="Carol Nichols" w:date="2025-05-27T17:09:00Z" w16du:dateUtc="2025-05-27T21:09:00Z">
               <w:rPr>
                 <w:lang w:eastAsia="en-US"/>
               </w:rPr>
@@ -1265,15 +1292,15 @@
       <w:pPr>
         <w:pStyle w:val="CodeWide"/>
         <w:rPr>
-          <w:ins w:id="60" w:author="Carol Nichols" w:date="2025-05-27T17:09:00Z" w16du:dateUtc="2025-05-27T21:09:00Z"/>
-          <w:rPrChange w:id="61" w:author="Carol Nichols" w:date="2025-05-27T17:09:00Z" w16du:dateUtc="2025-05-27T21:09:00Z">
+          <w:ins w:id="64" w:author="Carol Nichols" w:date="2025-05-27T17:09:00Z" w16du:dateUtc="2025-05-27T21:09:00Z"/>
+          <w:rPrChange w:id="65" w:author="Carol Nichols" w:date="2025-05-27T17:09:00Z" w16du:dateUtc="2025-05-27T21:09:00Z">
             <w:rPr>
-              <w:ins w:id="62" w:author="Carol Nichols" w:date="2025-05-27T17:09:00Z" w16du:dateUtc="2025-05-27T21:09:00Z"/>
+              <w:ins w:id="66" w:author="Carol Nichols" w:date="2025-05-27T17:09:00Z" w16du:dateUtc="2025-05-27T21:09:00Z"/>
               <w:lang w:eastAsia="en-US"/>
             </w:rPr>
           </w:rPrChange>
         </w:rPr>
-        <w:pPrChange w:id="63" w:author="Carol Nichols" w:date="2025-05-27T17:09:00Z" w16du:dateUtc="2025-05-27T21:09:00Z">
+        <w:pPrChange w:id="67" w:author="Carol Nichols" w:date="2025-05-27T17:09:00Z" w16du:dateUtc="2025-05-27T21:09:00Z">
           <w:pPr>
             <w:tabs>
               <w:tab w:val="left" w:pos="916"/>
@@ -1297,51 +1324,7 @@
           </w:pPr>
         </w:pPrChange>
       </w:pPr>
-      <w:ins w:id="64" w:author="Carol Nichols" w:date="2025-05-27T17:09:00Z" w16du:dateUtc="2025-05-27T21:09:00Z">
-        <w:r>
-          <w:rPr>
-            <w:rPrChange w:id="65" w:author="Carol Nichols" w:date="2025-05-27T17:09:00Z" w16du:dateUtc="2025-05-27T21:09:00Z">
-              <w:rPr>
-                <w:lang w:eastAsia="en-US"/>
-              </w:rPr>
-            </w:rPrChange>
-          </w:rPr>
-          <w:t xml:space="preserve">   3: &lt;</w:t>
-        </w:r>
-        <w:proofErr w:type="spellStart"/>
-        <w:r>
-          <w:rPr>
-            <w:rPrChange w:id="66" w:author="Carol Nichols" w:date="2025-05-27T17:09:00Z" w16du:dateUtc="2025-05-27T21:09:00Z">
-              <w:rPr>
-                <w:lang w:eastAsia="en-US"/>
-              </w:rPr>
-            </w:rPrChange>
-          </w:rPr>
-          <w:t>usize</w:t>
-        </w:r>
-        <w:proofErr w:type="spellEnd"/>
-        <w:r>
-          <w:rPr>
-            <w:rPrChange w:id="67" w:author="Carol Nichols" w:date="2025-05-27T17:09:00Z" w16du:dateUtc="2025-05-27T21:09:00Z">
-              <w:rPr>
-                <w:lang w:eastAsia="en-US"/>
-              </w:rPr>
-            </w:rPrChange>
-          </w:rPr>
-          <w:t xml:space="preserve"> as core::slice::index::</w:t>
-        </w:r>
-        <w:proofErr w:type="spellStart"/>
-        <w:r>
-          <w:rPr>
-            <w:rPrChange w:id="68" w:author="Carol Nichols" w:date="2025-05-27T17:09:00Z" w16du:dateUtc="2025-05-27T21:09:00Z">
-              <w:rPr>
-                <w:lang w:eastAsia="en-US"/>
-              </w:rPr>
-            </w:rPrChange>
-          </w:rPr>
-          <w:t>SliceIndex</w:t>
-        </w:r>
-        <w:proofErr w:type="spellEnd"/>
+      <w:ins w:id="68" w:author="Carol Nichols" w:date="2025-05-27T17:09:00Z" w16du:dateUtc="2025-05-27T21:09:00Z">
         <w:r>
           <w:rPr>
             <w:rPrChange w:id="69" w:author="Carol Nichols" w:date="2025-05-27T17:09:00Z" w16du:dateUtc="2025-05-27T21:09:00Z">
@@ -1350,6 +1333,50 @@
               </w:rPr>
             </w:rPrChange>
           </w:rPr>
+          <w:t xml:space="preserve">   3: &lt;</w:t>
+        </w:r>
+        <w:proofErr w:type="spellStart"/>
+        <w:r>
+          <w:rPr>
+            <w:rPrChange w:id="70" w:author="Carol Nichols" w:date="2025-05-27T17:09:00Z" w16du:dateUtc="2025-05-27T21:09:00Z">
+              <w:rPr>
+                <w:lang w:eastAsia="en-US"/>
+              </w:rPr>
+            </w:rPrChange>
+          </w:rPr>
+          <w:t>usize</w:t>
+        </w:r>
+        <w:proofErr w:type="spellEnd"/>
+        <w:r>
+          <w:rPr>
+            <w:rPrChange w:id="71" w:author="Carol Nichols" w:date="2025-05-27T17:09:00Z" w16du:dateUtc="2025-05-27T21:09:00Z">
+              <w:rPr>
+                <w:lang w:eastAsia="en-US"/>
+              </w:rPr>
+            </w:rPrChange>
+          </w:rPr>
+          <w:t xml:space="preserve"> as core::slice::index::</w:t>
+        </w:r>
+        <w:proofErr w:type="spellStart"/>
+        <w:r>
+          <w:rPr>
+            <w:rPrChange w:id="72" w:author="Carol Nichols" w:date="2025-05-27T17:09:00Z" w16du:dateUtc="2025-05-27T21:09:00Z">
+              <w:rPr>
+                <w:lang w:eastAsia="en-US"/>
+              </w:rPr>
+            </w:rPrChange>
+          </w:rPr>
+          <w:t>SliceIndex</w:t>
+        </w:r>
+        <w:proofErr w:type="spellEnd"/>
+        <w:r>
+          <w:rPr>
+            <w:rPrChange w:id="73" w:author="Carol Nichols" w:date="2025-05-27T17:09:00Z" w16du:dateUtc="2025-05-27T21:09:00Z">
+              <w:rPr>
+                <w:lang w:eastAsia="en-US"/>
+              </w:rPr>
+            </w:rPrChange>
+          </w:rPr>
           <w:t>&lt;[T]&gt;&gt;::index</w:t>
         </w:r>
       </w:ins>
@@ -1358,15 +1385,15 @@
       <w:pPr>
         <w:pStyle w:val="CodeWide"/>
         <w:rPr>
-          <w:ins w:id="70" w:author="Carol Nichols" w:date="2025-05-27T17:09:00Z" w16du:dateUtc="2025-05-27T21:09:00Z"/>
-          <w:rPrChange w:id="71" w:author="Carol Nichols" w:date="2025-05-27T17:09:00Z" w16du:dateUtc="2025-05-27T21:09:00Z">
+          <w:ins w:id="74" w:author="Carol Nichols" w:date="2025-05-27T17:09:00Z" w16du:dateUtc="2025-05-27T21:09:00Z"/>
+          <w:rPrChange w:id="75" w:author="Carol Nichols" w:date="2025-05-27T17:09:00Z" w16du:dateUtc="2025-05-27T21:09:00Z">
             <w:rPr>
-              <w:ins w:id="72" w:author="Carol Nichols" w:date="2025-05-27T17:09:00Z" w16du:dateUtc="2025-05-27T21:09:00Z"/>
+              <w:ins w:id="76" w:author="Carol Nichols" w:date="2025-05-27T17:09:00Z" w16du:dateUtc="2025-05-27T21:09:00Z"/>
               <w:lang w:eastAsia="en-US"/>
             </w:rPr>
           </w:rPrChange>
         </w:rPr>
-        <w:pPrChange w:id="73" w:author="Carol Nichols" w:date="2025-05-27T17:09:00Z" w16du:dateUtc="2025-05-27T21:09:00Z">
+        <w:pPrChange w:id="77" w:author="Carol Nichols" w:date="2025-05-27T17:09:00Z" w16du:dateUtc="2025-05-27T21:09:00Z">
           <w:pPr>
             <w:tabs>
               <w:tab w:val="left" w:pos="916"/>
@@ -1390,10 +1417,10 @@
           </w:pPr>
         </w:pPrChange>
       </w:pPr>
-      <w:ins w:id="74" w:author="Carol Nichols" w:date="2025-05-27T17:09:00Z" w16du:dateUtc="2025-05-27T21:09:00Z">
+      <w:ins w:id="78" w:author="Carol Nichols" w:date="2025-05-27T17:09:00Z" w16du:dateUtc="2025-05-27T21:09:00Z">
         <w:r>
           <w:rPr>
-            <w:rPrChange w:id="75" w:author="Carol Nichols" w:date="2025-05-27T17:09:00Z" w16du:dateUtc="2025-05-27T21:09:00Z">
+            <w:rPrChange w:id="79" w:author="Carol Nichols" w:date="2025-05-27T17:09:00Z" w16du:dateUtc="2025-05-27T21:09:00Z">
               <w:rPr>
                 <w:lang w:eastAsia="en-US"/>
               </w:rPr>
@@ -1407,15 +1434,15 @@
       <w:pPr>
         <w:pStyle w:val="CodeWide"/>
         <w:rPr>
-          <w:ins w:id="76" w:author="Carol Nichols" w:date="2025-05-27T17:09:00Z" w16du:dateUtc="2025-05-27T21:09:00Z"/>
-          <w:rPrChange w:id="77" w:author="Carol Nichols" w:date="2025-05-27T17:09:00Z" w16du:dateUtc="2025-05-27T21:09:00Z">
+          <w:ins w:id="80" w:author="Carol Nichols" w:date="2025-05-27T17:09:00Z" w16du:dateUtc="2025-05-27T21:09:00Z"/>
+          <w:rPrChange w:id="81" w:author="Carol Nichols" w:date="2025-05-27T17:09:00Z" w16du:dateUtc="2025-05-27T21:09:00Z">
             <w:rPr>
-              <w:ins w:id="78" w:author="Carol Nichols" w:date="2025-05-27T17:09:00Z" w16du:dateUtc="2025-05-27T21:09:00Z"/>
+              <w:ins w:id="82" w:author="Carol Nichols" w:date="2025-05-27T17:09:00Z" w16du:dateUtc="2025-05-27T21:09:00Z"/>
               <w:lang w:eastAsia="en-US"/>
             </w:rPr>
           </w:rPrChange>
         </w:rPr>
-        <w:pPrChange w:id="79" w:author="Carol Nichols" w:date="2025-05-27T17:09:00Z" w16du:dateUtc="2025-05-27T21:09:00Z">
+        <w:pPrChange w:id="83" w:author="Carol Nichols" w:date="2025-05-27T17:09:00Z" w16du:dateUtc="2025-05-27T21:09:00Z">
           <w:pPr>
             <w:tabs>
               <w:tab w:val="left" w:pos="916"/>
@@ -1439,10 +1466,10 @@
           </w:pPr>
         </w:pPrChange>
       </w:pPr>
-      <w:ins w:id="80" w:author="Carol Nichols" w:date="2025-05-27T17:09:00Z" w16du:dateUtc="2025-05-27T21:09:00Z">
+      <w:ins w:id="84" w:author="Carol Nichols" w:date="2025-05-27T17:09:00Z" w16du:dateUtc="2025-05-27T21:09:00Z">
         <w:r>
           <w:rPr>
-            <w:rPrChange w:id="81" w:author="Carol Nichols" w:date="2025-05-27T17:09:00Z" w16du:dateUtc="2025-05-27T21:09:00Z">
+            <w:rPrChange w:id="85" w:author="Carol Nichols" w:date="2025-05-27T17:09:00Z" w16du:dateUtc="2025-05-27T21:09:00Z">
               <w:rPr>
                 <w:lang w:eastAsia="en-US"/>
               </w:rPr>
@@ -1453,7 +1480,7 @@
         <w:proofErr w:type="spellStart"/>
         <w:r>
           <w:rPr>
-            <w:rPrChange w:id="82" w:author="Carol Nichols" w:date="2025-05-27T17:09:00Z" w16du:dateUtc="2025-05-27T21:09:00Z">
+            <w:rPrChange w:id="86" w:author="Carol Nichols" w:date="2025-05-27T17:09:00Z" w16du:dateUtc="2025-05-27T21:09:00Z">
               <w:rPr>
                 <w:lang w:eastAsia="en-US"/>
               </w:rPr>
@@ -1464,7 +1491,7 @@
         <w:proofErr w:type="spellEnd"/>
         <w:r>
           <w:rPr>
-            <w:rPrChange w:id="83" w:author="Carol Nichols" w:date="2025-05-27T17:09:00Z" w16du:dateUtc="2025-05-27T21:09:00Z">
+            <w:rPrChange w:id="87" w:author="Carol Nichols" w:date="2025-05-27T17:09:00Z" w16du:dateUtc="2025-05-27T21:09:00Z">
               <w:rPr>
                 <w:lang w:eastAsia="en-US"/>
               </w:rPr>
@@ -1478,15 +1505,15 @@
       <w:pPr>
         <w:pStyle w:val="CodeWide"/>
         <w:rPr>
-          <w:ins w:id="84" w:author="Carol Nichols" w:date="2025-05-27T17:09:00Z" w16du:dateUtc="2025-05-27T21:09:00Z"/>
-          <w:rPrChange w:id="85" w:author="Carol Nichols" w:date="2025-05-27T17:09:00Z" w16du:dateUtc="2025-05-27T21:09:00Z">
+          <w:ins w:id="88" w:author="Carol Nichols" w:date="2025-05-27T17:09:00Z" w16du:dateUtc="2025-05-27T21:09:00Z"/>
+          <w:rPrChange w:id="89" w:author="Carol Nichols" w:date="2025-05-27T17:09:00Z" w16du:dateUtc="2025-05-27T21:09:00Z">
             <w:rPr>
-              <w:ins w:id="86" w:author="Carol Nichols" w:date="2025-05-27T17:09:00Z" w16du:dateUtc="2025-05-27T21:09:00Z"/>
+              <w:ins w:id="90" w:author="Carol Nichols" w:date="2025-05-27T17:09:00Z" w16du:dateUtc="2025-05-27T21:09:00Z"/>
               <w:lang w:eastAsia="en-US"/>
             </w:rPr>
           </w:rPrChange>
         </w:rPr>
-        <w:pPrChange w:id="87" w:author="Carol Nichols" w:date="2025-05-27T17:09:00Z" w16du:dateUtc="2025-05-27T21:09:00Z">
+        <w:pPrChange w:id="91" w:author="Carol Nichols" w:date="2025-05-27T17:09:00Z" w16du:dateUtc="2025-05-27T21:09:00Z">
           <w:pPr>
             <w:tabs>
               <w:tab w:val="left" w:pos="916"/>
@@ -1510,10 +1537,10 @@
           </w:pPr>
         </w:pPrChange>
       </w:pPr>
-      <w:ins w:id="88" w:author="Carol Nichols" w:date="2025-05-27T17:09:00Z" w16du:dateUtc="2025-05-27T21:09:00Z">
+      <w:ins w:id="92" w:author="Carol Nichols" w:date="2025-05-27T17:09:00Z" w16du:dateUtc="2025-05-27T21:09:00Z">
         <w:r>
           <w:rPr>
-            <w:rPrChange w:id="89" w:author="Carol Nichols" w:date="2025-05-27T17:09:00Z" w16du:dateUtc="2025-05-27T21:09:00Z">
+            <w:rPrChange w:id="93" w:author="Carol Nichols" w:date="2025-05-27T17:09:00Z" w16du:dateUtc="2025-05-27T21:09:00Z">
               <w:rPr>
                 <w:lang w:eastAsia="en-US"/>
               </w:rPr>
@@ -1527,15 +1554,15 @@
       <w:pPr>
         <w:pStyle w:val="CodeWide"/>
         <w:rPr>
-          <w:ins w:id="90" w:author="Carol Nichols" w:date="2025-05-27T17:09:00Z" w16du:dateUtc="2025-05-27T21:09:00Z"/>
-          <w:rPrChange w:id="91" w:author="Carol Nichols" w:date="2025-05-27T17:09:00Z" w16du:dateUtc="2025-05-27T21:09:00Z">
+          <w:ins w:id="94" w:author="Carol Nichols" w:date="2025-05-27T17:09:00Z" w16du:dateUtc="2025-05-27T21:09:00Z"/>
+          <w:rPrChange w:id="95" w:author="Carol Nichols" w:date="2025-05-27T17:09:00Z" w16du:dateUtc="2025-05-27T21:09:00Z">
             <w:rPr>
-              <w:ins w:id="92" w:author="Carol Nichols" w:date="2025-05-27T17:09:00Z" w16du:dateUtc="2025-05-27T21:09:00Z"/>
+              <w:ins w:id="96" w:author="Carol Nichols" w:date="2025-05-27T17:09:00Z" w16du:dateUtc="2025-05-27T21:09:00Z"/>
               <w:lang w:eastAsia="en-US"/>
             </w:rPr>
           </w:rPrChange>
         </w:rPr>
-        <w:pPrChange w:id="93" w:author="Carol Nichols" w:date="2025-05-27T17:09:00Z" w16du:dateUtc="2025-05-27T21:09:00Z">
+        <w:pPrChange w:id="97" w:author="Carol Nichols" w:date="2025-05-27T17:09:00Z" w16du:dateUtc="2025-05-27T21:09:00Z">
           <w:pPr>
             <w:tabs>
               <w:tab w:val="left" w:pos="916"/>
@@ -1559,51 +1586,7 @@
           </w:pPr>
         </w:pPrChange>
       </w:pPr>
-      <w:ins w:id="94" w:author="Carol Nichols" w:date="2025-05-27T17:09:00Z" w16du:dateUtc="2025-05-27T21:09:00Z">
-        <w:r>
-          <w:rPr>
-            <w:rPrChange w:id="95" w:author="Carol Nichols" w:date="2025-05-27T17:09:00Z" w16du:dateUtc="2025-05-27T21:09:00Z">
-              <w:rPr>
-                <w:lang w:eastAsia="en-US"/>
-              </w:rPr>
-            </w:rPrChange>
-          </w:rPr>
-          <w:t xml:space="preserve">   5: &lt;</w:t>
-        </w:r>
-        <w:proofErr w:type="spellStart"/>
-        <w:r>
-          <w:rPr>
-            <w:rPrChange w:id="96" w:author="Carol Nichols" w:date="2025-05-27T17:09:00Z" w16du:dateUtc="2025-05-27T21:09:00Z">
-              <w:rPr>
-                <w:lang w:eastAsia="en-US"/>
-              </w:rPr>
-            </w:rPrChange>
-          </w:rPr>
-          <w:t>alloc</w:t>
-        </w:r>
-        <w:proofErr w:type="spellEnd"/>
-        <w:r>
-          <w:rPr>
-            <w:rPrChange w:id="97" w:author="Carol Nichols" w:date="2025-05-27T17:09:00Z" w16du:dateUtc="2025-05-27T21:09:00Z">
-              <w:rPr>
-                <w:lang w:eastAsia="en-US"/>
-              </w:rPr>
-            </w:rPrChange>
-          </w:rPr>
-          <w:t>::</w:t>
-        </w:r>
-        <w:proofErr w:type="spellStart"/>
-        <w:r>
-          <w:rPr>
-            <w:rPrChange w:id="98" w:author="Carol Nichols" w:date="2025-05-27T17:09:00Z" w16du:dateUtc="2025-05-27T21:09:00Z">
-              <w:rPr>
-                <w:lang w:eastAsia="en-US"/>
-              </w:rPr>
-            </w:rPrChange>
-          </w:rPr>
-          <w:t>vec</w:t>
-        </w:r>
-        <w:proofErr w:type="spellEnd"/>
+      <w:ins w:id="98" w:author="Carol Nichols" w:date="2025-05-27T17:09:00Z" w16du:dateUtc="2025-05-27T21:09:00Z">
         <w:r>
           <w:rPr>
             <w:rPrChange w:id="99" w:author="Carol Nichols" w:date="2025-05-27T17:09:00Z" w16du:dateUtc="2025-05-27T21:09:00Z">
@@ -1612,6 +1595,50 @@
               </w:rPr>
             </w:rPrChange>
           </w:rPr>
+          <w:t xml:space="preserve">   5: &lt;</w:t>
+        </w:r>
+        <w:proofErr w:type="spellStart"/>
+        <w:r>
+          <w:rPr>
+            <w:rPrChange w:id="100" w:author="Carol Nichols" w:date="2025-05-27T17:09:00Z" w16du:dateUtc="2025-05-27T21:09:00Z">
+              <w:rPr>
+                <w:lang w:eastAsia="en-US"/>
+              </w:rPr>
+            </w:rPrChange>
+          </w:rPr>
+          <w:t>alloc</w:t>
+        </w:r>
+        <w:proofErr w:type="spellEnd"/>
+        <w:r>
+          <w:rPr>
+            <w:rPrChange w:id="101" w:author="Carol Nichols" w:date="2025-05-27T17:09:00Z" w16du:dateUtc="2025-05-27T21:09:00Z">
+              <w:rPr>
+                <w:lang w:eastAsia="en-US"/>
+              </w:rPr>
+            </w:rPrChange>
+          </w:rPr>
+          <w:t>::</w:t>
+        </w:r>
+        <w:proofErr w:type="spellStart"/>
+        <w:r>
+          <w:rPr>
+            <w:rPrChange w:id="102" w:author="Carol Nichols" w:date="2025-05-27T17:09:00Z" w16du:dateUtc="2025-05-27T21:09:00Z">
+              <w:rPr>
+                <w:lang w:eastAsia="en-US"/>
+              </w:rPr>
+            </w:rPrChange>
+          </w:rPr>
+          <w:t>vec</w:t>
+        </w:r>
+        <w:proofErr w:type="spellEnd"/>
+        <w:r>
+          <w:rPr>
+            <w:rPrChange w:id="103" w:author="Carol Nichols" w:date="2025-05-27T17:09:00Z" w16du:dateUtc="2025-05-27T21:09:00Z">
+              <w:rPr>
+                <w:lang w:eastAsia="en-US"/>
+              </w:rPr>
+            </w:rPrChange>
+          </w:rPr>
           <w:t>::Vec&lt;T,A&gt; as core::ops::index::Index&lt;I&gt;&gt;::index</w:t>
         </w:r>
       </w:ins>
@@ -1620,15 +1647,15 @@
       <w:pPr>
         <w:pStyle w:val="CodeWide"/>
         <w:rPr>
-          <w:ins w:id="100" w:author="Carol Nichols" w:date="2025-05-27T17:09:00Z" w16du:dateUtc="2025-05-27T21:09:00Z"/>
-          <w:rPrChange w:id="101" w:author="Carol Nichols" w:date="2025-05-27T17:09:00Z" w16du:dateUtc="2025-05-27T21:09:00Z">
+          <w:ins w:id="104" w:author="Carol Nichols" w:date="2025-05-27T17:09:00Z" w16du:dateUtc="2025-05-27T21:09:00Z"/>
+          <w:rPrChange w:id="105" w:author="Carol Nichols" w:date="2025-05-27T17:09:00Z" w16du:dateUtc="2025-05-27T21:09:00Z">
             <w:rPr>
-              <w:ins w:id="102" w:author="Carol Nichols" w:date="2025-05-27T17:09:00Z" w16du:dateUtc="2025-05-27T21:09:00Z"/>
+              <w:ins w:id="106" w:author="Carol Nichols" w:date="2025-05-27T17:09:00Z" w16du:dateUtc="2025-05-27T21:09:00Z"/>
               <w:lang w:eastAsia="en-US"/>
             </w:rPr>
           </w:rPrChange>
         </w:rPr>
-        <w:pPrChange w:id="103" w:author="Carol Nichols" w:date="2025-05-27T17:09:00Z" w16du:dateUtc="2025-05-27T21:09:00Z">
+        <w:pPrChange w:id="107" w:author="Carol Nichols" w:date="2025-05-27T17:09:00Z" w16du:dateUtc="2025-05-27T21:09:00Z">
           <w:pPr>
             <w:tabs>
               <w:tab w:val="left" w:pos="916"/>
@@ -1652,10 +1679,10 @@
           </w:pPr>
         </w:pPrChange>
       </w:pPr>
-      <w:ins w:id="104" w:author="Carol Nichols" w:date="2025-05-27T17:09:00Z" w16du:dateUtc="2025-05-27T21:09:00Z">
+      <w:ins w:id="108" w:author="Carol Nichols" w:date="2025-05-27T17:09:00Z" w16du:dateUtc="2025-05-27T21:09:00Z">
         <w:r>
           <w:rPr>
-            <w:rPrChange w:id="105" w:author="Carol Nichols" w:date="2025-05-27T17:09:00Z" w16du:dateUtc="2025-05-27T21:09:00Z">
+            <w:rPrChange w:id="109" w:author="Carol Nichols" w:date="2025-05-27T17:09:00Z" w16du:dateUtc="2025-05-27T21:09:00Z">
               <w:rPr>
                 <w:lang w:eastAsia="en-US"/>
               </w:rPr>
@@ -1670,15 +1697,15 @@
       <w:pPr>
         <w:pStyle w:val="CodeWide"/>
         <w:rPr>
-          <w:ins w:id="106" w:author="Carol Nichols" w:date="2025-05-27T17:09:00Z" w16du:dateUtc="2025-05-27T21:09:00Z"/>
-          <w:rPrChange w:id="107" w:author="Carol Nichols" w:date="2025-05-27T17:09:00Z" w16du:dateUtc="2025-05-27T21:09:00Z">
+          <w:ins w:id="110" w:author="Carol Nichols" w:date="2025-05-27T17:09:00Z" w16du:dateUtc="2025-05-27T21:09:00Z"/>
+          <w:rPrChange w:id="111" w:author="Carol Nichols" w:date="2025-05-27T17:09:00Z" w16du:dateUtc="2025-05-27T21:09:00Z">
             <w:rPr>
-              <w:ins w:id="108" w:author="Carol Nichols" w:date="2025-05-27T17:09:00Z" w16du:dateUtc="2025-05-27T21:09:00Z"/>
+              <w:ins w:id="112" w:author="Carol Nichols" w:date="2025-05-27T17:09:00Z" w16du:dateUtc="2025-05-27T21:09:00Z"/>
               <w:lang w:eastAsia="en-US"/>
             </w:rPr>
           </w:rPrChange>
         </w:rPr>
-        <w:pPrChange w:id="109" w:author="Carol Nichols" w:date="2025-05-27T17:09:00Z" w16du:dateUtc="2025-05-27T21:09:00Z">
+        <w:pPrChange w:id="113" w:author="Carol Nichols" w:date="2025-05-27T17:09:00Z" w16du:dateUtc="2025-05-27T21:09:00Z">
           <w:pPr>
             <w:tabs>
               <w:tab w:val="left" w:pos="916"/>
@@ -1702,10 +1729,10 @@
           </w:pPr>
         </w:pPrChange>
       </w:pPr>
-      <w:ins w:id="110" w:author="Carol Nichols" w:date="2025-05-27T17:09:00Z" w16du:dateUtc="2025-05-27T21:09:00Z">
+      <w:ins w:id="114" w:author="Carol Nichols" w:date="2025-05-27T17:09:00Z" w16du:dateUtc="2025-05-27T21:09:00Z">
         <w:r>
           <w:rPr>
-            <w:rPrChange w:id="111" w:author="Carol Nichols" w:date="2025-05-27T17:09:00Z" w16du:dateUtc="2025-05-27T21:09:00Z">
+            <w:rPrChange w:id="115" w:author="Carol Nichols" w:date="2025-05-27T17:09:00Z" w16du:dateUtc="2025-05-27T21:09:00Z">
               <w:rPr>
                 <w:lang w:eastAsia="en-US"/>
               </w:rPr>
@@ -1719,15 +1746,15 @@
       <w:pPr>
         <w:pStyle w:val="CodeWide"/>
         <w:rPr>
-          <w:ins w:id="112" w:author="Carol Nichols" w:date="2025-05-27T17:09:00Z" w16du:dateUtc="2025-05-27T21:09:00Z"/>
-          <w:rPrChange w:id="113" w:author="Carol Nichols" w:date="2025-05-27T17:09:00Z" w16du:dateUtc="2025-05-27T21:09:00Z">
+          <w:ins w:id="116" w:author="Carol Nichols" w:date="2025-05-27T17:09:00Z" w16du:dateUtc="2025-05-27T21:09:00Z"/>
+          <w:rPrChange w:id="117" w:author="Carol Nichols" w:date="2025-05-27T17:09:00Z" w16du:dateUtc="2025-05-27T21:09:00Z">
             <w:rPr>
-              <w:ins w:id="114" w:author="Carol Nichols" w:date="2025-05-27T17:09:00Z" w16du:dateUtc="2025-05-27T21:09:00Z"/>
+              <w:ins w:id="118" w:author="Carol Nichols" w:date="2025-05-27T17:09:00Z" w16du:dateUtc="2025-05-27T21:09:00Z"/>
               <w:lang w:eastAsia="en-US"/>
             </w:rPr>
           </w:rPrChange>
         </w:rPr>
-        <w:pPrChange w:id="115" w:author="Carol Nichols" w:date="2025-05-27T17:09:00Z" w16du:dateUtc="2025-05-27T21:09:00Z">
+        <w:pPrChange w:id="119" w:author="Carol Nichols" w:date="2025-05-27T17:09:00Z" w16du:dateUtc="2025-05-27T21:09:00Z">
           <w:pPr>
             <w:tabs>
               <w:tab w:val="left" w:pos="916"/>
@@ -1751,10 +1778,10 @@
           </w:pPr>
         </w:pPrChange>
       </w:pPr>
-      <w:ins w:id="116" w:author="Carol Nichols" w:date="2025-05-27T17:09:00Z" w16du:dateUtc="2025-05-27T21:09:00Z">
+      <w:ins w:id="120" w:author="Carol Nichols" w:date="2025-05-27T17:09:00Z" w16du:dateUtc="2025-05-27T21:09:00Z">
         <w:r>
           <w:rPr>
-            <w:rPrChange w:id="117" w:author="Carol Nichols" w:date="2025-05-27T17:09:00Z" w16du:dateUtc="2025-05-27T21:09:00Z">
+            <w:rPrChange w:id="121" w:author="Carol Nichols" w:date="2025-05-27T17:09:00Z" w16du:dateUtc="2025-05-27T21:09:00Z">
               <w:rPr>
                 <w:lang w:eastAsia="en-US"/>
               </w:rPr>
@@ -1765,7 +1792,7 @@
         <w:proofErr w:type="spellStart"/>
         <w:r>
           <w:rPr>
-            <w:rPrChange w:id="118" w:author="Carol Nichols" w:date="2025-05-27T17:09:00Z" w16du:dateUtc="2025-05-27T21:09:00Z">
+            <w:rPrChange w:id="122" w:author="Carol Nichols" w:date="2025-05-27T17:09:00Z" w16du:dateUtc="2025-05-27T21:09:00Z">
               <w:rPr>
                 <w:lang w:eastAsia="en-US"/>
               </w:rPr>
@@ -1776,7 +1803,7 @@
         <w:proofErr w:type="spellEnd"/>
         <w:r>
           <w:rPr>
-            <w:rPrChange w:id="119" w:author="Carol Nichols" w:date="2025-05-27T17:09:00Z" w16du:dateUtc="2025-05-27T21:09:00Z">
+            <w:rPrChange w:id="123" w:author="Carol Nichols" w:date="2025-05-27T17:09:00Z" w16du:dateUtc="2025-05-27T21:09:00Z">
               <w:rPr>
                 <w:lang w:eastAsia="en-US"/>
               </w:rPr>
@@ -1790,15 +1817,15 @@
       <w:pPr>
         <w:pStyle w:val="CodeWide"/>
         <w:rPr>
-          <w:ins w:id="120" w:author="Carol Nichols" w:date="2025-05-27T17:09:00Z" w16du:dateUtc="2025-05-27T21:09:00Z"/>
-          <w:rPrChange w:id="121" w:author="Carol Nichols" w:date="2025-05-27T17:09:00Z" w16du:dateUtc="2025-05-27T21:09:00Z">
+          <w:ins w:id="124" w:author="Carol Nichols" w:date="2025-05-27T17:09:00Z" w16du:dateUtc="2025-05-27T21:09:00Z"/>
+          <w:rPrChange w:id="125" w:author="Carol Nichols" w:date="2025-05-27T17:09:00Z" w16du:dateUtc="2025-05-27T21:09:00Z">
             <w:rPr>
-              <w:ins w:id="122" w:author="Carol Nichols" w:date="2025-05-27T17:09:00Z" w16du:dateUtc="2025-05-27T21:09:00Z"/>
+              <w:ins w:id="126" w:author="Carol Nichols" w:date="2025-05-27T17:09:00Z" w16du:dateUtc="2025-05-27T21:09:00Z"/>
               <w:lang w:eastAsia="en-US"/>
             </w:rPr>
           </w:rPrChange>
         </w:rPr>
-        <w:pPrChange w:id="123" w:author="Carol Nichols" w:date="2025-05-27T17:09:00Z" w16du:dateUtc="2025-05-27T21:09:00Z">
+        <w:pPrChange w:id="127" w:author="Carol Nichols" w:date="2025-05-27T17:09:00Z" w16du:dateUtc="2025-05-27T21:09:00Z">
           <w:pPr>
             <w:tabs>
               <w:tab w:val="left" w:pos="916"/>
@@ -1822,10 +1849,10 @@
           </w:pPr>
         </w:pPrChange>
       </w:pPr>
-      <w:ins w:id="124" w:author="Carol Nichols" w:date="2025-05-27T17:09:00Z" w16du:dateUtc="2025-05-27T21:09:00Z">
+      <w:ins w:id="128" w:author="Carol Nichols" w:date="2025-05-27T17:09:00Z" w16du:dateUtc="2025-05-27T21:09:00Z">
         <w:r>
           <w:rPr>
-            <w:rPrChange w:id="125" w:author="Carol Nichols" w:date="2025-05-27T17:09:00Z" w16du:dateUtc="2025-05-27T21:09:00Z">
+            <w:rPrChange w:id="129" w:author="Carol Nichols" w:date="2025-05-27T17:09:00Z" w16du:dateUtc="2025-05-27T21:09:00Z">
               <w:rPr>
                 <w:lang w:eastAsia="en-US"/>
               </w:rPr>
@@ -1836,7 +1863,7 @@
         <w:proofErr w:type="spellStart"/>
         <w:r>
           <w:rPr>
-            <w:rPrChange w:id="126" w:author="Carol Nichols" w:date="2025-05-27T17:09:00Z" w16du:dateUtc="2025-05-27T21:09:00Z">
+            <w:rPrChange w:id="130" w:author="Carol Nichols" w:date="2025-05-27T17:09:00Z" w16du:dateUtc="2025-05-27T21:09:00Z">
               <w:rPr>
                 <w:lang w:eastAsia="en-US"/>
               </w:rPr>
@@ -1847,7 +1874,7 @@
         <w:proofErr w:type="spellEnd"/>
         <w:r>
           <w:rPr>
-            <w:rPrChange w:id="127" w:author="Carol Nichols" w:date="2025-05-27T17:09:00Z" w16du:dateUtc="2025-05-27T21:09:00Z">
+            <w:rPrChange w:id="131" w:author="Carol Nichols" w:date="2025-05-27T17:09:00Z" w16du:dateUtc="2025-05-27T21:09:00Z">
               <w:rPr>
                 <w:lang w:eastAsia="en-US"/>
               </w:rPr>
@@ -1858,7 +1885,7 @@
         <w:proofErr w:type="spellStart"/>
         <w:r>
           <w:rPr>
-            <w:rPrChange w:id="128" w:author="Carol Nichols" w:date="2025-05-27T17:09:00Z" w16du:dateUtc="2025-05-27T21:09:00Z">
+            <w:rPrChange w:id="132" w:author="Carol Nichols" w:date="2025-05-27T17:09:00Z" w16du:dateUtc="2025-05-27T21:09:00Z">
               <w:rPr>
                 <w:lang w:eastAsia="en-US"/>
               </w:rPr>
@@ -1873,15 +1900,15 @@
       <w:pPr>
         <w:pStyle w:val="CodeWide"/>
         <w:rPr>
-          <w:ins w:id="129" w:author="Carol Nichols" w:date="2025-05-27T17:09:00Z" w16du:dateUtc="2025-05-27T21:09:00Z"/>
-          <w:rPrChange w:id="130" w:author="Carol Nichols" w:date="2025-05-27T17:09:00Z" w16du:dateUtc="2025-05-27T21:09:00Z">
+          <w:ins w:id="133" w:author="Carol Nichols" w:date="2025-05-27T17:09:00Z" w16du:dateUtc="2025-05-27T21:09:00Z"/>
+          <w:rPrChange w:id="134" w:author="Carol Nichols" w:date="2025-05-27T17:09:00Z" w16du:dateUtc="2025-05-27T21:09:00Z">
             <w:rPr>
-              <w:ins w:id="131" w:author="Carol Nichols" w:date="2025-05-27T17:09:00Z" w16du:dateUtc="2025-05-27T21:09:00Z"/>
+              <w:ins w:id="135" w:author="Carol Nichols" w:date="2025-05-27T17:09:00Z" w16du:dateUtc="2025-05-27T21:09:00Z"/>
               <w:lang w:eastAsia="en-US"/>
             </w:rPr>
           </w:rPrChange>
         </w:rPr>
-        <w:pPrChange w:id="132" w:author="Carol Nichols" w:date="2025-05-27T17:09:00Z" w16du:dateUtc="2025-05-27T21:09:00Z">
+        <w:pPrChange w:id="136" w:author="Carol Nichols" w:date="2025-05-27T17:09:00Z" w16du:dateUtc="2025-05-27T21:09:00Z">
           <w:pPr>
             <w:tabs>
               <w:tab w:val="left" w:pos="916"/>
@@ -1905,10 +1932,10 @@
           </w:pPr>
         </w:pPrChange>
       </w:pPr>
-      <w:ins w:id="133" w:author="Carol Nichols" w:date="2025-05-27T17:09:00Z" w16du:dateUtc="2025-05-27T21:09:00Z">
+      <w:ins w:id="137" w:author="Carol Nichols" w:date="2025-05-27T17:09:00Z" w16du:dateUtc="2025-05-27T21:09:00Z">
         <w:r>
           <w:rPr>
-            <w:rPrChange w:id="134" w:author="Carol Nichols" w:date="2025-05-27T17:09:00Z" w16du:dateUtc="2025-05-27T21:09:00Z">
+            <w:rPrChange w:id="138" w:author="Carol Nichols" w:date="2025-05-27T17:09:00Z" w16du:dateUtc="2025-05-27T21:09:00Z">
               <w:rPr>
                 <w:lang w:eastAsia="en-US"/>
               </w:rPr>
@@ -1922,15 +1949,15 @@
       <w:pPr>
         <w:pStyle w:val="CodeWide"/>
         <w:rPr>
-          <w:ins w:id="135" w:author="Carol Nichols" w:date="2025-05-27T17:09:00Z" w16du:dateUtc="2025-05-27T21:09:00Z"/>
-          <w:rPrChange w:id="136" w:author="Carol Nichols" w:date="2025-05-27T17:09:00Z" w16du:dateUtc="2025-05-27T21:09:00Z">
+          <w:ins w:id="139" w:author="Carol Nichols" w:date="2025-05-27T17:09:00Z" w16du:dateUtc="2025-05-27T21:09:00Z"/>
+          <w:rPrChange w:id="140" w:author="Carol Nichols" w:date="2025-05-27T17:09:00Z" w16du:dateUtc="2025-05-27T21:09:00Z">
             <w:rPr>
-              <w:ins w:id="137" w:author="Carol Nichols" w:date="2025-05-27T17:09:00Z" w16du:dateUtc="2025-05-27T21:09:00Z"/>
+              <w:ins w:id="141" w:author="Carol Nichols" w:date="2025-05-27T17:09:00Z" w16du:dateUtc="2025-05-27T21:09:00Z"/>
               <w:lang w:eastAsia="en-US"/>
             </w:rPr>
           </w:rPrChange>
         </w:rPr>
-        <w:pPrChange w:id="138" w:author="Carol Nichols" w:date="2025-05-27T17:09:00Z" w16du:dateUtc="2025-05-27T21:09:00Z">
+        <w:pPrChange w:id="142" w:author="Carol Nichols" w:date="2025-05-27T17:09:00Z" w16du:dateUtc="2025-05-27T21:09:00Z">
           <w:pPr>
             <w:tabs>
               <w:tab w:val="left" w:pos="916"/>
@@ -1954,10 +1981,10 @@
           </w:pPr>
         </w:pPrChange>
       </w:pPr>
-      <w:ins w:id="139" w:author="Carol Nichols" w:date="2025-05-27T17:09:00Z" w16du:dateUtc="2025-05-27T21:09:00Z">
+      <w:ins w:id="143" w:author="Carol Nichols" w:date="2025-05-27T17:09:00Z" w16du:dateUtc="2025-05-27T21:09:00Z">
         <w:r>
           <w:rPr>
-            <w:rPrChange w:id="140" w:author="Carol Nichols" w:date="2025-05-27T17:09:00Z" w16du:dateUtc="2025-05-27T21:09:00Z">
+            <w:rPrChange w:id="144" w:author="Carol Nichols" w:date="2025-05-27T17:09:00Z" w16du:dateUtc="2025-05-27T21:09:00Z">
               <w:rPr>
                 <w:lang w:eastAsia="en-US"/>
               </w:rPr>
@@ -1971,10 +1998,10 @@
       <w:pPr>
         <w:pStyle w:val="CodeWide"/>
         <w:rPr>
-          <w:del w:id="141" w:author="Carol Nichols" w:date="2025-05-27T17:09:00Z" w16du:dateUtc="2025-05-27T21:09:00Z"/>
-        </w:rPr>
-      </w:pPr>
-      <w:del w:id="142" w:author="Carol Nichols" w:date="2025-05-27T17:09:00Z" w16du:dateUtc="2025-05-27T21:09:00Z">
+          <w:del w:id="145" w:author="Carol Nichols" w:date="2025-05-27T17:09:00Z" w16du:dateUtc="2025-05-27T21:09:00Z"/>
+        </w:rPr>
+      </w:pPr>
+      <w:del w:id="146" w:author="Carol Nichols" w:date="2025-05-27T17:09:00Z" w16du:dateUtc="2025-05-27T21:09:00Z">
         <w:r>
           <w:delText xml:space="preserve">   0: rust_begin_unwind</w:delText>
         </w:r>
@@ -1984,10 +2011,10 @@
       <w:pPr>
         <w:pStyle w:val="CodeWide"/>
         <w:rPr>
-          <w:del w:id="143" w:author="Carol Nichols" w:date="2025-05-27T17:09:00Z" w16du:dateUtc="2025-05-27T21:09:00Z"/>
-        </w:rPr>
-      </w:pPr>
-      <w:del w:id="144" w:author="Carol Nichols" w:date="2025-05-27T17:09:00Z" w16du:dateUtc="2025-05-27T21:09:00Z">
+          <w:del w:id="147" w:author="Carol Nichols" w:date="2025-05-27T17:09:00Z" w16du:dateUtc="2025-05-27T21:09:00Z"/>
+        </w:rPr>
+      </w:pPr>
+      <w:del w:id="148" w:author="Carol Nichols" w:date="2025-05-27T17:09:00Z" w16du:dateUtc="2025-05-27T21:09:00Z">
         <w:r>
           <w:delText xml:space="preserve">             at /rustc/e092d0b6b43f2de967af0887873151bb1c0b18d3/library/std</w:delText>
         </w:r>
@@ -1997,10 +2024,10 @@
       <w:pPr>
         <w:pStyle w:val="CodeWide"/>
         <w:rPr>
-          <w:del w:id="145" w:author="Carol Nichols" w:date="2025-05-27T17:09:00Z" w16du:dateUtc="2025-05-27T21:09:00Z"/>
-        </w:rPr>
-      </w:pPr>
-      <w:del w:id="146" w:author="Carol Nichols" w:date="2025-05-27T17:09:00Z" w16du:dateUtc="2025-05-27T21:09:00Z">
+          <w:del w:id="149" w:author="Carol Nichols" w:date="2025-05-27T17:09:00Z" w16du:dateUtc="2025-05-27T21:09:00Z"/>
+        </w:rPr>
+      </w:pPr>
+      <w:del w:id="150" w:author="Carol Nichols" w:date="2025-05-27T17:09:00Z" w16du:dateUtc="2025-05-27T21:09:00Z">
         <w:r>
           <w:delText>/src/panicking.rs:584:5</w:delText>
         </w:r>
@@ -2010,10 +2037,10 @@
       <w:pPr>
         <w:pStyle w:val="CodeWide"/>
         <w:rPr>
-          <w:del w:id="147" w:author="Carol Nichols" w:date="2025-05-27T17:09:00Z" w16du:dateUtc="2025-05-27T21:09:00Z"/>
-        </w:rPr>
-      </w:pPr>
-      <w:del w:id="148" w:author="Carol Nichols" w:date="2025-05-27T17:09:00Z" w16du:dateUtc="2025-05-27T21:09:00Z">
+          <w:del w:id="151" w:author="Carol Nichols" w:date="2025-05-27T17:09:00Z" w16du:dateUtc="2025-05-27T21:09:00Z"/>
+        </w:rPr>
+      </w:pPr>
+      <w:del w:id="152" w:author="Carol Nichols" w:date="2025-05-27T17:09:00Z" w16du:dateUtc="2025-05-27T21:09:00Z">
         <w:r>
           <w:delText xml:space="preserve">   1: core::panicking::panic_fmt</w:delText>
         </w:r>
@@ -2023,10 +2050,10 @@
       <w:pPr>
         <w:pStyle w:val="CodeWide"/>
         <w:rPr>
-          <w:del w:id="149" w:author="Carol Nichols" w:date="2025-05-27T17:09:00Z" w16du:dateUtc="2025-05-27T21:09:00Z"/>
-        </w:rPr>
-      </w:pPr>
-      <w:del w:id="150" w:author="Carol Nichols" w:date="2025-05-27T17:09:00Z" w16du:dateUtc="2025-05-27T21:09:00Z">
+          <w:del w:id="153" w:author="Carol Nichols" w:date="2025-05-27T17:09:00Z" w16du:dateUtc="2025-05-27T21:09:00Z"/>
+        </w:rPr>
+      </w:pPr>
+      <w:del w:id="154" w:author="Carol Nichols" w:date="2025-05-27T17:09:00Z" w16du:dateUtc="2025-05-27T21:09:00Z">
         <w:r>
           <w:delText xml:space="preserve">             at /rustc/e092d0b6b43f2de967af0887873151bb1c0b18d3/library/core</w:delText>
         </w:r>
@@ -2036,10 +2063,10 @@
       <w:pPr>
         <w:pStyle w:val="CodeWide"/>
         <w:rPr>
-          <w:del w:id="151" w:author="Carol Nichols" w:date="2025-05-27T17:09:00Z" w16du:dateUtc="2025-05-27T21:09:00Z"/>
-        </w:rPr>
-      </w:pPr>
-      <w:del w:id="152" w:author="Carol Nichols" w:date="2025-05-27T17:09:00Z" w16du:dateUtc="2025-05-27T21:09:00Z">
+          <w:del w:id="155" w:author="Carol Nichols" w:date="2025-05-27T17:09:00Z" w16du:dateUtc="2025-05-27T21:09:00Z"/>
+        </w:rPr>
+      </w:pPr>
+      <w:del w:id="156" w:author="Carol Nichols" w:date="2025-05-27T17:09:00Z" w16du:dateUtc="2025-05-27T21:09:00Z">
         <w:r>
           <w:delText>/src/panicking.rs:142:14</w:delText>
         </w:r>
@@ -2049,10 +2076,10 @@
       <w:pPr>
         <w:pStyle w:val="CodeWide"/>
         <w:rPr>
-          <w:del w:id="153" w:author="Carol Nichols" w:date="2025-05-27T17:09:00Z" w16du:dateUtc="2025-05-27T21:09:00Z"/>
-        </w:rPr>
-      </w:pPr>
-      <w:del w:id="154" w:author="Carol Nichols" w:date="2025-05-27T17:09:00Z" w16du:dateUtc="2025-05-27T21:09:00Z">
+          <w:del w:id="157" w:author="Carol Nichols" w:date="2025-05-27T17:09:00Z" w16du:dateUtc="2025-05-27T21:09:00Z"/>
+        </w:rPr>
+      </w:pPr>
+      <w:del w:id="158" w:author="Carol Nichols" w:date="2025-05-27T17:09:00Z" w16du:dateUtc="2025-05-27T21:09:00Z">
         <w:r>
           <w:delText xml:space="preserve">   2: core::panicking::panic_bounds_check</w:delText>
         </w:r>
@@ -2062,10 +2089,10 @@
       <w:pPr>
         <w:pStyle w:val="CodeWide"/>
         <w:rPr>
-          <w:del w:id="155" w:author="Carol Nichols" w:date="2025-05-27T17:09:00Z" w16du:dateUtc="2025-05-27T21:09:00Z"/>
-        </w:rPr>
-      </w:pPr>
-      <w:del w:id="156" w:author="Carol Nichols" w:date="2025-05-27T17:09:00Z" w16du:dateUtc="2025-05-27T21:09:00Z">
+          <w:del w:id="159" w:author="Carol Nichols" w:date="2025-05-27T17:09:00Z" w16du:dateUtc="2025-05-27T21:09:00Z"/>
+        </w:rPr>
+      </w:pPr>
+      <w:del w:id="160" w:author="Carol Nichols" w:date="2025-05-27T17:09:00Z" w16du:dateUtc="2025-05-27T21:09:00Z">
         <w:r>
           <w:delText xml:space="preserve">             at /rustc/e092d0b6b43f2de967af0887873151bb1c0b18d3/library/core</w:delText>
         </w:r>
@@ -2075,10 +2102,10 @@
       <w:pPr>
         <w:pStyle w:val="CodeWide"/>
         <w:rPr>
-          <w:del w:id="157" w:author="Carol Nichols" w:date="2025-05-27T17:09:00Z" w16du:dateUtc="2025-05-27T21:09:00Z"/>
-        </w:rPr>
-      </w:pPr>
-      <w:del w:id="158" w:author="Carol Nichols" w:date="2025-05-27T17:09:00Z" w16du:dateUtc="2025-05-27T21:09:00Z">
+          <w:del w:id="161" w:author="Carol Nichols" w:date="2025-05-27T17:09:00Z" w16du:dateUtc="2025-05-27T21:09:00Z"/>
+        </w:rPr>
+      </w:pPr>
+      <w:del w:id="162" w:author="Carol Nichols" w:date="2025-05-27T17:09:00Z" w16du:dateUtc="2025-05-27T21:09:00Z">
         <w:r>
           <w:delText>/src/panicking.rs:84:5</w:delText>
         </w:r>
@@ -2088,10 +2115,10 @@
       <w:pPr>
         <w:pStyle w:val="CodeWide"/>
         <w:rPr>
-          <w:del w:id="159" w:author="Carol Nichols" w:date="2025-05-27T17:09:00Z" w16du:dateUtc="2025-05-27T21:09:00Z"/>
-        </w:rPr>
-      </w:pPr>
-      <w:del w:id="160" w:author="Carol Nichols" w:date="2025-05-27T17:09:00Z" w16du:dateUtc="2025-05-27T21:09:00Z">
+          <w:del w:id="163" w:author="Carol Nichols" w:date="2025-05-27T17:09:00Z" w16du:dateUtc="2025-05-27T21:09:00Z"/>
+        </w:rPr>
+      </w:pPr>
+      <w:del w:id="164" w:author="Carol Nichols" w:date="2025-05-27T17:09:00Z" w16du:dateUtc="2025-05-27T21:09:00Z">
         <w:r>
           <w:delText xml:space="preserve">   3: &lt;usize as core::slice::index::SliceIndex&lt;[T]&gt;&gt;::index</w:delText>
         </w:r>
@@ -2101,10 +2128,10 @@
       <w:pPr>
         <w:pStyle w:val="CodeWide"/>
         <w:rPr>
-          <w:del w:id="161" w:author="Carol Nichols" w:date="2025-05-27T17:09:00Z" w16du:dateUtc="2025-05-27T21:09:00Z"/>
-        </w:rPr>
-      </w:pPr>
-      <w:del w:id="162" w:author="Carol Nichols" w:date="2025-05-27T17:09:00Z" w16du:dateUtc="2025-05-27T21:09:00Z">
+          <w:del w:id="165" w:author="Carol Nichols" w:date="2025-05-27T17:09:00Z" w16du:dateUtc="2025-05-27T21:09:00Z"/>
+        </w:rPr>
+      </w:pPr>
+      <w:del w:id="166" w:author="Carol Nichols" w:date="2025-05-27T17:09:00Z" w16du:dateUtc="2025-05-27T21:09:00Z">
         <w:r>
           <w:delText xml:space="preserve">             at /rustc/e092d0b6b43f2de967af0887873151bb1c0b18d3/library/core</w:delText>
         </w:r>
@@ -2114,10 +2141,10 @@
       <w:pPr>
         <w:pStyle w:val="CodeWide"/>
         <w:rPr>
-          <w:del w:id="163" w:author="Carol Nichols" w:date="2025-05-27T17:09:00Z" w16du:dateUtc="2025-05-27T21:09:00Z"/>
-        </w:rPr>
-      </w:pPr>
-      <w:del w:id="164" w:author="Carol Nichols" w:date="2025-05-27T17:09:00Z" w16du:dateUtc="2025-05-27T21:09:00Z">
+          <w:del w:id="167" w:author="Carol Nichols" w:date="2025-05-27T17:09:00Z" w16du:dateUtc="2025-05-27T21:09:00Z"/>
+        </w:rPr>
+      </w:pPr>
+      <w:del w:id="168" w:author="Carol Nichols" w:date="2025-05-27T17:09:00Z" w16du:dateUtc="2025-05-27T21:09:00Z">
         <w:r>
           <w:delText>/src/slice/index.rs:242:10</w:delText>
         </w:r>
@@ -2127,10 +2154,10 @@
       <w:pPr>
         <w:pStyle w:val="CodeWide"/>
         <w:rPr>
-          <w:del w:id="165" w:author="Carol Nichols" w:date="2025-05-27T17:09:00Z" w16du:dateUtc="2025-05-27T21:09:00Z"/>
-        </w:rPr>
-      </w:pPr>
-      <w:del w:id="166" w:author="Carol Nichols" w:date="2025-05-27T17:09:00Z" w16du:dateUtc="2025-05-27T21:09:00Z">
+          <w:del w:id="169" w:author="Carol Nichols" w:date="2025-05-27T17:09:00Z" w16du:dateUtc="2025-05-27T21:09:00Z"/>
+        </w:rPr>
+      </w:pPr>
+      <w:del w:id="170" w:author="Carol Nichols" w:date="2025-05-27T17:09:00Z" w16du:dateUtc="2025-05-27T21:09:00Z">
         <w:r>
           <w:delText xml:space="preserve">   4: core::slice::index::&lt;impl core::ops::index::Index&lt;I&gt; for [T]&gt;::index</w:delText>
         </w:r>
@@ -2140,10 +2167,10 @@
       <w:pPr>
         <w:pStyle w:val="CodeWide"/>
         <w:rPr>
-          <w:del w:id="167" w:author="Carol Nichols" w:date="2025-05-27T17:09:00Z" w16du:dateUtc="2025-05-27T21:09:00Z"/>
-        </w:rPr>
-      </w:pPr>
-      <w:del w:id="168" w:author="Carol Nichols" w:date="2025-05-27T17:09:00Z" w16du:dateUtc="2025-05-27T21:09:00Z">
+          <w:del w:id="171" w:author="Carol Nichols" w:date="2025-05-27T17:09:00Z" w16du:dateUtc="2025-05-27T21:09:00Z"/>
+        </w:rPr>
+      </w:pPr>
+      <w:del w:id="172" w:author="Carol Nichols" w:date="2025-05-27T17:09:00Z" w16du:dateUtc="2025-05-27T21:09:00Z">
         <w:r>
           <w:delText xml:space="preserve">             at /rustc/e092d0b6b43f2de967af0887873151bb1c0b18d3/library/core</w:delText>
         </w:r>
@@ -2153,10 +2180,10 @@
       <w:pPr>
         <w:pStyle w:val="CodeWide"/>
         <w:rPr>
-          <w:del w:id="169" w:author="Carol Nichols" w:date="2025-05-27T17:09:00Z" w16du:dateUtc="2025-05-27T21:09:00Z"/>
-        </w:rPr>
-      </w:pPr>
-      <w:del w:id="170" w:author="Carol Nichols" w:date="2025-05-27T17:09:00Z" w16du:dateUtc="2025-05-27T21:09:00Z">
+          <w:del w:id="173" w:author="Carol Nichols" w:date="2025-05-27T17:09:00Z" w16du:dateUtc="2025-05-27T21:09:00Z"/>
+        </w:rPr>
+      </w:pPr>
+      <w:del w:id="174" w:author="Carol Nichols" w:date="2025-05-27T17:09:00Z" w16du:dateUtc="2025-05-27T21:09:00Z">
         <w:r>
           <w:delText>/src/slice/index.rs:18:9</w:delText>
         </w:r>
@@ -2166,10 +2193,10 @@
       <w:pPr>
         <w:pStyle w:val="CodeWide"/>
         <w:rPr>
-          <w:del w:id="171" w:author="Carol Nichols" w:date="2025-05-27T17:09:00Z" w16du:dateUtc="2025-05-27T21:09:00Z"/>
-        </w:rPr>
-      </w:pPr>
-      <w:del w:id="172" w:author="Carol Nichols" w:date="2025-05-27T17:09:00Z" w16du:dateUtc="2025-05-27T21:09:00Z">
+          <w:del w:id="175" w:author="Carol Nichols" w:date="2025-05-27T17:09:00Z" w16du:dateUtc="2025-05-27T21:09:00Z"/>
+        </w:rPr>
+      </w:pPr>
+      <w:del w:id="176" w:author="Carol Nichols" w:date="2025-05-27T17:09:00Z" w16du:dateUtc="2025-05-27T21:09:00Z">
         <w:r>
           <w:delText xml:space="preserve">   5: &lt;alloc::vec::Vec&lt;T,A&gt; as core::ops::index::Index&lt;I&gt;&gt;::index</w:delText>
         </w:r>
@@ -2179,10 +2206,10 @@
       <w:pPr>
         <w:pStyle w:val="CodeWide"/>
         <w:rPr>
-          <w:del w:id="173" w:author="Carol Nichols" w:date="2025-05-27T17:09:00Z" w16du:dateUtc="2025-05-27T21:09:00Z"/>
-        </w:rPr>
-      </w:pPr>
-      <w:del w:id="174" w:author="Carol Nichols" w:date="2025-05-27T17:09:00Z" w16du:dateUtc="2025-05-27T21:09:00Z">
+          <w:del w:id="177" w:author="Carol Nichols" w:date="2025-05-27T17:09:00Z" w16du:dateUtc="2025-05-27T21:09:00Z"/>
+        </w:rPr>
+      </w:pPr>
+      <w:del w:id="178" w:author="Carol Nichols" w:date="2025-05-27T17:09:00Z" w16du:dateUtc="2025-05-27T21:09:00Z">
         <w:r>
           <w:delText xml:space="preserve">             at /rustc/e092d0b6b43f2de967af0887873151bb1c0b18d3/library/alloc</w:delText>
         </w:r>
@@ -2192,10 +2219,10 @@
       <w:pPr>
         <w:pStyle w:val="CodeWide"/>
         <w:rPr>
-          <w:del w:id="175" w:author="Carol Nichols" w:date="2025-05-27T17:09:00Z" w16du:dateUtc="2025-05-27T21:09:00Z"/>
-        </w:rPr>
-      </w:pPr>
-      <w:del w:id="176" w:author="Carol Nichols" w:date="2025-05-27T17:09:00Z" w16du:dateUtc="2025-05-27T21:09:00Z">
+          <w:del w:id="179" w:author="Carol Nichols" w:date="2025-05-27T17:09:00Z" w16du:dateUtc="2025-05-27T21:09:00Z"/>
+        </w:rPr>
+      </w:pPr>
+      <w:del w:id="180" w:author="Carol Nichols" w:date="2025-05-27T17:09:00Z" w16du:dateUtc="2025-05-27T21:09:00Z">
         <w:r>
           <w:delText>/src/vec/mod.rs:2591:9</w:delText>
         </w:r>
@@ -2205,10 +2232,10 @@
       <w:pPr>
         <w:pStyle w:val="CodeWide"/>
         <w:rPr>
-          <w:del w:id="177" w:author="Carol Nichols" w:date="2025-05-27T17:09:00Z" w16du:dateUtc="2025-05-27T21:09:00Z"/>
-        </w:rPr>
-      </w:pPr>
-      <w:del w:id="178" w:author="Carol Nichols" w:date="2025-05-27T17:09:00Z" w16du:dateUtc="2025-05-27T21:09:00Z">
+          <w:del w:id="181" w:author="Carol Nichols" w:date="2025-05-27T17:09:00Z" w16du:dateUtc="2025-05-27T21:09:00Z"/>
+        </w:rPr>
+      </w:pPr>
+      <w:del w:id="182" w:author="Carol Nichols" w:date="2025-05-27T17:09:00Z" w16du:dateUtc="2025-05-27T21:09:00Z">
         <w:r>
           <w:delText xml:space="preserve">   6: panic::main</w:delText>
         </w:r>
@@ -2218,10 +2245,10 @@
       <w:pPr>
         <w:pStyle w:val="CodeWide"/>
         <w:rPr>
-          <w:del w:id="179" w:author="Carol Nichols" w:date="2025-05-27T17:09:00Z" w16du:dateUtc="2025-05-27T21:09:00Z"/>
-        </w:rPr>
-      </w:pPr>
-      <w:del w:id="180" w:author="Carol Nichols" w:date="2025-05-27T17:09:00Z" w16du:dateUtc="2025-05-27T21:09:00Z">
+          <w:del w:id="183" w:author="Carol Nichols" w:date="2025-05-27T17:09:00Z" w16du:dateUtc="2025-05-27T21:09:00Z"/>
+        </w:rPr>
+      </w:pPr>
+      <w:del w:id="184" w:author="Carol Nichols" w:date="2025-05-27T17:09:00Z" w16du:dateUtc="2025-05-27T21:09:00Z">
         <w:r>
           <w:delText xml:space="preserve">             at ./src/main.rs:4:5</w:delText>
         </w:r>
@@ -2231,10 +2258,10 @@
       <w:pPr>
         <w:pStyle w:val="CodeWide"/>
         <w:rPr>
-          <w:del w:id="181" w:author="Carol Nichols" w:date="2025-05-27T17:09:00Z" w16du:dateUtc="2025-05-27T21:09:00Z"/>
-        </w:rPr>
-      </w:pPr>
-      <w:del w:id="182" w:author="Carol Nichols" w:date="2025-05-27T17:09:00Z" w16du:dateUtc="2025-05-27T21:09:00Z">
+          <w:del w:id="185" w:author="Carol Nichols" w:date="2025-05-27T17:09:00Z" w16du:dateUtc="2025-05-27T21:09:00Z"/>
+        </w:rPr>
+      </w:pPr>
+      <w:del w:id="186" w:author="Carol Nichols" w:date="2025-05-27T17:09:00Z" w16du:dateUtc="2025-05-27T21:09:00Z">
         <w:r>
           <w:delText xml:space="preserve">   7: core::ops::function::FnOnce::call_once</w:delText>
         </w:r>
@@ -2244,10 +2271,10 @@
       <w:pPr>
         <w:pStyle w:val="CodeWide"/>
         <w:rPr>
-          <w:del w:id="183" w:author="Carol Nichols" w:date="2025-05-27T17:09:00Z" w16du:dateUtc="2025-05-27T21:09:00Z"/>
-        </w:rPr>
-      </w:pPr>
-      <w:del w:id="184" w:author="Carol Nichols" w:date="2025-05-27T17:09:00Z" w16du:dateUtc="2025-05-27T21:09:00Z">
+          <w:del w:id="187" w:author="Carol Nichols" w:date="2025-05-27T17:09:00Z" w16du:dateUtc="2025-05-27T21:09:00Z"/>
+        </w:rPr>
+      </w:pPr>
+      <w:del w:id="188" w:author="Carol Nichols" w:date="2025-05-27T17:09:00Z" w16du:dateUtc="2025-05-27T21:09:00Z">
         <w:r>
           <w:delText xml:space="preserve">             at /rustc/e092d0b6b43f2de967af0887873151bb1c0b18d3/library/core</w:delText>
         </w:r>
@@ -2257,10 +2284,10 @@
       <w:pPr>
         <w:pStyle w:val="CodeWide"/>
         <w:rPr>
-          <w:del w:id="185" w:author="Carol Nichols" w:date="2025-05-27T17:09:00Z" w16du:dateUtc="2025-05-27T21:09:00Z"/>
-        </w:rPr>
-      </w:pPr>
-      <w:del w:id="186" w:author="Carol Nichols" w:date="2025-05-27T17:09:00Z" w16du:dateUtc="2025-05-27T21:09:00Z">
+          <w:del w:id="189" w:author="Carol Nichols" w:date="2025-05-27T17:09:00Z" w16du:dateUtc="2025-05-27T21:09:00Z"/>
+        </w:rPr>
+      </w:pPr>
+      <w:del w:id="190" w:author="Carol Nichols" w:date="2025-05-27T17:09:00Z" w16du:dateUtc="2025-05-27T21:09:00Z">
         <w:r>
           <w:delText>/src/ops/function.rs:248:5</w:delText>
         </w:r>
@@ -2270,10 +2297,10 @@
       <w:pPr>
         <w:pStyle w:val="CodeWide"/>
         <w:rPr>
-          <w:del w:id="187" w:author="Carol Nichols" w:date="2025-05-27T17:09:00Z" w16du:dateUtc="2025-05-27T21:09:00Z"/>
-        </w:rPr>
-      </w:pPr>
-      <w:del w:id="188" w:author="Carol Nichols" w:date="2025-05-27T17:09:00Z" w16du:dateUtc="2025-05-27T21:09:00Z">
+          <w:del w:id="191" w:author="Carol Nichols" w:date="2025-05-27T17:09:00Z" w16du:dateUtc="2025-05-27T21:09:00Z"/>
+        </w:rPr>
+      </w:pPr>
+      <w:del w:id="192" w:author="Carol Nichols" w:date="2025-05-27T17:09:00Z" w16du:dateUtc="2025-05-27T21:09:00Z">
         <w:r>
           <w:delText>note: Some details are omitted, run with `RUST_BACKTRACE=full` for a verbose backtrace.</w:delText>
         </w:r>
@@ -3298,10 +3325,10 @@
       <w:pPr>
         <w:pStyle w:val="Code"/>
         <w:rPr>
-          <w:del w:id="189" w:author="Chris Krycho" w:date="2025-02-26T16:07:00Z"/>
-        </w:rPr>
-      </w:pPr>
-      <w:del w:id="190" w:author="Chris Krycho" w:date="2025-02-26T16:07:00Z">
+          <w:del w:id="193" w:author="Chris Krycho" w:date="2025-02-26T16:07:00Z"/>
+        </w:rPr>
+      </w:pPr>
+      <w:del w:id="194" w:author="Chris Krycho" w:date="2025-02-26T16:07:00Z">
         <w:r>
           <w:delText>thread 'main' panicked at 'Problem opening the file: Os { code:</w:delText>
         </w:r>
@@ -3311,10 +3338,10 @@
       <w:pPr>
         <w:pStyle w:val="Code"/>
         <w:rPr>
-          <w:del w:id="191" w:author="Chris Krycho" w:date="2025-02-26T16:07:00Z"/>
-        </w:rPr>
-      </w:pPr>
-      <w:del w:id="192" w:author="Chris Krycho" w:date="2025-02-26T16:07:00Z">
+          <w:del w:id="195" w:author="Chris Krycho" w:date="2025-02-26T16:07:00Z"/>
+        </w:rPr>
+      </w:pPr>
+      <w:del w:id="196" w:author="Chris Krycho" w:date="2025-02-26T16:07:00Z">
         <w:r>
           <w:delText xml:space="preserve"> 2, kind: NotFound, message: "No such file or directory" }',</w:delText>
         </w:r>
@@ -3324,15 +3351,15 @@
       <w:pPr>
         <w:pStyle w:val="Code"/>
         <w:rPr>
-          <w:ins w:id="193" w:author="Chris Krycho" w:date="2025-02-26T16:06:00Z"/>
-        </w:rPr>
-      </w:pPr>
-      <w:del w:id="194" w:author="Chris Krycho" w:date="2025-02-26T16:07:00Z">
+          <w:ins w:id="197" w:author="Chris Krycho" w:date="2025-02-26T16:06:00Z"/>
+        </w:rPr>
+      </w:pPr>
+      <w:del w:id="198" w:author="Chris Krycho" w:date="2025-02-26T16:07:00Z">
         <w:r>
           <w:delText>src/main.rs:8:23</w:delText>
         </w:r>
       </w:del>
-      <w:ins w:id="195" w:author="Chris Krycho" w:date="2025-02-26T16:06:00Z">
+      <w:ins w:id="199" w:author="Chris Krycho" w:date="2025-02-26T16:06:00Z">
         <w:r>
           <w:t xml:space="preserve">thread 'main' panicked at </w:t>
         </w:r>
@@ -3350,10 +3377,10 @@
       <w:pPr>
         <w:pStyle w:val="Code"/>
         <w:rPr>
-          <w:ins w:id="196" w:author="Chris Krycho" w:date="2025-02-26T16:06:00Z"/>
-        </w:rPr>
-      </w:pPr>
-      <w:ins w:id="197" w:author="Chris Krycho" w:date="2025-02-26T16:06:00Z">
+          <w:ins w:id="200" w:author="Chris Krycho" w:date="2025-02-26T16:06:00Z"/>
+        </w:rPr>
+      </w:pPr>
+      <w:ins w:id="201" w:author="Chris Krycho" w:date="2025-02-26T16:06:00Z">
         <w:r>
           <w:t xml:space="preserve">Problem opening the file: </w:t>
         </w:r>
@@ -3379,7 +3406,7 @@
       <w:pPr>
         <w:pStyle w:val="Code"/>
       </w:pPr>
-      <w:ins w:id="198" w:author="Chris Krycho" w:date="2025-02-26T16:06:00Z">
+      <w:ins w:id="202" w:author="Chris Krycho" w:date="2025-02-26T16:06:00Z">
         <w:r>
           <w:t xml:space="preserve"> "No such file or directory" }</w:t>
         </w:r>
@@ -3650,7 +3677,7 @@
       <w:r>
         <w:t xml:space="preserve">                        "Problem creating the file: {</w:t>
       </w:r>
-      <w:ins w:id="199" w:author="Carol Nichols" w:date="2025-05-27T17:10:00Z" w16du:dateUtc="2025-05-27T21:10:00Z">
+      <w:ins w:id="203" w:author="Carol Nichols" w:date="2025-05-27T17:10:00Z" w16du:dateUtc="2025-05-27T21:10:00Z">
         <w:r>
           <w:t>e</w:t>
         </w:r>
@@ -3663,10 +3690,10 @@
       <w:pPr>
         <w:pStyle w:val="Code"/>
         <w:rPr>
-          <w:del w:id="200" w:author="Carol Nichols" w:date="2025-05-27T17:10:00Z" w16du:dateUtc="2025-05-27T21:10:00Z"/>
-        </w:rPr>
-      </w:pPr>
-      <w:del w:id="201" w:author="Carol Nichols" w:date="2025-05-27T17:10:00Z" w16du:dateUtc="2025-05-27T21:10:00Z">
+          <w:del w:id="204" w:author="Carol Nichols" w:date="2025-05-27T17:10:00Z" w16du:dateUtc="2025-05-27T21:10:00Z"/>
+        </w:rPr>
+      </w:pPr>
+      <w:del w:id="205" w:author="Carol Nichols" w:date="2025-05-27T17:10:00Z" w16du:dateUtc="2025-05-27T21:10:00Z">
         <w:r>
           <w:delText xml:space="preserve">                        e</w:delText>
         </w:r>
@@ -3703,7 +3730,7 @@
       <w:r>
         <w:t xml:space="preserve">            </w:t>
       </w:r>
-      <w:del w:id="202" w:author="Carol Nichols" w:date="2025-05-27T17:10:00Z" w16du:dateUtc="2025-05-27T21:10:00Z">
+      <w:del w:id="206" w:author="Carol Nichols" w:date="2025-05-27T17:10:00Z" w16du:dateUtc="2025-05-27T21:10:00Z">
         <w:r>
           <w:delText>other</w:delText>
         </w:r>
@@ -3711,7 +3738,7 @@
       <w:r>
         <w:t>_</w:t>
       </w:r>
-      <w:del w:id="203" w:author="Carol Nichols" w:date="2025-05-27T17:10:00Z" w16du:dateUtc="2025-05-27T21:10:00Z">
+      <w:del w:id="207" w:author="Carol Nichols" w:date="2025-05-27T17:10:00Z" w16du:dateUtc="2025-05-27T21:10:00Z">
         <w:r>
           <w:delText>error</w:delText>
         </w:r>
@@ -3724,13 +3751,8 @@
       <w:pPr>
         <w:pStyle w:val="Code"/>
         <w:rPr>
-          <w:del w:id="204" w:author="Carol Nichols" w:date="2025-05-27T17:10:00Z" w16du:dateUtc="2025-05-27T21:10:00Z"/>
-        </w:rPr>
-        <w:pPrChange w:id="205" w:author="Carol Nichols" w:date="2025-05-27T17:10:00Z" w16du:dateUtc="2025-05-27T21:10:00Z">
-          <w:pPr>
-            <w:pStyle w:val="Code"/>
-          </w:pPr>
-        </w:pPrChange>
+          <w:del w:id="208" w:author="Carol Nichols" w:date="2025-05-27T17:10:00Z" w16du:dateUtc="2025-05-27T21:10:00Z"/>
+        </w:rPr>
       </w:pPr>
       <w:r>
         <w:t xml:space="preserve">                panic!(</w:t>
@@ -3740,15 +3762,10 @@
       <w:pPr>
         <w:pStyle w:val="Code"/>
         <w:rPr>
-          <w:del w:id="206" w:author="Carol Nichols" w:date="2025-05-27T17:11:00Z" w16du:dateUtc="2025-05-27T21:11:00Z"/>
-        </w:rPr>
-        <w:pPrChange w:id="207" w:author="Carol Nichols" w:date="2025-05-27T17:11:00Z" w16du:dateUtc="2025-05-27T21:11:00Z">
-          <w:pPr>
-            <w:pStyle w:val="Code"/>
-          </w:pPr>
-        </w:pPrChange>
-      </w:pPr>
-      <w:del w:id="208" w:author="Carol Nichols" w:date="2025-05-27T17:10:00Z" w16du:dateUtc="2025-05-27T21:10:00Z">
+          <w:del w:id="209" w:author="Carol Nichols" w:date="2025-05-27T17:11:00Z" w16du:dateUtc="2025-05-27T21:11:00Z"/>
+        </w:rPr>
+      </w:pPr>
+      <w:del w:id="210" w:author="Carol Nichols" w:date="2025-05-27T17:10:00Z" w16du:dateUtc="2025-05-27T21:10:00Z">
         <w:r>
           <w:delText xml:space="preserve">                    </w:delText>
         </w:r>
@@ -3756,7 +3773,7 @@
       <w:r>
         <w:t>"Problem opening the file: {</w:t>
       </w:r>
-      <w:ins w:id="209" w:author="Carol Nichols" w:date="2025-05-27T17:10:00Z" w16du:dateUtc="2025-05-27T21:10:00Z">
+      <w:ins w:id="211" w:author="Carol Nichols" w:date="2025-05-27T17:10:00Z" w16du:dateUtc="2025-05-27T21:10:00Z">
         <w:r>
           <w:t>error</w:t>
         </w:r>
@@ -3764,7 +3781,7 @@
       <w:r>
         <w:t>:?}"</w:t>
       </w:r>
-      <w:del w:id="210" w:author="Carol Nichols" w:date="2025-05-27T17:11:00Z" w16du:dateUtc="2025-05-27T21:11:00Z">
+      <w:del w:id="212" w:author="Carol Nichols" w:date="2025-05-27T17:11:00Z" w16du:dateUtc="2025-05-27T21:11:00Z">
         <w:r>
           <w:delText>,</w:delText>
         </w:r>
@@ -3774,15 +3791,10 @@
       <w:pPr>
         <w:pStyle w:val="Code"/>
         <w:rPr>
-          <w:del w:id="211" w:author="Carol Nichols" w:date="2025-05-27T17:11:00Z" w16du:dateUtc="2025-05-27T21:11:00Z"/>
-        </w:rPr>
-        <w:pPrChange w:id="212" w:author="Carol Nichols" w:date="2025-05-27T17:11:00Z" w16du:dateUtc="2025-05-27T21:11:00Z">
-          <w:pPr>
-            <w:pStyle w:val="Code"/>
-          </w:pPr>
-        </w:pPrChange>
-      </w:pPr>
-      <w:del w:id="213" w:author="Carol Nichols" w:date="2025-05-27T17:11:00Z" w16du:dateUtc="2025-05-27T21:11:00Z">
+          <w:del w:id="213" w:author="Carol Nichols" w:date="2025-05-27T17:11:00Z" w16du:dateUtc="2025-05-27T21:11:00Z"/>
+        </w:rPr>
+      </w:pPr>
+      <w:del w:id="214" w:author="Carol Nichols" w:date="2025-05-27T17:11:00Z" w16du:dateUtc="2025-05-27T21:11:00Z">
         <w:r>
           <w:delText xml:space="preserve">                    other_error</w:delText>
         </w:r>
@@ -3792,7 +3804,7 @@
       <w:pPr>
         <w:pStyle w:val="Code"/>
       </w:pPr>
-      <w:del w:id="214" w:author="Carol Nichols" w:date="2025-05-27T17:11:00Z" w16du:dateUtc="2025-05-27T21:11:00Z">
+      <w:del w:id="215" w:author="Carol Nichols" w:date="2025-05-27T17:11:00Z" w16du:dateUtc="2025-05-27T21:11:00Z">
         <w:r>
           <w:delText xml:space="preserve">                </w:delText>
         </w:r>
@@ -4194,19 +4206,6 @@
       </w:pPr>
       <w:r>
         <w:t>src/main.rs</w:t>
-      </w:r>
-    </w:p>
-    <w:p>
-      <w:pPr>
-        <w:pStyle w:val="CodeWide"/>
-        <w:pPrChange w:id="215" w:author="Carol Nichols" w:date="2025-05-27T17:12:00Z" w16du:dateUtc="2025-05-27T21:12:00Z">
-          <w:pPr>
-            <w:pStyle w:val="Code"/>
-          </w:pPr>
-        </w:pPrChange>
-      </w:pPr>
-      <w:r>
-        <w:t>use std::fs::File;</w:t>
       </w:r>
     </w:p>
     <w:p>
@@ -4219,15 +4218,7 @@
         </w:pPrChange>
       </w:pPr>
       <w:r>
-        <w:t>use std::io::</w:t>
-      </w:r>
-      <w:proofErr w:type="spellStart"/>
-      <w:r>
-        <w:t>ErrorKind</w:t>
-      </w:r>
-      <w:proofErr w:type="spellEnd"/>
-      <w:r>
-        <w:t>;</w:t>
+        <w:t>use std::fs::File;</w:t>
       </w:r>
     </w:p>
     <w:p>
@@ -4239,6 +4230,17 @@
           </w:pPr>
         </w:pPrChange>
       </w:pPr>
+      <w:r>
+        <w:t>use std::io::</w:t>
+      </w:r>
+      <w:proofErr w:type="spellStart"/>
+      <w:r>
+        <w:t>ErrorKind</w:t>
+      </w:r>
+      <w:proofErr w:type="spellEnd"/>
+      <w:r>
+        <w:t>;</w:t>
+      </w:r>
     </w:p>
     <w:p>
       <w:pPr>
@@ -4249,14 +4251,6 @@
           </w:pPr>
         </w:pPrChange>
       </w:pPr>
-      <w:proofErr w:type="spellStart"/>
-      <w:r>
-        <w:t>fn</w:t>
-      </w:r>
-      <w:proofErr w:type="spellEnd"/>
-      <w:r>
-        <w:t xml:space="preserve"> main() {</w:t>
-      </w:r>
     </w:p>
     <w:p>
       <w:pPr>
@@ -4267,24 +4261,13 @@
           </w:pPr>
         </w:pPrChange>
       </w:pPr>
-      <w:r>
-        <w:t xml:space="preserve">    let </w:t>
-      </w:r>
       <w:proofErr w:type="spellStart"/>
       <w:r>
-        <w:t>greeting_file</w:t>
+        <w:t>fn</w:t>
       </w:r>
       <w:proofErr w:type="spellEnd"/>
       <w:r>
-        <w:t xml:space="preserve"> = File::open("hello.txt").</w:t>
-      </w:r>
-      <w:proofErr w:type="spellStart"/>
-      <w:r>
-        <w:t>unwrap_or_else</w:t>
-      </w:r>
-      <w:proofErr w:type="spellEnd"/>
-      <w:r>
-        <w:t>(|error| {</w:t>
+        <w:t xml:space="preserve"> main() {</w:t>
       </w:r>
     </w:p>
     <w:p>
@@ -4297,31 +4280,23 @@
         </w:pPrChange>
       </w:pPr>
       <w:r>
-        <w:t xml:space="preserve">        if </w:t>
+        <w:t xml:space="preserve">    let </w:t>
       </w:r>
       <w:proofErr w:type="spellStart"/>
       <w:r>
-        <w:t>error.kind</w:t>
+        <w:t>greeting_file</w:t>
       </w:r>
       <w:proofErr w:type="spellEnd"/>
       <w:r>
-        <w:t xml:space="preserve">() == </w:t>
+        <w:t xml:space="preserve"> = File::open("hello.txt").</w:t>
       </w:r>
       <w:proofErr w:type="spellStart"/>
       <w:r>
-        <w:t>ErrorKind</w:t>
+        <w:t>unwrap_or_else</w:t>
       </w:r>
       <w:proofErr w:type="spellEnd"/>
       <w:r>
-        <w:t>::</w:t>
-      </w:r>
-      <w:proofErr w:type="spellStart"/>
-      <w:r>
-        <w:t>NotFound</w:t>
-      </w:r>
-      <w:proofErr w:type="spellEnd"/>
-      <w:r>
-        <w:t xml:space="preserve"> {</w:t>
+        <w:t>(|error| {</w:t>
       </w:r>
     </w:p>
     <w:p>
@@ -4334,15 +4309,31 @@
         </w:pPrChange>
       </w:pPr>
       <w:r>
-        <w:t xml:space="preserve">            File::create("hello.txt").</w:t>
+        <w:t xml:space="preserve">        if </w:t>
       </w:r>
       <w:proofErr w:type="spellStart"/>
       <w:r>
-        <w:t>unwrap_or_else</w:t>
+        <w:t>error.kind</w:t>
       </w:r>
       <w:proofErr w:type="spellEnd"/>
       <w:r>
-        <w:t>(|error| {</w:t>
+        <w:t xml:space="preserve">() == </w:t>
+      </w:r>
+      <w:proofErr w:type="spellStart"/>
+      <w:r>
+        <w:t>ErrorKind</w:t>
+      </w:r>
+      <w:proofErr w:type="spellEnd"/>
+      <w:r>
+        <w:t>::</w:t>
+      </w:r>
+      <w:proofErr w:type="spellStart"/>
+      <w:r>
+        <w:t>NotFound</w:t>
+      </w:r>
+      <w:proofErr w:type="spellEnd"/>
+      <w:r>
+        <w:t xml:space="preserve"> {</w:t>
       </w:r>
     </w:p>
     <w:p>
@@ -4355,36 +4346,44 @@
         </w:pPrChange>
       </w:pPr>
       <w:r>
-        <w:t xml:space="preserve">                panic!("Problem creating the file: {</w:t>
-      </w:r>
-      <w:ins w:id="223" w:author="Carol Nichols" w:date="2025-05-27T17:11:00Z" w16du:dateUtc="2025-05-27T21:11:00Z">
-        <w:r>
-          <w:t>error</w:t>
-        </w:r>
-      </w:ins>
-      <w:r>
-        <w:t>:?}"</w:t>
-      </w:r>
-      <w:del w:id="224" w:author="Carol Nichols" w:date="2025-05-27T17:11:00Z" w16du:dateUtc="2025-05-27T21:11:00Z">
-        <w:r>
-          <w:delText>, error</w:delText>
-        </w:r>
-      </w:del>
-      <w:r>
-        <w:t>);</w:t>
+        <w:t xml:space="preserve">            File::create("hello.txt").</w:t>
+      </w:r>
+      <w:proofErr w:type="spellStart"/>
+      <w:r>
+        <w:t>unwrap_or_else</w:t>
+      </w:r>
+      <w:proofErr w:type="spellEnd"/>
+      <w:r>
+        <w:t>(|error| {</w:t>
       </w:r>
     </w:p>
     <w:p>
       <w:pPr>
         <w:pStyle w:val="CodeWide"/>
-        <w:pPrChange w:id="225" w:author="Carol Nichols" w:date="2025-05-27T17:12:00Z" w16du:dateUtc="2025-05-27T21:12:00Z">
+        <w:pPrChange w:id="223" w:author="Carol Nichols" w:date="2025-05-27T17:12:00Z" w16du:dateUtc="2025-05-27T21:12:00Z">
           <w:pPr>
             <w:pStyle w:val="Code"/>
           </w:pPr>
         </w:pPrChange>
       </w:pPr>
       <w:r>
-        <w:t xml:space="preserve">            })</w:t>
+        <w:t xml:space="preserve">                panic!("Problem creating the file: {</w:t>
+      </w:r>
+      <w:ins w:id="224" w:author="Carol Nichols" w:date="2025-05-27T17:11:00Z" w16du:dateUtc="2025-05-27T21:11:00Z">
+        <w:r>
+          <w:t>error</w:t>
+        </w:r>
+      </w:ins>
+      <w:r>
+        <w:t>:?}"</w:t>
+      </w:r>
+      <w:del w:id="225" w:author="Carol Nichols" w:date="2025-05-27T17:11:00Z" w16du:dateUtc="2025-05-27T21:11:00Z">
+        <w:r>
+          <w:delText>, error</w:delText>
+        </w:r>
+      </w:del>
+      <w:r>
+        <w:t>);</w:t>
       </w:r>
     </w:p>
     <w:p>
@@ -4397,7 +4396,7 @@
         </w:pPrChange>
       </w:pPr>
       <w:r>
-        <w:t xml:space="preserve">        } else {</w:t>
+        <w:t xml:space="preserve">            })</w:t>
       </w:r>
     </w:p>
     <w:p>
@@ -4410,36 +4409,36 @@
         </w:pPrChange>
       </w:pPr>
       <w:r>
-        <w:t xml:space="preserve">            panic!("Problem opening the file: {</w:t>
-      </w:r>
-      <w:ins w:id="228" w:author="Carol Nichols" w:date="2025-05-27T17:12:00Z" w16du:dateUtc="2025-05-27T21:12:00Z">
-        <w:r>
-          <w:t>error</w:t>
-        </w:r>
-      </w:ins>
-      <w:r>
-        <w:t>:?}"</w:t>
-      </w:r>
-      <w:del w:id="229" w:author="Carol Nichols" w:date="2025-05-27T17:12:00Z" w16du:dateUtc="2025-05-27T21:12:00Z">
-        <w:r>
-          <w:delText>, error</w:delText>
-        </w:r>
-      </w:del>
-      <w:r>
-        <w:t>);</w:t>
+        <w:t xml:space="preserve">        } else {</w:t>
       </w:r>
     </w:p>
     <w:p>
       <w:pPr>
         <w:pStyle w:val="CodeWide"/>
-        <w:pPrChange w:id="230" w:author="Carol Nichols" w:date="2025-05-27T17:12:00Z" w16du:dateUtc="2025-05-27T21:12:00Z">
+        <w:pPrChange w:id="228" w:author="Carol Nichols" w:date="2025-05-27T17:12:00Z" w16du:dateUtc="2025-05-27T21:12:00Z">
           <w:pPr>
             <w:pStyle w:val="Code"/>
           </w:pPr>
         </w:pPrChange>
       </w:pPr>
       <w:r>
-        <w:t xml:space="preserve">        }</w:t>
+        <w:t xml:space="preserve">            panic!("Problem opening the file: {</w:t>
+      </w:r>
+      <w:ins w:id="229" w:author="Carol Nichols" w:date="2025-05-27T17:12:00Z" w16du:dateUtc="2025-05-27T21:12:00Z">
+        <w:r>
+          <w:t>error</w:t>
+        </w:r>
+      </w:ins>
+      <w:r>
+        <w:t>:?}"</w:t>
+      </w:r>
+      <w:del w:id="230" w:author="Carol Nichols" w:date="2025-05-27T17:12:00Z" w16du:dateUtc="2025-05-27T21:12:00Z">
+        <w:r>
+          <w:delText>, error</w:delText>
+        </w:r>
+      </w:del>
+      <w:r>
+        <w:t>);</w:t>
       </w:r>
     </w:p>
     <w:p>
@@ -4452,7 +4451,7 @@
         </w:pPrChange>
       </w:pPr>
       <w:r>
-        <w:t xml:space="preserve">    });</w:t>
+        <w:t xml:space="preserve">        }</w:t>
       </w:r>
     </w:p>
     <w:p>
@@ -4465,6 +4464,19 @@
         </w:pPrChange>
       </w:pPr>
       <w:r>
+        <w:t xml:space="preserve">    });</w:t>
+      </w:r>
+    </w:p>
+    <w:p>
+      <w:pPr>
+        <w:pStyle w:val="CodeWide"/>
+        <w:pPrChange w:id="233" w:author="Carol Nichols" w:date="2025-05-27T17:12:00Z" w16du:dateUtc="2025-05-27T21:12:00Z">
+          <w:pPr>
+            <w:pStyle w:val="Code"/>
+          </w:pPr>
+        </w:pPrChange>
+      </w:pPr>
+      <w:r>
         <w:t>}</w:t>
       </w:r>
     </w:p>
@@ -4766,15 +4778,15 @@
       <w:pPr>
         <w:pStyle w:val="CodeWide"/>
         <w:rPr>
-          <w:ins w:id="233" w:author="Chris Krycho" w:date="2025-02-26T16:08:00Z"/>
-        </w:rPr>
-        <w:pPrChange w:id="234" w:author="Chris Krycho" w:date="2025-02-26T16:08:00Z">
+          <w:ins w:id="234" w:author="Chris Krycho" w:date="2025-02-26T16:08:00Z"/>
+        </w:rPr>
+        <w:pPrChange w:id="235" w:author="Chris Krycho" w:date="2025-02-26T16:08:00Z">
           <w:pPr>
             <w:pStyle w:val="NoParagraphStyle"/>
           </w:pPr>
         </w:pPrChange>
       </w:pPr>
-      <w:ins w:id="235" w:author="Chris Krycho" w:date="2025-02-26T16:08:00Z">
+      <w:ins w:id="236" w:author="Chris Krycho" w:date="2025-02-26T16:08:00Z">
         <w:r>
           <w:t xml:space="preserve">thread 'main' panicked at </w:t>
         </w:r>
@@ -4792,10 +4804,10 @@
       <w:pPr>
         <w:pStyle w:val="CodeWide"/>
         <w:rPr>
-          <w:ins w:id="236" w:author="Chris Krycho" w:date="2025-02-26T16:08:00Z"/>
-        </w:rPr>
-      </w:pPr>
-      <w:ins w:id="237" w:author="Chris Krycho" w:date="2025-02-26T16:08:00Z">
+          <w:ins w:id="237" w:author="Chris Krycho" w:date="2025-02-26T16:08:00Z"/>
+        </w:rPr>
+      </w:pPr>
+      <w:ins w:id="238" w:author="Chris Krycho" w:date="2025-02-26T16:08:00Z">
         <w:r>
           <w:t xml:space="preserve">called `Result::unwrap()` on an `Err` value: </w:t>
         </w:r>
@@ -4821,15 +4833,15 @@
       <w:pPr>
         <w:pStyle w:val="CodeWide"/>
         <w:rPr>
-          <w:del w:id="238" w:author="Chris Krycho" w:date="2025-02-26T16:09:00Z"/>
-        </w:rPr>
-      </w:pPr>
-      <w:ins w:id="239" w:author="Chris Krycho" w:date="2025-02-26T16:08:00Z">
+          <w:del w:id="239" w:author="Chris Krycho" w:date="2025-02-26T16:09:00Z"/>
+        </w:rPr>
+      </w:pPr>
+      <w:ins w:id="240" w:author="Chris Krycho" w:date="2025-02-26T16:08:00Z">
         <w:r>
           <w:t>message: "No such file or directory" }</w:t>
         </w:r>
       </w:ins>
-      <w:del w:id="240" w:author="Chris Krycho" w:date="2025-02-26T16:09:00Z">
+      <w:del w:id="241" w:author="Chris Krycho" w:date="2025-02-26T16:09:00Z">
         <w:r>
           <w:delText>thread 'main' panicked at 'called `Result::unwrap()` on an `Err` value: Os {</w:delText>
         </w:r>
@@ -4839,10 +4851,10 @@
       <w:pPr>
         <w:pStyle w:val="CodeWide"/>
         <w:rPr>
-          <w:del w:id="241" w:author="Chris Krycho" w:date="2025-02-26T16:09:00Z"/>
-        </w:rPr>
-      </w:pPr>
-      <w:del w:id="242" w:author="Chris Krycho" w:date="2025-02-26T16:09:00Z">
+          <w:del w:id="242" w:author="Chris Krycho" w:date="2025-02-26T16:09:00Z"/>
+        </w:rPr>
+      </w:pPr>
+      <w:del w:id="243" w:author="Chris Krycho" w:date="2025-02-26T16:09:00Z">
         <w:r>
           <w:delText>code: 2, kind: NotFound, message: "No such file or directory" }',src/main.rs:4:49</w:delText>
         </w:r>
@@ -5074,10 +5086,10 @@
       <w:pPr>
         <w:pStyle w:val="Code"/>
         <w:rPr>
-          <w:del w:id="243" w:author="Chris Krycho" w:date="2025-02-26T16:09:00Z"/>
-        </w:rPr>
-      </w:pPr>
-      <w:del w:id="244" w:author="Chris Krycho" w:date="2025-02-26T16:09:00Z">
+          <w:del w:id="244" w:author="Chris Krycho" w:date="2025-02-26T16:09:00Z"/>
+        </w:rPr>
+      </w:pPr>
+      <w:del w:id="245" w:author="Chris Krycho" w:date="2025-02-26T16:09:00Z">
         <w:r>
           <w:delText>thread 'main' panicked at 'hello.txt should be included in this project: Os {</w:delText>
         </w:r>
@@ -5087,10 +5099,10 @@
       <w:pPr>
         <w:pStyle w:val="Code"/>
         <w:rPr>
-          <w:del w:id="245" w:author="Chris Krycho" w:date="2025-02-26T16:09:00Z"/>
-        </w:rPr>
-      </w:pPr>
-      <w:del w:id="246" w:author="Chris Krycho" w:date="2025-02-26T16:09:00Z">
+          <w:del w:id="246" w:author="Chris Krycho" w:date="2025-02-26T16:09:00Z"/>
+        </w:rPr>
+      </w:pPr>
+      <w:del w:id="247" w:author="Chris Krycho" w:date="2025-02-26T16:09:00Z">
         <w:r>
           <w:delText>code: 2, kind: NotFound, message: "No such file or directory" }',</w:delText>
         </w:r>
@@ -5100,15 +5112,15 @@
       <w:pPr>
         <w:pStyle w:val="Code"/>
         <w:rPr>
-          <w:ins w:id="247" w:author="Chris Krycho" w:date="2025-02-26T16:09:00Z"/>
-        </w:rPr>
-      </w:pPr>
-      <w:del w:id="248" w:author="Chris Krycho" w:date="2025-02-26T16:09:00Z">
+          <w:ins w:id="248" w:author="Chris Krycho" w:date="2025-02-26T16:09:00Z"/>
+        </w:rPr>
+      </w:pPr>
+      <w:del w:id="249" w:author="Chris Krycho" w:date="2025-02-26T16:09:00Z">
         <w:r>
           <w:delText>src/main.rs:5:10</w:delText>
         </w:r>
       </w:del>
-      <w:ins w:id="249" w:author="Chris Krycho" w:date="2025-02-26T16:09:00Z">
+      <w:ins w:id="250" w:author="Chris Krycho" w:date="2025-02-26T16:09:00Z">
         <w:r>
           <w:t xml:space="preserve">thread 'main' panicked at </w:t>
         </w:r>
@@ -5126,10 +5138,10 @@
       <w:pPr>
         <w:pStyle w:val="Code"/>
         <w:rPr>
-          <w:ins w:id="250" w:author="Chris Krycho" w:date="2025-02-26T16:09:00Z"/>
-        </w:rPr>
-      </w:pPr>
-      <w:ins w:id="251" w:author="Chris Krycho" w:date="2025-02-26T16:09:00Z">
+          <w:ins w:id="251" w:author="Chris Krycho" w:date="2025-02-26T16:09:00Z"/>
+        </w:rPr>
+      </w:pPr>
+      <w:ins w:id="252" w:author="Chris Krycho" w:date="2025-02-26T16:09:00Z">
         <w:r>
           <w:t xml:space="preserve">hello.txt should be included in this project: </w:t>
         </w:r>
@@ -5147,7 +5159,7 @@
       <w:pPr>
         <w:pStyle w:val="Code"/>
       </w:pPr>
-      <w:ins w:id="252" w:author="Chris Krycho" w:date="2025-02-26T16:09:00Z">
+      <w:ins w:id="253" w:author="Chris Krycho" w:date="2025-02-26T16:09:00Z">
         <w:r>
           <w:t xml:space="preserve"> </w:t>
         </w:r>
@@ -7498,14 +7510,14 @@
       <w:pPr>
         <w:pStyle w:val="CodeWide"/>
         <w:rPr>
-          <w:ins w:id="253" w:author="Carol Nichols" w:date="2025-05-27T17:14:00Z" w16du:dateUtc="2025-05-27T21:14:00Z"/>
+          <w:ins w:id="254" w:author="Carol Nichols" w:date="2025-05-27T17:14:00Z" w16du:dateUtc="2025-05-27T21:14:00Z"/>
           <w:rStyle w:val="HTMLCode"/>
           <w:rFonts w:ascii="Courier" w:hAnsi="Courier" w:cs="TheSansMonoCondensed-Plain"/>
           <w:sz w:val="15"/>
           <w:szCs w:val="17"/>
         </w:rPr>
       </w:pPr>
-      <w:ins w:id="254" w:author="Carol Nichols" w:date="2025-05-27T17:14:00Z" w16du:dateUtc="2025-05-27T21:14:00Z">
+      <w:ins w:id="255" w:author="Carol Nichols" w:date="2025-05-27T17:14:00Z" w16du:dateUtc="2025-05-27T21:14:00Z">
         <w:r>
           <w:rPr>
             <w:rStyle w:val="HTMLCode"/>
@@ -7522,19 +7534,19 @@
       <w:pPr>
         <w:pStyle w:val="CodeWide"/>
         <w:rPr>
-          <w:ins w:id="255" w:author="Carol Nichols" w:date="2025-05-27T17:14:00Z" w16du:dateUtc="2025-05-27T21:14:00Z"/>
+          <w:ins w:id="256" w:author="Carol Nichols" w:date="2025-05-27T17:14:00Z" w16du:dateUtc="2025-05-27T21:14:00Z"/>
           <w:rStyle w:val="HTMLCode"/>
           <w:rFonts w:ascii="Courier" w:hAnsi="Courier" w:cs="TheSansMonoCondensed-Plain"/>
           <w:sz w:val="15"/>
           <w:szCs w:val="17"/>
         </w:rPr>
-        <w:pPrChange w:id="256" w:author="Carol Nichols" w:date="2025-05-27T17:14:00Z" w16du:dateUtc="2025-05-27T21:14:00Z">
+        <w:pPrChange w:id="257" w:author="Carol Nichols" w:date="2025-05-27T17:14:00Z" w16du:dateUtc="2025-05-27T21:14:00Z">
           <w:pPr>
             <w:pStyle w:val="HTMLPreformatted"/>
           </w:pPr>
         </w:pPrChange>
       </w:pPr>
-      <w:ins w:id="257" w:author="Carol Nichols" w:date="2025-05-27T17:14:00Z" w16du:dateUtc="2025-05-27T21:14:00Z">
+      <w:ins w:id="258" w:author="Carol Nichols" w:date="2025-05-27T17:14:00Z" w16du:dateUtc="2025-05-27T21:14:00Z">
         <w:r>
           <w:rPr>
             <w:rStyle w:val="HTMLCode"/>
@@ -7570,19 +7582,19 @@
       <w:pPr>
         <w:pStyle w:val="CodeWide"/>
         <w:rPr>
-          <w:ins w:id="258" w:author="Carol Nichols" w:date="2025-05-27T17:14:00Z" w16du:dateUtc="2025-05-27T21:14:00Z"/>
+          <w:ins w:id="259" w:author="Carol Nichols" w:date="2025-05-27T17:14:00Z" w16du:dateUtc="2025-05-27T21:14:00Z"/>
           <w:rStyle w:val="HTMLCode"/>
           <w:rFonts w:ascii="Courier" w:hAnsi="Courier" w:cs="TheSansMonoCondensed-Plain"/>
           <w:sz w:val="15"/>
           <w:szCs w:val="17"/>
         </w:rPr>
-        <w:pPrChange w:id="259" w:author="Carol Nichols" w:date="2025-05-27T17:14:00Z" w16du:dateUtc="2025-05-27T21:14:00Z">
+        <w:pPrChange w:id="260" w:author="Carol Nichols" w:date="2025-05-27T17:14:00Z" w16du:dateUtc="2025-05-27T21:14:00Z">
           <w:pPr>
             <w:pStyle w:val="HTMLPreformatted"/>
           </w:pPr>
         </w:pPrChange>
       </w:pPr>
-      <w:ins w:id="260" w:author="Carol Nichols" w:date="2025-05-27T17:14:00Z" w16du:dateUtc="2025-05-27T21:14:00Z">
+      <w:ins w:id="261" w:author="Carol Nichols" w:date="2025-05-27T17:14:00Z" w16du:dateUtc="2025-05-27T21:14:00Z">
         <w:r>
           <w:rPr>
             <w:rStyle w:val="hljs-meta"/>
@@ -7615,19 +7627,19 @@
       <w:pPr>
         <w:pStyle w:val="CodeWide"/>
         <w:rPr>
-          <w:ins w:id="261" w:author="Carol Nichols" w:date="2025-05-27T17:14:00Z" w16du:dateUtc="2025-05-27T21:14:00Z"/>
+          <w:ins w:id="262" w:author="Carol Nichols" w:date="2025-05-27T17:14:00Z" w16du:dateUtc="2025-05-27T21:14:00Z"/>
           <w:rStyle w:val="HTMLCode"/>
           <w:rFonts w:ascii="Courier" w:hAnsi="Courier" w:cs="TheSansMonoCondensed-Plain"/>
           <w:sz w:val="15"/>
           <w:szCs w:val="17"/>
         </w:rPr>
-        <w:pPrChange w:id="262" w:author="Carol Nichols" w:date="2025-05-27T17:14:00Z" w16du:dateUtc="2025-05-27T21:14:00Z">
+        <w:pPrChange w:id="263" w:author="Carol Nichols" w:date="2025-05-27T17:14:00Z" w16du:dateUtc="2025-05-27T21:14:00Z">
           <w:pPr>
             <w:pStyle w:val="HTMLPreformatted"/>
           </w:pPr>
         </w:pPrChange>
       </w:pPr>
-      <w:ins w:id="263" w:author="Carol Nichols" w:date="2025-05-27T17:14:00Z" w16du:dateUtc="2025-05-27T21:14:00Z">
+      <w:ins w:id="264" w:author="Carol Nichols" w:date="2025-05-27T17:14:00Z" w16du:dateUtc="2025-05-27T21:14:00Z">
         <w:r>
           <w:rPr>
             <w:rStyle w:val="HTMLCode"/>
@@ -7643,19 +7655,19 @@
       <w:pPr>
         <w:pStyle w:val="CodeWide"/>
         <w:rPr>
-          <w:ins w:id="264" w:author="Carol Nichols" w:date="2025-05-27T17:14:00Z" w16du:dateUtc="2025-05-27T21:14:00Z"/>
+          <w:ins w:id="265" w:author="Carol Nichols" w:date="2025-05-27T17:14:00Z" w16du:dateUtc="2025-05-27T21:14:00Z"/>
           <w:rStyle w:val="HTMLCode"/>
           <w:rFonts w:ascii="Courier" w:hAnsi="Courier" w:cs="TheSansMonoCondensed-Plain"/>
           <w:sz w:val="15"/>
           <w:szCs w:val="17"/>
         </w:rPr>
-        <w:pPrChange w:id="265" w:author="Carol Nichols" w:date="2025-05-27T17:14:00Z" w16du:dateUtc="2025-05-27T21:14:00Z">
+        <w:pPrChange w:id="266" w:author="Carol Nichols" w:date="2025-05-27T17:14:00Z" w16du:dateUtc="2025-05-27T21:14:00Z">
           <w:pPr>
             <w:pStyle w:val="HTMLPreformatted"/>
           </w:pPr>
         </w:pPrChange>
       </w:pPr>
-      <w:ins w:id="266" w:author="Carol Nichols" w:date="2025-05-27T17:14:00Z" w16du:dateUtc="2025-05-27T21:14:00Z">
+      <w:ins w:id="267" w:author="Carol Nichols" w:date="2025-05-27T17:14:00Z" w16du:dateUtc="2025-05-27T21:14:00Z">
         <w:r>
           <w:rPr>
             <w:rStyle w:val="HTMLCode"/>
@@ -7691,19 +7703,19 @@
       <w:pPr>
         <w:pStyle w:val="CodeWide"/>
         <w:rPr>
-          <w:ins w:id="267" w:author="Carol Nichols" w:date="2025-05-27T17:14:00Z" w16du:dateUtc="2025-05-27T21:14:00Z"/>
+          <w:ins w:id="268" w:author="Carol Nichols" w:date="2025-05-27T17:14:00Z" w16du:dateUtc="2025-05-27T21:14:00Z"/>
           <w:rStyle w:val="HTMLCode"/>
           <w:rFonts w:ascii="Courier" w:hAnsi="Courier" w:cs="TheSansMonoCondensed-Plain"/>
           <w:sz w:val="15"/>
           <w:szCs w:val="17"/>
         </w:rPr>
-        <w:pPrChange w:id="268" w:author="Carol Nichols" w:date="2025-05-27T17:14:00Z" w16du:dateUtc="2025-05-27T21:14:00Z">
+        <w:pPrChange w:id="269" w:author="Carol Nichols" w:date="2025-05-27T17:14:00Z" w16du:dateUtc="2025-05-27T21:14:00Z">
           <w:pPr>
             <w:pStyle w:val="HTMLPreformatted"/>
           </w:pPr>
         </w:pPrChange>
       </w:pPr>
-      <w:ins w:id="269" w:author="Carol Nichols" w:date="2025-05-27T17:14:00Z" w16du:dateUtc="2025-05-27T21:14:00Z">
+      <w:ins w:id="270" w:author="Carol Nichols" w:date="2025-05-27T17:14:00Z" w16du:dateUtc="2025-05-27T21:14:00Z">
         <w:r>
           <w:rPr>
             <w:rStyle w:val="HTMLCode"/>
@@ -7719,19 +7731,19 @@
       <w:pPr>
         <w:pStyle w:val="CodeWide"/>
         <w:rPr>
-          <w:ins w:id="270" w:author="Carol Nichols" w:date="2025-05-27T17:14:00Z" w16du:dateUtc="2025-05-27T21:14:00Z"/>
+          <w:ins w:id="271" w:author="Carol Nichols" w:date="2025-05-27T17:14:00Z" w16du:dateUtc="2025-05-27T21:14:00Z"/>
           <w:rStyle w:val="HTMLCode"/>
           <w:rFonts w:ascii="Courier" w:hAnsi="Courier" w:cs="TheSansMonoCondensed-Plain"/>
           <w:sz w:val="15"/>
           <w:szCs w:val="17"/>
         </w:rPr>
-        <w:pPrChange w:id="271" w:author="Carol Nichols" w:date="2025-05-27T17:14:00Z" w16du:dateUtc="2025-05-27T21:14:00Z">
+        <w:pPrChange w:id="272" w:author="Carol Nichols" w:date="2025-05-27T17:14:00Z" w16du:dateUtc="2025-05-27T21:14:00Z">
           <w:pPr>
             <w:pStyle w:val="HTMLPreformatted"/>
           </w:pPr>
         </w:pPrChange>
       </w:pPr>
-      <w:ins w:id="272" w:author="Carol Nichols" w:date="2025-05-27T17:14:00Z" w16du:dateUtc="2025-05-27T21:14:00Z">
+      <w:ins w:id="273" w:author="Carol Nichols" w:date="2025-05-27T17:14:00Z" w16du:dateUtc="2025-05-27T21:14:00Z">
         <w:r>
           <w:rPr>
             <w:rStyle w:val="HTMLCode"/>
@@ -7767,19 +7779,19 @@
       <w:pPr>
         <w:pStyle w:val="CodeWide"/>
         <w:rPr>
-          <w:ins w:id="273" w:author="Carol Nichols" w:date="2025-05-27T17:14:00Z" w16du:dateUtc="2025-05-27T21:14:00Z"/>
+          <w:ins w:id="274" w:author="Carol Nichols" w:date="2025-05-27T17:14:00Z" w16du:dateUtc="2025-05-27T21:14:00Z"/>
           <w:rStyle w:val="HTMLCode"/>
           <w:rFonts w:ascii="Courier" w:hAnsi="Courier" w:cs="TheSansMonoCondensed-Plain"/>
           <w:sz w:val="15"/>
           <w:szCs w:val="17"/>
         </w:rPr>
-        <w:pPrChange w:id="274" w:author="Carol Nichols" w:date="2025-05-27T17:14:00Z" w16du:dateUtc="2025-05-27T21:14:00Z">
+        <w:pPrChange w:id="275" w:author="Carol Nichols" w:date="2025-05-27T17:14:00Z" w16du:dateUtc="2025-05-27T21:14:00Z">
           <w:pPr>
             <w:pStyle w:val="HTMLPreformatted"/>
           </w:pPr>
         </w:pPrChange>
       </w:pPr>
-      <w:ins w:id="275" w:author="Carol Nichols" w:date="2025-05-27T17:14:00Z" w16du:dateUtc="2025-05-27T21:14:00Z">
+      <w:ins w:id="276" w:author="Carol Nichols" w:date="2025-05-27T17:14:00Z" w16du:dateUtc="2025-05-27T21:14:00Z">
         <w:r>
           <w:rPr>
             <w:rStyle w:val="HTMLCode"/>
@@ -7795,19 +7807,19 @@
       <w:pPr>
         <w:pStyle w:val="CodeWide"/>
         <w:rPr>
-          <w:ins w:id="276" w:author="Carol Nichols" w:date="2025-05-27T17:14:00Z" w16du:dateUtc="2025-05-27T21:14:00Z"/>
+          <w:ins w:id="277" w:author="Carol Nichols" w:date="2025-05-27T17:14:00Z" w16du:dateUtc="2025-05-27T21:14:00Z"/>
           <w:rStyle w:val="HTMLCode"/>
           <w:rFonts w:ascii="Courier" w:hAnsi="Courier" w:cs="TheSansMonoCondensed-Plain"/>
           <w:sz w:val="15"/>
           <w:szCs w:val="17"/>
         </w:rPr>
-        <w:pPrChange w:id="277" w:author="Carol Nichols" w:date="2025-05-27T17:14:00Z" w16du:dateUtc="2025-05-27T21:14:00Z">
+        <w:pPrChange w:id="278" w:author="Carol Nichols" w:date="2025-05-27T17:14:00Z" w16du:dateUtc="2025-05-27T21:14:00Z">
           <w:pPr>
             <w:pStyle w:val="HTMLPreformatted"/>
           </w:pPr>
         </w:pPrChange>
       </w:pPr>
-      <w:ins w:id="278" w:author="Carol Nichols" w:date="2025-05-27T17:14:00Z" w16du:dateUtc="2025-05-27T21:14:00Z">
+      <w:ins w:id="279" w:author="Carol Nichols" w:date="2025-05-27T17:14:00Z" w16du:dateUtc="2025-05-27T21:14:00Z">
         <w:r>
           <w:rPr>
             <w:rStyle w:val="HTMLCode"/>
@@ -7823,19 +7835,19 @@
       <w:pPr>
         <w:pStyle w:val="CodeWide"/>
         <w:rPr>
-          <w:ins w:id="279" w:author="Carol Nichols" w:date="2025-05-27T17:14:00Z" w16du:dateUtc="2025-05-27T21:14:00Z"/>
+          <w:ins w:id="280" w:author="Carol Nichols" w:date="2025-05-27T17:14:00Z" w16du:dateUtc="2025-05-27T21:14:00Z"/>
           <w:rStyle w:val="HTMLCode"/>
           <w:rFonts w:ascii="Courier" w:hAnsi="Courier" w:cs="TheSansMonoCondensed-Plain"/>
           <w:sz w:val="15"/>
           <w:szCs w:val="17"/>
         </w:rPr>
-        <w:pPrChange w:id="280" w:author="Carol Nichols" w:date="2025-05-27T17:14:00Z" w16du:dateUtc="2025-05-27T21:14:00Z">
+        <w:pPrChange w:id="281" w:author="Carol Nichols" w:date="2025-05-27T17:14:00Z" w16du:dateUtc="2025-05-27T21:14:00Z">
           <w:pPr>
             <w:pStyle w:val="HTMLPreformatted"/>
           </w:pPr>
         </w:pPrChange>
       </w:pPr>
-      <w:ins w:id="281" w:author="Carol Nichols" w:date="2025-05-27T17:14:00Z" w16du:dateUtc="2025-05-27T21:14:00Z">
+      <w:ins w:id="282" w:author="Carol Nichols" w:date="2025-05-27T17:14:00Z" w16du:dateUtc="2025-05-27T21:14:00Z">
         <w:r>
           <w:rPr>
             <w:rStyle w:val="HTMLCode"/>
@@ -7871,19 +7883,19 @@
       <w:pPr>
         <w:pStyle w:val="CodeWide"/>
         <w:rPr>
-          <w:ins w:id="282" w:author="Carol Nichols" w:date="2025-05-27T17:14:00Z" w16du:dateUtc="2025-05-27T21:14:00Z"/>
+          <w:ins w:id="283" w:author="Carol Nichols" w:date="2025-05-27T17:14:00Z" w16du:dateUtc="2025-05-27T21:14:00Z"/>
           <w:rStyle w:val="HTMLCode"/>
           <w:rFonts w:ascii="Courier" w:hAnsi="Courier" w:cs="TheSansMonoCondensed-Plain"/>
           <w:sz w:val="15"/>
           <w:szCs w:val="17"/>
         </w:rPr>
-        <w:pPrChange w:id="283" w:author="Carol Nichols" w:date="2025-05-27T17:14:00Z" w16du:dateUtc="2025-05-27T21:14:00Z">
+        <w:pPrChange w:id="284" w:author="Carol Nichols" w:date="2025-05-27T17:14:00Z" w16du:dateUtc="2025-05-27T21:14:00Z">
           <w:pPr>
             <w:pStyle w:val="HTMLPreformatted"/>
           </w:pPr>
         </w:pPrChange>
       </w:pPr>
-      <w:ins w:id="284" w:author="Carol Nichols" w:date="2025-05-27T17:14:00Z" w16du:dateUtc="2025-05-27T21:14:00Z">
+      <w:ins w:id="285" w:author="Carol Nichols" w:date="2025-05-27T17:14:00Z" w16du:dateUtc="2025-05-27T21:14:00Z">
         <w:r>
           <w:rPr>
             <w:rStyle w:val="HTMLCode"/>
@@ -7899,19 +7911,19 @@
       <w:pPr>
         <w:pStyle w:val="CodeWide"/>
         <w:rPr>
-          <w:ins w:id="285" w:author="Carol Nichols" w:date="2025-05-27T17:14:00Z" w16du:dateUtc="2025-05-27T21:14:00Z"/>
+          <w:ins w:id="286" w:author="Carol Nichols" w:date="2025-05-27T17:14:00Z" w16du:dateUtc="2025-05-27T21:14:00Z"/>
           <w:rStyle w:val="HTMLCode"/>
           <w:rFonts w:ascii="Courier" w:hAnsi="Courier" w:cs="TheSansMonoCondensed-Plain"/>
           <w:sz w:val="15"/>
           <w:szCs w:val="17"/>
         </w:rPr>
-        <w:pPrChange w:id="286" w:author="Carol Nichols" w:date="2025-05-27T17:14:00Z" w16du:dateUtc="2025-05-27T21:14:00Z">
+        <w:pPrChange w:id="287" w:author="Carol Nichols" w:date="2025-05-27T17:14:00Z" w16du:dateUtc="2025-05-27T21:14:00Z">
           <w:pPr>
             <w:pStyle w:val="HTMLPreformatted"/>
           </w:pPr>
         </w:pPrChange>
       </w:pPr>
-      <w:ins w:id="287" w:author="Carol Nichols" w:date="2025-05-27T17:14:00Z" w16du:dateUtc="2025-05-27T21:14:00Z">
+      <w:ins w:id="288" w:author="Carol Nichols" w:date="2025-05-27T17:14:00Z" w16du:dateUtc="2025-05-27T21:14:00Z">
         <w:r>
           <w:rPr>
             <w:rStyle w:val="HTMLCode"/>
@@ -7927,19 +7939,19 @@
       <w:pPr>
         <w:pStyle w:val="CodeWide"/>
         <w:rPr>
-          <w:ins w:id="288" w:author="Carol Nichols" w:date="2025-05-27T17:14:00Z" w16du:dateUtc="2025-05-27T21:14:00Z"/>
+          <w:ins w:id="289" w:author="Carol Nichols" w:date="2025-05-27T17:14:00Z" w16du:dateUtc="2025-05-27T21:14:00Z"/>
           <w:rStyle w:val="HTMLCode"/>
           <w:rFonts w:ascii="Courier" w:hAnsi="Courier" w:cs="TheSansMonoCondensed-Plain"/>
           <w:sz w:val="15"/>
           <w:szCs w:val="17"/>
         </w:rPr>
-        <w:pPrChange w:id="289" w:author="Carol Nichols" w:date="2025-05-27T17:14:00Z" w16du:dateUtc="2025-05-27T21:14:00Z">
+        <w:pPrChange w:id="290" w:author="Carol Nichols" w:date="2025-05-27T17:14:00Z" w16du:dateUtc="2025-05-27T21:14:00Z">
           <w:pPr>
             <w:pStyle w:val="HTMLPreformatted"/>
           </w:pPr>
         </w:pPrChange>
       </w:pPr>
-      <w:ins w:id="290" w:author="Carol Nichols" w:date="2025-05-27T17:14:00Z" w16du:dateUtc="2025-05-27T21:14:00Z">
+      <w:ins w:id="291" w:author="Carol Nichols" w:date="2025-05-27T17:14:00Z" w16du:dateUtc="2025-05-27T21:14:00Z">
         <w:r>
           <w:rPr>
             <w:rStyle w:val="HTMLCode"/>
@@ -7995,19 +8007,19 @@
       <w:pPr>
         <w:pStyle w:val="CodeWide"/>
         <w:rPr>
-          <w:ins w:id="291" w:author="Carol Nichols" w:date="2025-05-27T17:14:00Z" w16du:dateUtc="2025-05-27T21:14:00Z"/>
+          <w:ins w:id="292" w:author="Carol Nichols" w:date="2025-05-27T17:14:00Z" w16du:dateUtc="2025-05-27T21:14:00Z"/>
           <w:rStyle w:val="HTMLCode"/>
           <w:rFonts w:ascii="Courier" w:hAnsi="Courier" w:cs="TheSansMonoCondensed-Plain"/>
           <w:sz w:val="15"/>
           <w:szCs w:val="17"/>
         </w:rPr>
-        <w:pPrChange w:id="292" w:author="Carol Nichols" w:date="2025-05-27T17:14:00Z" w16du:dateUtc="2025-05-27T21:14:00Z">
+        <w:pPrChange w:id="293" w:author="Carol Nichols" w:date="2025-05-27T17:14:00Z" w16du:dateUtc="2025-05-27T21:14:00Z">
           <w:pPr>
             <w:pStyle w:val="HTMLPreformatted"/>
           </w:pPr>
         </w:pPrChange>
       </w:pPr>
-      <w:ins w:id="293" w:author="Carol Nichols" w:date="2025-05-27T17:14:00Z" w16du:dateUtc="2025-05-27T21:14:00Z">
+      <w:ins w:id="294" w:author="Carol Nichols" w:date="2025-05-27T17:14:00Z" w16du:dateUtc="2025-05-27T21:14:00Z">
         <w:r>
           <w:rPr>
             <w:rStyle w:val="HTMLCode"/>
@@ -8043,19 +8055,19 @@
       <w:pPr>
         <w:pStyle w:val="CodeWide"/>
         <w:rPr>
-          <w:ins w:id="294" w:author="Carol Nichols" w:date="2025-05-27T17:14:00Z" w16du:dateUtc="2025-05-27T21:14:00Z"/>
+          <w:ins w:id="295" w:author="Carol Nichols" w:date="2025-05-27T17:14:00Z" w16du:dateUtc="2025-05-27T21:14:00Z"/>
           <w:rStyle w:val="HTMLCode"/>
           <w:rFonts w:ascii="Courier" w:hAnsi="Courier" w:cs="TheSansMonoCondensed-Plain"/>
           <w:sz w:val="15"/>
           <w:szCs w:val="17"/>
         </w:rPr>
-        <w:pPrChange w:id="295" w:author="Carol Nichols" w:date="2025-05-27T17:14:00Z" w16du:dateUtc="2025-05-27T21:14:00Z">
+        <w:pPrChange w:id="296" w:author="Carol Nichols" w:date="2025-05-27T17:14:00Z" w16du:dateUtc="2025-05-27T21:14:00Z">
           <w:pPr>
             <w:pStyle w:val="HTMLPreformatted"/>
           </w:pPr>
         </w:pPrChange>
       </w:pPr>
-      <w:ins w:id="296" w:author="Carol Nichols" w:date="2025-05-27T17:14:00Z" w16du:dateUtc="2025-05-27T21:14:00Z">
+      <w:ins w:id="297" w:author="Carol Nichols" w:date="2025-05-27T17:14:00Z" w16du:dateUtc="2025-05-27T21:14:00Z">
         <w:r>
           <w:rPr>
             <w:rStyle w:val="HTMLCode"/>
@@ -8071,15 +8083,15 @@
       <w:pPr>
         <w:pStyle w:val="CodeWide"/>
         <w:rPr>
-          <w:del w:id="297" w:author="Carol Nichols" w:date="2025-05-27T17:14:00Z" w16du:dateUtc="2025-05-27T21:14:00Z"/>
-        </w:rPr>
-        <w:pPrChange w:id="298" w:author="Carol Nichols" w:date="2025-05-27T17:14:00Z" w16du:dateUtc="2025-05-27T21:14:00Z">
+          <w:del w:id="298" w:author="Carol Nichols" w:date="2025-05-27T17:14:00Z" w16du:dateUtc="2025-05-27T21:14:00Z"/>
+        </w:rPr>
+        <w:pPrChange w:id="299" w:author="Carol Nichols" w:date="2025-05-27T17:14:00Z" w16du:dateUtc="2025-05-27T21:14:00Z">
           <w:pPr>
             <w:pStyle w:val="Code"/>
           </w:pPr>
         </w:pPrChange>
       </w:pPr>
-      <w:ins w:id="299" w:author="Carol Nichols" w:date="2025-05-27T17:14:00Z" w16du:dateUtc="2025-05-27T21:14:00Z">
+      <w:ins w:id="300" w:author="Carol Nichols" w:date="2025-05-27T17:14:00Z" w16du:dateUtc="2025-05-27T21:14:00Z">
         <w:r>
           <w:rPr>
             <w:rStyle w:val="HTMLCode"/>
@@ -8090,7 +8102,7 @@
           <w:t xml:space="preserve">  |</w:t>
         </w:r>
       </w:ins>
-      <w:del w:id="300" w:author="Carol Nichols" w:date="2025-05-27T17:14:00Z" w16du:dateUtc="2025-05-27T21:14:00Z">
+      <w:del w:id="301" w:author="Carol Nichols" w:date="2025-05-27T17:14:00Z" w16du:dateUtc="2025-05-27T21:14:00Z">
         <w:r>
           <w:delText>error[E0277]: the `?` operator can only be used in a function that returns</w:delText>
         </w:r>
@@ -8100,15 +8112,15 @@
       <w:pPr>
         <w:pStyle w:val="CodeWide"/>
         <w:rPr>
-          <w:del w:id="301" w:author="Carol Nichols" w:date="2025-05-27T17:14:00Z" w16du:dateUtc="2025-05-27T21:14:00Z"/>
-        </w:rPr>
-        <w:pPrChange w:id="302" w:author="Carol Nichols" w:date="2025-05-27T17:14:00Z" w16du:dateUtc="2025-05-27T21:14:00Z">
+          <w:del w:id="302" w:author="Carol Nichols" w:date="2025-05-27T17:14:00Z" w16du:dateUtc="2025-05-27T21:14:00Z"/>
+        </w:rPr>
+        <w:pPrChange w:id="303" w:author="Carol Nichols" w:date="2025-05-27T17:14:00Z" w16du:dateUtc="2025-05-27T21:14:00Z">
           <w:pPr>
             <w:pStyle w:val="Code"/>
           </w:pPr>
         </w:pPrChange>
       </w:pPr>
-      <w:del w:id="303" w:author="Carol Nichols" w:date="2025-05-27T17:14:00Z" w16du:dateUtc="2025-05-27T21:14:00Z">
+      <w:del w:id="304" w:author="Carol Nichols" w:date="2025-05-27T17:14:00Z" w16du:dateUtc="2025-05-27T21:14:00Z">
         <w:r>
           <w:delText>`Result` or `Option` (or another type that implements `FromResidual`)</w:delText>
         </w:r>
@@ -8118,15 +8130,15 @@
       <w:pPr>
         <w:pStyle w:val="CodeWide"/>
         <w:rPr>
-          <w:del w:id="304" w:author="Carol Nichols" w:date="2025-05-27T17:14:00Z" w16du:dateUtc="2025-05-27T21:14:00Z"/>
-        </w:rPr>
-        <w:pPrChange w:id="305" w:author="Carol Nichols" w:date="2025-05-27T17:14:00Z" w16du:dateUtc="2025-05-27T21:14:00Z">
+          <w:del w:id="305" w:author="Carol Nichols" w:date="2025-05-27T17:14:00Z" w16du:dateUtc="2025-05-27T21:14:00Z"/>
+        </w:rPr>
+        <w:pPrChange w:id="306" w:author="Carol Nichols" w:date="2025-05-27T17:14:00Z" w16du:dateUtc="2025-05-27T21:14:00Z">
           <w:pPr>
             <w:pStyle w:val="Code"/>
           </w:pPr>
         </w:pPrChange>
       </w:pPr>
-      <w:del w:id="306" w:author="Carol Nichols" w:date="2025-05-27T17:14:00Z" w16du:dateUtc="2025-05-27T21:14:00Z">
+      <w:del w:id="307" w:author="Carol Nichols" w:date="2025-05-27T17:14:00Z" w16du:dateUtc="2025-05-27T21:14:00Z">
         <w:r>
           <w:delText xml:space="preserve"> --&gt; src/main.rs:4:48</w:delText>
         </w:r>
@@ -8136,15 +8148,15 @@
       <w:pPr>
         <w:pStyle w:val="CodeWide"/>
         <w:rPr>
-          <w:del w:id="307" w:author="Carol Nichols" w:date="2025-05-27T17:14:00Z" w16du:dateUtc="2025-05-27T21:14:00Z"/>
-        </w:rPr>
-        <w:pPrChange w:id="308" w:author="Carol Nichols" w:date="2025-05-27T17:14:00Z" w16du:dateUtc="2025-05-27T21:14:00Z">
+          <w:del w:id="308" w:author="Carol Nichols" w:date="2025-05-27T17:14:00Z" w16du:dateUtc="2025-05-27T21:14:00Z"/>
+        </w:rPr>
+        <w:pPrChange w:id="309" w:author="Carol Nichols" w:date="2025-05-27T17:14:00Z" w16du:dateUtc="2025-05-27T21:14:00Z">
           <w:pPr>
             <w:pStyle w:val="Code"/>
           </w:pPr>
         </w:pPrChange>
       </w:pPr>
-      <w:del w:id="309" w:author="Carol Nichols" w:date="2025-05-27T17:14:00Z" w16du:dateUtc="2025-05-27T21:14:00Z">
+      <w:del w:id="310" w:author="Carol Nichols" w:date="2025-05-27T17:14:00Z" w16du:dateUtc="2025-05-27T21:14:00Z">
         <w:r>
           <w:delText xml:space="preserve">  |</w:delText>
         </w:r>
@@ -8154,15 +8166,15 @@
       <w:pPr>
         <w:pStyle w:val="CodeWide"/>
         <w:rPr>
-          <w:del w:id="310" w:author="Carol Nichols" w:date="2025-05-27T17:14:00Z" w16du:dateUtc="2025-05-27T21:14:00Z"/>
-        </w:rPr>
-        <w:pPrChange w:id="311" w:author="Carol Nichols" w:date="2025-05-27T17:14:00Z" w16du:dateUtc="2025-05-27T21:14:00Z">
+          <w:del w:id="311" w:author="Carol Nichols" w:date="2025-05-27T17:14:00Z" w16du:dateUtc="2025-05-27T21:14:00Z"/>
+        </w:rPr>
+        <w:pPrChange w:id="312" w:author="Carol Nichols" w:date="2025-05-27T17:14:00Z" w16du:dateUtc="2025-05-27T21:14:00Z">
           <w:pPr>
             <w:pStyle w:val="Code"/>
           </w:pPr>
         </w:pPrChange>
       </w:pPr>
-      <w:del w:id="312" w:author="Carol Nichols" w:date="2025-05-27T17:14:00Z" w16du:dateUtc="2025-05-27T21:14:00Z">
+      <w:del w:id="313" w:author="Carol Nichols" w:date="2025-05-27T17:14:00Z" w16du:dateUtc="2025-05-27T21:14:00Z">
         <w:r>
           <w:delText>3 | / fn main() {</w:delText>
         </w:r>
@@ -8172,15 +8184,15 @@
       <w:pPr>
         <w:pStyle w:val="CodeWide"/>
         <w:rPr>
-          <w:del w:id="313" w:author="Carol Nichols" w:date="2025-05-27T17:14:00Z" w16du:dateUtc="2025-05-27T21:14:00Z"/>
-        </w:rPr>
-        <w:pPrChange w:id="314" w:author="Carol Nichols" w:date="2025-05-27T17:14:00Z" w16du:dateUtc="2025-05-27T21:14:00Z">
+          <w:del w:id="314" w:author="Carol Nichols" w:date="2025-05-27T17:14:00Z" w16du:dateUtc="2025-05-27T21:14:00Z"/>
+        </w:rPr>
+        <w:pPrChange w:id="315" w:author="Carol Nichols" w:date="2025-05-27T17:14:00Z" w16du:dateUtc="2025-05-27T21:14:00Z">
           <w:pPr>
             <w:pStyle w:val="Code"/>
           </w:pPr>
         </w:pPrChange>
       </w:pPr>
-      <w:del w:id="315" w:author="Carol Nichols" w:date="2025-05-27T17:14:00Z" w16du:dateUtc="2025-05-27T21:14:00Z">
+      <w:del w:id="316" w:author="Carol Nichols" w:date="2025-05-27T17:14:00Z" w16du:dateUtc="2025-05-27T21:14:00Z">
         <w:r>
           <w:delText>4 | |     let greeting_file = File::open("hello.txt")?;</w:delText>
         </w:r>
@@ -8190,15 +8202,15 @@
       <w:pPr>
         <w:pStyle w:val="CodeWide"/>
         <w:rPr>
-          <w:del w:id="316" w:author="Carol Nichols" w:date="2025-05-27T17:14:00Z" w16du:dateUtc="2025-05-27T21:14:00Z"/>
-        </w:rPr>
-        <w:pPrChange w:id="317" w:author="Carol Nichols" w:date="2025-05-27T17:14:00Z" w16du:dateUtc="2025-05-27T21:14:00Z">
+          <w:del w:id="317" w:author="Carol Nichols" w:date="2025-05-27T17:14:00Z" w16du:dateUtc="2025-05-27T21:14:00Z"/>
+        </w:rPr>
+        <w:pPrChange w:id="318" w:author="Carol Nichols" w:date="2025-05-27T17:14:00Z" w16du:dateUtc="2025-05-27T21:14:00Z">
           <w:pPr>
             <w:pStyle w:val="Code"/>
           </w:pPr>
         </w:pPrChange>
       </w:pPr>
-      <w:del w:id="318" w:author="Carol Nichols" w:date="2025-05-27T17:14:00Z" w16du:dateUtc="2025-05-27T21:14:00Z">
+      <w:del w:id="319" w:author="Carol Nichols" w:date="2025-05-27T17:14:00Z" w16du:dateUtc="2025-05-27T21:14:00Z">
         <w:r>
           <w:delText xml:space="preserve">  | |                                                ^ cannot use the `?`</w:delText>
         </w:r>
@@ -8208,15 +8220,15 @@
       <w:pPr>
         <w:pStyle w:val="CodeWide"/>
         <w:rPr>
-          <w:del w:id="319" w:author="Carol Nichols" w:date="2025-05-27T17:14:00Z" w16du:dateUtc="2025-05-27T21:14:00Z"/>
-        </w:rPr>
-        <w:pPrChange w:id="320" w:author="Carol Nichols" w:date="2025-05-27T17:14:00Z" w16du:dateUtc="2025-05-27T21:14:00Z">
+          <w:del w:id="320" w:author="Carol Nichols" w:date="2025-05-27T17:14:00Z" w16du:dateUtc="2025-05-27T21:14:00Z"/>
+        </w:rPr>
+        <w:pPrChange w:id="321" w:author="Carol Nichols" w:date="2025-05-27T17:14:00Z" w16du:dateUtc="2025-05-27T21:14:00Z">
           <w:pPr>
             <w:pStyle w:val="Code"/>
           </w:pPr>
         </w:pPrChange>
       </w:pPr>
-      <w:del w:id="321" w:author="Carol Nichols" w:date="2025-05-27T17:14:00Z" w16du:dateUtc="2025-05-27T21:14:00Z">
+      <w:del w:id="322" w:author="Carol Nichols" w:date="2025-05-27T17:14:00Z" w16du:dateUtc="2025-05-27T21:14:00Z">
         <w:r>
           <w:delText>operator in a function that returns `()`</w:delText>
         </w:r>
@@ -8226,15 +8238,15 @@
       <w:pPr>
         <w:pStyle w:val="CodeWide"/>
         <w:rPr>
-          <w:del w:id="322" w:author="Carol Nichols" w:date="2025-05-27T17:14:00Z" w16du:dateUtc="2025-05-27T21:14:00Z"/>
-        </w:rPr>
-        <w:pPrChange w:id="323" w:author="Carol Nichols" w:date="2025-05-27T17:14:00Z" w16du:dateUtc="2025-05-27T21:14:00Z">
+          <w:del w:id="323" w:author="Carol Nichols" w:date="2025-05-27T17:14:00Z" w16du:dateUtc="2025-05-27T21:14:00Z"/>
+        </w:rPr>
+        <w:pPrChange w:id="324" w:author="Carol Nichols" w:date="2025-05-27T17:14:00Z" w16du:dateUtc="2025-05-27T21:14:00Z">
           <w:pPr>
             <w:pStyle w:val="Code"/>
           </w:pPr>
         </w:pPrChange>
       </w:pPr>
-      <w:del w:id="324" w:author="Carol Nichols" w:date="2025-05-27T17:14:00Z" w16du:dateUtc="2025-05-27T21:14:00Z">
+      <w:del w:id="325" w:author="Carol Nichols" w:date="2025-05-27T17:14:00Z" w16du:dateUtc="2025-05-27T21:14:00Z">
         <w:r>
           <w:delText>5 | | }</w:delText>
         </w:r>
@@ -8244,15 +8256,15 @@
       <w:pPr>
         <w:pStyle w:val="CodeWide"/>
         <w:rPr>
-          <w:del w:id="325" w:author="Carol Nichols" w:date="2025-05-27T17:14:00Z" w16du:dateUtc="2025-05-27T21:14:00Z"/>
-        </w:rPr>
-        <w:pPrChange w:id="326" w:author="Carol Nichols" w:date="2025-05-27T17:14:00Z" w16du:dateUtc="2025-05-27T21:14:00Z">
+          <w:del w:id="326" w:author="Carol Nichols" w:date="2025-05-27T17:14:00Z" w16du:dateUtc="2025-05-27T21:14:00Z"/>
+        </w:rPr>
+        <w:pPrChange w:id="327" w:author="Carol Nichols" w:date="2025-05-27T17:14:00Z" w16du:dateUtc="2025-05-27T21:14:00Z">
           <w:pPr>
             <w:pStyle w:val="Code"/>
           </w:pPr>
         </w:pPrChange>
       </w:pPr>
-      <w:del w:id="327" w:author="Carol Nichols" w:date="2025-05-27T17:14:00Z" w16du:dateUtc="2025-05-27T21:14:00Z">
+      <w:del w:id="328" w:author="Carol Nichols" w:date="2025-05-27T17:14:00Z" w16du:dateUtc="2025-05-27T21:14:00Z">
         <w:r>
           <w:delText xml:space="preserve">  | |_- this function should return `Result` or `Option` to accept `?`</w:delText>
         </w:r>
@@ -8262,15 +8274,15 @@
       <w:pPr>
         <w:pStyle w:val="CodeWide"/>
         <w:rPr>
-          <w:del w:id="328" w:author="Carol Nichols" w:date="2025-05-27T17:14:00Z" w16du:dateUtc="2025-05-27T21:14:00Z"/>
-        </w:rPr>
-        <w:pPrChange w:id="329" w:author="Carol Nichols" w:date="2025-05-27T17:14:00Z" w16du:dateUtc="2025-05-27T21:14:00Z">
+          <w:del w:id="329" w:author="Carol Nichols" w:date="2025-05-27T17:14:00Z" w16du:dateUtc="2025-05-27T21:14:00Z"/>
+        </w:rPr>
+        <w:pPrChange w:id="330" w:author="Carol Nichols" w:date="2025-05-27T17:14:00Z" w16du:dateUtc="2025-05-27T21:14:00Z">
           <w:pPr>
             <w:pStyle w:val="Code"/>
           </w:pPr>
         </w:pPrChange>
       </w:pPr>
-      <w:del w:id="330" w:author="Carol Nichols" w:date="2025-05-27T17:14:00Z" w16du:dateUtc="2025-05-27T21:14:00Z">
+      <w:del w:id="331" w:author="Carol Nichols" w:date="2025-05-27T17:14:00Z" w16du:dateUtc="2025-05-27T21:14:00Z">
         <w:r>
           <w:delText xml:space="preserve">  |</w:delText>
         </w:r>
@@ -8280,16 +8292,16 @@
       <w:pPr>
         <w:pStyle w:val="CodeWide"/>
         <w:rPr>
-          <w:del w:id="331" w:author="Carol Nichols" w:date="2025-05-27T17:14:00Z" w16du:dateUtc="2025-05-27T21:14:00Z"/>
-        </w:rPr>
-        <w:pPrChange w:id="332" w:author="Carol Nichols" w:date="2025-05-27T17:14:00Z" w16du:dateUtc="2025-05-27T21:14:00Z">
+          <w:del w:id="332" w:author="Carol Nichols" w:date="2025-05-27T17:14:00Z" w16du:dateUtc="2025-05-27T21:14:00Z"/>
+        </w:rPr>
+        <w:pPrChange w:id="333" w:author="Carol Nichols" w:date="2025-05-27T17:14:00Z" w16du:dateUtc="2025-05-27T21:14:00Z">
           <w:pPr>
             <w:pStyle w:val="Code"/>
           </w:pPr>
         </w:pPrChange>
       </w:pPr>
-      <w:commentRangeStart w:id="333"/>
-      <w:del w:id="334" w:author="Carol Nichols" w:date="2025-05-27T17:14:00Z" w16du:dateUtc="2025-05-27T21:14:00Z">
+      <w:commentRangeStart w:id="334"/>
+      <w:del w:id="335" w:author="Carol Nichols" w:date="2025-05-27T17:14:00Z" w16du:dateUtc="2025-05-27T21:14:00Z">
         <w:r>
           <w:delText xml:space="preserve">  = help: the trait `FromResidual&lt;Result&lt;Infallible, std::io::Error&gt;&gt;` is not</w:delText>
         </w:r>
@@ -8298,20 +8310,20 @@
     <w:p>
       <w:pPr>
         <w:pStyle w:val="CodeWide"/>
-        <w:pPrChange w:id="335" w:author="Carol Nichols" w:date="2025-05-27T17:14:00Z" w16du:dateUtc="2025-05-27T21:14:00Z">
+        <w:pPrChange w:id="336" w:author="Carol Nichols" w:date="2025-05-27T17:14:00Z" w16du:dateUtc="2025-05-27T21:14:00Z">
           <w:pPr>
             <w:pStyle w:val="Code"/>
           </w:pPr>
         </w:pPrChange>
       </w:pPr>
-      <w:del w:id="336" w:author="Carol Nichols" w:date="2025-05-27T17:14:00Z" w16du:dateUtc="2025-05-27T21:14:00Z">
+      <w:del w:id="337" w:author="Carol Nichols" w:date="2025-05-27T17:14:00Z" w16du:dateUtc="2025-05-27T21:14:00Z">
         <w:r>
           <w:delText>implemented for `()`</w:delText>
         </w:r>
       </w:del>
-      <w:commentRangeEnd w:id="333"/>
-      <w:r>
-        <w:commentReference w:id="333"/>
+      <w:commentRangeEnd w:id="334"/>
+      <w:r>
+        <w:commentReference w:id="334"/>
       </w:r>
     </w:p>
     <w:p>
@@ -9845,12 +9857,12 @@
       <w:r>
         <w:t xml:space="preserve">It would also be appropriate </w:t>
       </w:r>
-      <w:commentRangeStart w:id="337"/>
       <w:commentRangeStart w:id="338"/>
+      <w:commentRangeStart w:id="339"/>
       <w:r>
         <w:t xml:space="preserve">to call </w:t>
       </w:r>
-      <w:del w:id="339" w:author="Carol Nichols" w:date="2025-05-27T17:06:00Z" w16du:dateUtc="2025-05-27T21:06:00Z">
+      <w:del w:id="340" w:author="Carol Nichols" w:date="2025-05-27T17:06:00Z" w16du:dateUtc="2025-05-27T21:06:00Z">
         <w:r>
           <w:rPr>
             <w:rStyle w:val="Literal"/>
@@ -9867,11 +9879,11 @@
         </w:rPr>
         <w:t>expect</w:t>
       </w:r>
-      <w:commentRangeEnd w:id="337"/>
-      <w:r>
-        <w:commentReference w:id="337"/>
-      </w:r>
       <w:commentRangeEnd w:id="338"/>
+      <w:r>
+        <w:commentReference w:id="338"/>
+      </w:r>
+      <w:commentRangeEnd w:id="339"/>
       <w:r>
         <w:rPr>
           <w:rStyle w:val="CommentReference"/>
@@ -9879,7 +9891,7 @@
           <w:color w:val="auto"/>
           <w:lang w:val="en-CA"/>
         </w:rPr>
-        <w:commentReference w:id="338"/>
+        <w:commentReference w:id="339"/>
       </w:r>
       <w:r>
         <w:t xml:space="preserve"> when you have some other logic that ensures the </w:t>
@@ -9920,7 +9932,7 @@
       <w:r>
         <w:t xml:space="preserve"> variant, it’s perfectly acceptable to call </w:t>
       </w:r>
-      <w:del w:id="340" w:author="Carol Nichols" w:date="2025-05-27T17:06:00Z" w16du:dateUtc="2025-05-27T21:06:00Z">
+      <w:del w:id="341" w:author="Carol Nichols" w:date="2025-05-27T17:06:00Z" w16du:dateUtc="2025-05-27T21:06:00Z">
         <w:r>
           <w:rPr>
             <w:rStyle w:val="Literal"/>
@@ -9928,7 +9940,7 @@
           <w:delText>u</w:delText>
         </w:r>
       </w:del>
-      <w:ins w:id="341" w:author="Carol Nichols" w:date="2025-05-27T17:06:00Z" w16du:dateUtc="2025-05-27T21:06:00Z">
+      <w:ins w:id="342" w:author="Carol Nichols" w:date="2025-05-27T17:06:00Z" w16du:dateUtc="2025-05-27T21:06:00Z">
         <w:r>
           <w:rPr>
             <w:rStyle w:val="Literal"/>
@@ -9936,7 +9948,7 @@
           <w:t>expect</w:t>
         </w:r>
       </w:ins>
-      <w:del w:id="342" w:author="Carol Nichols" w:date="2025-05-27T17:06:00Z" w16du:dateUtc="2025-05-27T21:06:00Z">
+      <w:del w:id="343" w:author="Carol Nichols" w:date="2025-05-27T17:06:00Z" w16du:dateUtc="2025-05-27T21:06:00Z">
         <w:r>
           <w:rPr>
             <w:rStyle w:val="Literal"/>
@@ -9950,12 +9962,12 @@
       <w:r>
         <w:t xml:space="preserve"> and</w:t>
       </w:r>
-      <w:ins w:id="343" w:author="Carol Nichols" w:date="2025-05-27T17:06:00Z" w16du:dateUtc="2025-05-27T21:06:00Z">
+      <w:ins w:id="344" w:author="Carol Nichols" w:date="2025-05-27T17:06:00Z" w16du:dateUtc="2025-05-27T21:06:00Z">
         <w:r>
           <w:t xml:space="preserve"> </w:t>
         </w:r>
       </w:ins>
-      <w:del w:id="344" w:author="Carol Nichols" w:date="2025-05-27T17:06:00Z" w16du:dateUtc="2025-05-27T21:06:00Z">
+      <w:del w:id="345" w:author="Carol Nichols" w:date="2025-05-27T17:06:00Z" w16du:dateUtc="2025-05-27T21:06:00Z">
         <w:r>
           <w:lastRenderedPageBreak/>
           <w:delText xml:space="preserve"> even better to </w:delText>
@@ -9973,7 +9985,7 @@
       <w:r>
         <w:t xml:space="preserve"> variant in the</w:t>
       </w:r>
-      <w:ins w:id="345" w:author="Carol Nichols" w:date="2025-05-27T17:06:00Z" w16du:dateUtc="2025-05-27T21:06:00Z">
+      <w:ins w:id="346" w:author="Carol Nichols" w:date="2025-05-27T17:06:00Z" w16du:dateUtc="2025-05-27T21:06:00Z">
         <w:r>
           <w:t xml:space="preserve"> argument</w:t>
         </w:r>
@@ -9981,7 +9993,7 @@
       <w:r>
         <w:t xml:space="preserve"> </w:t>
       </w:r>
-      <w:del w:id="346" w:author="Carol Nichols" w:date="2025-05-27T17:06:00Z" w16du:dateUtc="2025-05-27T21:06:00Z">
+      <w:del w:id="347" w:author="Carol Nichols" w:date="2025-05-27T17:06:00Z" w16du:dateUtc="2025-05-27T21:06:00Z">
         <w:r>
           <w:rPr>
             <w:rStyle w:val="Literal"/>
@@ -10161,16 +10173,16 @@
       <w:pPr>
         <w:pStyle w:val="Body"/>
       </w:pPr>
-      <w:commentRangeStart w:id="347"/>
       <w:commentRangeStart w:id="348"/>
+      <w:commentRangeStart w:id="349"/>
       <w:r>
         <w:t>It’s advisable to have your code panic when it’s possible that your code could end up in a bad state.</w:t>
       </w:r>
-      <w:commentRangeEnd w:id="347"/>
-      <w:r>
-        <w:commentReference w:id="347"/>
-      </w:r>
       <w:commentRangeEnd w:id="348"/>
+      <w:r>
+        <w:commentReference w:id="348"/>
+      </w:r>
+      <w:commentRangeEnd w:id="349"/>
       <w:r>
         <w:rPr>
           <w:rStyle w:val="CommentReference"/>
@@ -10178,7 +10190,7 @@
           <w:color w:val="auto"/>
           <w:lang w:val="en-CA"/>
         </w:rPr>
-        <w:commentReference w:id="348"/>
+        <w:commentReference w:id="349"/>
       </w:r>
       <w:r>
         <w:t xml:space="preserve"> In this context, a </w:t>
@@ -10231,8 +10243,8 @@
         </w:rPr>
         <w:t xml:space="preserve">page </w:t>
       </w:r>
-      <w:commentRangeStart w:id="349"/>
-      <w:del w:id="350" w:author="Chris Krycho" w:date="2025-02-26T16:25:00Z">
+      <w:commentRangeStart w:id="350"/>
+      <w:del w:id="351" w:author="Chris Krycho" w:date="2025-02-26T16:25:00Z">
         <w:r>
           <w:rPr>
             <w:rStyle w:val="Xref"/>
@@ -10240,7 +10252,7 @@
           <w:delText>393</w:delText>
         </w:r>
       </w:del>
-      <w:ins w:id="351" w:author="Chris Krycho" w:date="2025-02-26T16:25:00Z">
+      <w:ins w:id="352" w:author="Chris Krycho" w:date="2025-02-26T16:25:00Z">
         <w:r>
           <w:rPr>
             <w:rStyle w:val="Xref"/>
@@ -10248,9 +10260,9 @@
           <w:t>XX</w:t>
         </w:r>
       </w:ins>
-      <w:commentRangeEnd w:id="349"/>
-      <w:r>
-        <w:commentReference w:id="349"/>
+      <w:commentRangeEnd w:id="350"/>
+      <w:r>
+        <w:commentReference w:id="350"/>
       </w:r>
       <w:r>
         <w:t>.</w:t>
@@ -10346,16 +10358,16 @@
       <w:r>
         <w:t xml:space="preserve">: their behavior is only guaranteed if the inputs meet particular requirements. </w:t>
       </w:r>
-      <w:commentRangeStart w:id="352"/>
       <w:commentRangeStart w:id="353"/>
+      <w:commentRangeStart w:id="354"/>
       <w:r>
         <w:t>Panicking when the contract is violated makes sense because a contract violation always indicates a caller-side bug</w:t>
       </w:r>
-      <w:commentRangeEnd w:id="352"/>
-      <w:r>
-        <w:commentReference w:id="352"/>
-      </w:r>
       <w:commentRangeEnd w:id="353"/>
+      <w:r>
+        <w:commentReference w:id="353"/>
+      </w:r>
+      <w:commentRangeEnd w:id="354"/>
       <w:r>
         <w:rPr>
           <w:rStyle w:val="CommentReference"/>
@@ -10363,7 +10375,7 @@
           <w:color w:val="auto"/>
           <w:lang w:val="en-CA"/>
         </w:rPr>
-        <w:commentReference w:id="353"/>
+        <w:commentReference w:id="354"/>
       </w:r>
       <w:r>
         <w:t xml:space="preserve">, and it’s not a kind of error you want the calling code to have to explicitly handle. In fact, there’s no reasonable way for calling code to recover; the calling </w:t>
@@ -10730,7 +10742,15 @@
       </w:pPr>
       <w:r>
         <w:lastRenderedPageBreak/>
-        <w:t xml:space="preserve">Instead, we can make a new type and put the validations in a function to create an instance of the type rather than repeating the validations everywhere. That way, it’s safe for functions to use the new type in their signatures and confidently use the values they receive. Listing 9-13 shows one way to define a </w:t>
+        <w:t xml:space="preserve">Instead, we can make a new type </w:t>
+      </w:r>
+      <w:ins w:id="355" w:author="Carol Nichols" w:date="2025-05-27T18:53:00Z" w16du:dateUtc="2025-05-27T22:53:00Z">
+        <w:r>
+          <w:t xml:space="preserve">in a dedicated module </w:t>
+        </w:r>
+      </w:ins>
+      <w:r>
+        <w:t xml:space="preserve">and put the validations in a function to create an instance of the type rather than repeating the validations everywhere. That way, it’s safe for functions to use the new type in their signatures and confidently use the values they receive. Listing 9-13 shows one way to define a </w:t>
       </w:r>
       <w:r>
         <w:rPr>
@@ -10765,7 +10785,20 @@
         <w:pStyle w:val="CodeLabel"/>
       </w:pPr>
       <w:r>
-        <w:t>src/lib.rs</w:t>
+        <w:t>src/</w:t>
+      </w:r>
+      <w:ins w:id="356" w:author="Carol Nichols" w:date="2025-05-27T18:53:00Z" w16du:dateUtc="2025-05-27T22:53:00Z">
+        <w:r>
+          <w:t>guessing_game</w:t>
+        </w:r>
+      </w:ins>
+      <w:del w:id="357" w:author="Carol Nichols" w:date="2025-05-27T18:53:00Z" w16du:dateUtc="2025-05-27T22:53:00Z">
+        <w:r>
+          <w:delText>lib</w:delText>
+        </w:r>
+      </w:del>
+      <w:r>
+        <w:t>.rs</w:t>
       </w:r>
     </w:p>
     <w:p>
@@ -10845,8 +10878,8 @@
       <w:pPr>
         <w:pStyle w:val="Code"/>
       </w:pPr>
-      <w:commentRangeStart w:id="354"/>
-      <w:commentRangeStart w:id="355"/>
+      <w:commentRangeStart w:id="358"/>
+      <w:commentRangeStart w:id="359"/>
       <w:r>
         <w:t xml:space="preserve">      </w:t>
       </w:r>
@@ -10908,11 +10941,11 @@
       <w:r>
         <w:t xml:space="preserve">        }</w:t>
       </w:r>
-      <w:commentRangeEnd w:id="354"/>
-      <w:r>
-        <w:commentReference w:id="354"/>
-      </w:r>
-      <w:commentRangeEnd w:id="355"/>
+      <w:commentRangeEnd w:id="358"/>
+      <w:r>
+        <w:commentReference w:id="358"/>
+      </w:r>
+      <w:commentRangeEnd w:id="359"/>
       <w:r>
         <w:rPr>
           <w:rStyle w:val="CommentReference"/>
@@ -10920,7 +10953,7 @@
           <w:color w:val="auto"/>
           <w:lang w:val="en-CA"/>
         </w:rPr>
-        <w:commentReference w:id="355"/>
+        <w:commentReference w:id="359"/>
       </w:r>
     </w:p>
     <w:p>
@@ -11033,8 +11066,79 @@
       <w:pPr>
         <w:pStyle w:val="Body"/>
       </w:pPr>
-      <w:r>
-        <w:t xml:space="preserve">First we define a struct named </w:t>
+      <w:ins w:id="360" w:author="Carol Nichols" w:date="2025-05-27T18:56:00Z" w16du:dateUtc="2025-05-27T22:56:00Z">
+        <w:r>
+          <w:t xml:space="preserve">Note that </w:t>
+        </w:r>
+      </w:ins>
+      <w:ins w:id="361" w:author="Carol Nichols" w:date="2025-05-27T18:57:00Z" w16du:dateUtc="2025-05-27T22:57:00Z">
+        <w:r>
+          <w:t xml:space="preserve">this code in </w:t>
+        </w:r>
+        <w:r>
+          <w:rPr>
+            <w:rStyle w:val="Italic"/>
+            <w:rPrChange w:id="362" w:author="Carol Nichols" w:date="2025-05-27T18:58:00Z" w16du:dateUtc="2025-05-27T22:58:00Z">
+              <w:rPr/>
+            </w:rPrChange>
+          </w:rPr>
+          <w:t>src/guessing_game.rs</w:t>
+        </w:r>
+        <w:r>
+          <w:t xml:space="preserve"> depends on adding a module declaration </w:t>
+        </w:r>
+        <w:r>
+          <w:rPr>
+            <w:rStyle w:val="Literal"/>
+            <w:rPrChange w:id="363" w:author="Carol Nichols" w:date="2025-05-27T18:58:00Z" w16du:dateUtc="2025-05-27T22:58:00Z">
+              <w:rPr/>
+            </w:rPrChange>
+          </w:rPr>
+          <w:t xml:space="preserve">mod </w:t>
+        </w:r>
+        <w:proofErr w:type="spellStart"/>
+        <w:r>
+          <w:rPr>
+            <w:rStyle w:val="Literal"/>
+            <w:rPrChange w:id="364" w:author="Carol Nichols" w:date="2025-05-27T18:58:00Z" w16du:dateUtc="2025-05-27T22:58:00Z">
+              <w:rPr/>
+            </w:rPrChange>
+          </w:rPr>
+          <w:t>guessing_game</w:t>
+        </w:r>
+        <w:proofErr w:type="spellEnd"/>
+        <w:r>
+          <w:rPr>
+            <w:rStyle w:val="Literal"/>
+            <w:rPrChange w:id="365" w:author="Carol Nichols" w:date="2025-05-27T18:58:00Z" w16du:dateUtc="2025-05-27T22:58:00Z">
+              <w:rPr/>
+            </w:rPrChange>
+          </w:rPr>
+          <w:t>;</w:t>
+        </w:r>
+        <w:r>
+          <w:t xml:space="preserve"> in </w:t>
+        </w:r>
+        <w:r>
+          <w:rPr>
+            <w:rStyle w:val="Italic"/>
+            <w:rPrChange w:id="366" w:author="Carol Nichols" w:date="2025-05-27T18:58:00Z" w16du:dateUtc="2025-05-27T22:58:00Z">
+              <w:rPr/>
+            </w:rPrChange>
+          </w:rPr>
+          <w:t>src/lib.rs</w:t>
+        </w:r>
+        <w:r>
+          <w:t xml:space="preserve"> that we haven’t shown here. Within this new module’s file, </w:t>
+        </w:r>
+      </w:ins>
+      <w:del w:id="367" w:author="Carol Nichols" w:date="2025-05-27T18:57:00Z" w16du:dateUtc="2025-05-27T22:57:00Z">
+        <w:r>
+          <w:delText xml:space="preserve">First </w:delText>
+        </w:r>
+      </w:del>
+      <w:r>
+        <w:t xml:space="preserve">we define a struct named </w:t>
       </w:r>
       <w:r>
         <w:rPr>
@@ -11219,6 +11323,7 @@
         <w:rPr>
           <w:rStyle w:val="Literal"/>
         </w:rPr>
+        <w:lastRenderedPageBreak/>
         <w:t>value</w:t>
       </w:r>
       <w:r>
@@ -11240,11 +11345,7 @@
         <w:t>Guess::new</w:t>
       </w:r>
       <w:r>
-        <w:t xml:space="preserve"> might panic should be discussed in its public-facing API documentation; we’ll cover documentation conventions </w:t>
-      </w:r>
-      <w:r>
-        <w:lastRenderedPageBreak/>
-        <w:t xml:space="preserve">indicating the possibility of a </w:t>
+        <w:t xml:space="preserve"> might panic should be discussed in its public-facing API documentation; we’ll cover documentation conventions indicating the possibility of a </w:t>
       </w:r>
       <w:r>
         <w:rPr>
@@ -11432,7 +11533,26 @@
         <w:t>value</w:t>
       </w:r>
       <w:r>
-        <w:t xml:space="preserve"> directly: code outside the module </w:t>
+        <w:t xml:space="preserve"> directly: code outside the </w:t>
+      </w:r>
+      <w:proofErr w:type="spellStart"/>
+      <w:ins w:id="368" w:author="Carol Nichols" w:date="2025-05-27T19:01:00Z" w16du:dateUtc="2025-05-27T23:01:00Z">
+        <w:r>
+          <w:rPr>
+            <w:rStyle w:val="Literal"/>
+            <w:rPrChange w:id="369" w:author="Carol Nichols" w:date="2025-05-27T19:01:00Z" w16du:dateUtc="2025-05-27T23:01:00Z">
+              <w:rPr/>
+            </w:rPrChange>
+          </w:rPr>
+          <w:t>guessing_game</w:t>
+        </w:r>
+        <w:proofErr w:type="spellEnd"/>
+        <w:r>
+          <w:t xml:space="preserve"> </w:t>
+        </w:r>
+      </w:ins>
+      <w:r>
+        <w:t xml:space="preserve">module </w:t>
       </w:r>
       <w:r>
         <w:rPr>
@@ -11631,7 +11751,7 @@
 
 <file path=word/comments.xml><?xml version="1.0" encoding="utf-8"?>
 <w:comments xmlns:wpc="http://schemas.microsoft.com/office/word/2010/wordprocessingCanvas" xmlns:cx="http://schemas.microsoft.com/office/drawing/2014/chartex" xmlns:cx1="http://schemas.microsoft.com/office/drawing/2015/9/8/chartex" xmlns:cx2="http://schemas.microsoft.com/office/drawing/2015/10/21/chartex" xmlns:cx3="http://schemas.microsoft.com/office/drawing/2016/5/9/chartex" xmlns:cx4="http://schemas.microsoft.com/office/drawing/2016/5/10/chartex" xmlns:cx5="http://schemas.microsoft.com/office/drawing/2016/5/11/chartex" xmlns:cx6="http://schemas.microsoft.com/office/drawing/2016/5/12/chartex" xmlns:cx7="http://schemas.microsoft.com/office/drawing/2016/5/13/chartex" xmlns:cx8="http://schemas.microsoft.com/office/drawing/2016/5/14/chartex" xmlns:mc="http://schemas.openxmlformats.org/markup-compatibility/2006" xmlns:aink="http://schemas.microsoft.com/office/drawing/2016/ink" xmlns:am3d="http://schemas.microsoft.com/office/drawing/2017/model3d" xmlns:o="urn:schemas-microsoft-com:office:office" xmlns:oel="http://schemas.microsoft.com/office/2019/extlst" xmlns:r="http://schemas.openxmlformats.org/officeDocument/2006/relationships" xmlns:m="http://schemas.openxmlformats.org/officeDocument/2006/math" xmlns:v="urn:schemas-microsoft-com:vml" xmlns:wp14="http://schemas.microsoft.com/office/word/2010/wordprocessingDrawing" xmlns:wp="http://schemas.openxmlformats.org/drawingml/2006/wordprocessingDrawing" xmlns:w10="urn:schemas-microsoft-com:office:word" xmlns:w="http://schemas.openxmlformats.org/wordprocessingml/2006/main" xmlns:w14="http://schemas.microsoft.com/office/word/2010/wordml" xmlns:w15="http://schemas.microsoft.com/office/word/2012/wordml" xmlns:w16cex="http://schemas.microsoft.com/office/word/2018/wordml/cex" xmlns:w16cid="http://schemas.microsoft.com/office/word/2016/wordml/cid" xmlns:w16="http://schemas.microsoft.com/office/word/2018/wordml" xmlns:w16du="http://schemas.microsoft.com/office/word/2023/wordml/word16du" xmlns:w16sdtdh="http://schemas.microsoft.com/office/word/2020/wordml/sdtdatahash" xmlns:w16sdtfl="http://schemas.microsoft.com/office/word/2024/wordml/sdtformatlock" xmlns:w16se="http://schemas.microsoft.com/office/word/2015/wordml/symex" xmlns:wpg="http://schemas.microsoft.com/office/word/2010/wordprocessingGroup" xmlns:wpi="http://schemas.microsoft.com/office/word/2010/wordprocessingInk" xmlns:wne="http://schemas.microsoft.com/office/word/2006/wordml" xmlns:wps="http://schemas.microsoft.com/office/word/2010/wordprocessingShape" mc:Ignorable="w14 w15 w16se w16cid w16 w16cex w16sdtdh w16sdtfl w16du wp14">
-  <w:comment w:id="333" w:author="Sophia Turner" w:date="2025-04-07T12:47:00Z" w:initials="S">
+  <w:comment w:id="334" w:author="Sophia Turner" w:date="2025-04-07T12:47:00Z" w:initials="S">
     <w:p>
       <w:pPr>
         <w:overflowPunct w:val="0"/>
@@ -11648,7 +11768,7 @@
       </w:r>
     </w:p>
   </w:comment>
-  <w:comment w:id="337" w:author="Sophia Turner" w:date="2025-04-07T12:49:00Z" w:initials="S">
+  <w:comment w:id="338" w:author="Sophia Turner" w:date="2025-04-07T12:49:00Z" w:initials="S">
     <w:p>
       <w:pPr>
         <w:overflowPunct w:val="0"/>
@@ -11665,7 +11785,7 @@
       </w:r>
     </w:p>
   </w:comment>
-  <w:comment w:id="338" w:author="Carol Nichols" w:date="2025-05-27T17:06:00Z" w:initials="CN">
+  <w:comment w:id="339" w:author="Carol Nichols" w:date="2025-05-27T17:06:00Z" w:initials="CN">
     <w:p>
       <w:r>
         <w:rPr>
@@ -11682,7 +11802,7 @@
       </w:r>
     </w:p>
   </w:comment>
-  <w:comment w:id="347" w:author="Sophia Turner" w:date="2025-04-07T12:52:00Z" w:initials="S">
+  <w:comment w:id="348" w:author="Sophia Turner" w:date="2025-04-07T12:52:00Z" w:initials="S">
     <w:p>
       <w:pPr>
         <w:overflowPunct w:val="0"/>
@@ -11699,7 +11819,7 @@
       </w:r>
     </w:p>
   </w:comment>
-  <w:comment w:id="348" w:author="Carol Nichols" w:date="2025-05-27T17:07:00Z" w:initials="CN">
+  <w:comment w:id="349" w:author="Carol Nichols" w:date="2025-05-27T17:07:00Z" w:initials="CN">
     <w:p>
       <w:r>
         <w:rPr>
@@ -11716,7 +11836,7 @@
       </w:r>
     </w:p>
   </w:comment>
-  <w:comment w:id="349" w:author="Chris Krycho" w:date="2025-02-26T16:25:00Z" w:initials="CK">
+  <w:comment w:id="350" w:author="Chris Krycho" w:date="2025-02-26T16:25:00Z" w:initials="CK">
     <w:p>
       <w:pPr>
         <w:overflowPunct w:val="0"/>
@@ -11734,7 +11854,7 @@
       </w:r>
     </w:p>
   </w:comment>
-  <w:comment w:id="352" w:author="Sophia Turner" w:date="2025-04-07T12:57:00Z" w:initials="S">
+  <w:comment w:id="353" w:author="Sophia Turner" w:date="2025-04-07T12:57:00Z" w:initials="S">
     <w:p>
       <w:pPr>
         <w:overflowPunct w:val="0"/>
@@ -11778,7 +11898,7 @@
       </w:pPr>
     </w:p>
   </w:comment>
-  <w:comment w:id="353" w:author="Carol Nichols" w:date="2025-05-27T17:07:00Z" w:initials="CN">
+  <w:comment w:id="354" w:author="Carol Nichols" w:date="2025-05-27T17:07:00Z" w:initials="CN">
     <w:p>
       <w:r>
         <w:rPr>
@@ -11795,7 +11915,7 @@
       </w:r>
     </w:p>
   </w:comment>
-  <w:comment w:id="354" w:author="Sophia Turner" w:date="2025-04-07T13:01:00Z" w:initials="S">
+  <w:comment w:id="358" w:author="Sophia Turner" w:date="2025-04-07T13:01:00Z" w:initials="S">
     <w:p>
       <w:pPr>
         <w:overflowPunct w:val="0"/>
@@ -11812,7 +11932,7 @@
       </w:r>
     </w:p>
   </w:comment>
-  <w:comment w:id="355" w:author="Carol Nichols" w:date="2025-05-27T17:07:00Z" w:initials="CN">
+  <w:comment w:id="359" w:author="Carol Nichols" w:date="2025-05-27T17:07:00Z" w:initials="CN">
     <w:p>
       <w:r>
         <w:rPr>

</xml_diff>

<commit_message>
Address copyedit queries in ch9
</commit_message>
<xml_diff>
--- a/nostarch/docx/chapter09.docx
+++ b/nostarch/docx/chapter09.docx
@@ -325,12 +325,14 @@
       <w:r>
         <w:t xml:space="preserve"> sections in your </w:t>
       </w:r>
+      <w:proofErr w:type="spellStart"/>
       <w:r>
         <w:rPr>
           <w:rStyle w:val="Italic"/>
         </w:rPr>
         <w:t>Cargo.toml</w:t>
       </w:r>
+      <w:proofErr w:type="spellEnd"/>
       <w:r>
         <w:t xml:space="preserve"> file. For example, if you want to abort on panic in release mode, add this:</w:t>
       </w:r>
@@ -340,7 +342,15 @@
         <w:pStyle w:val="BoxCode"/>
       </w:pPr>
       <w:r>
-        <w:t>[profile.release]</w:t>
+        <w:t>[</w:t>
+      </w:r>
+      <w:proofErr w:type="spellStart"/>
+      <w:r>
+        <w:t>profile.release</w:t>
+      </w:r>
+      <w:proofErr w:type="spellEnd"/>
+      <w:r>
+        <w:t>]</w:t>
       </w:r>
     </w:p>
     <w:p>
@@ -373,6 +383,7 @@
         <w:pStyle w:val="CodeLabel"/>
       </w:pPr>
       <w:r>
+        <w:lastRenderedPageBreak/>
         <w:t>src/main.rs</w:t>
       </w:r>
     </w:p>
@@ -380,8 +391,13 @@
       <w:pPr>
         <w:pStyle w:val="Code"/>
       </w:pPr>
-      <w:r>
-        <w:t>fn main() {</w:t>
+      <w:proofErr w:type="spellStart"/>
+      <w:r>
+        <w:t>fn</w:t>
+      </w:r>
+      <w:proofErr w:type="spellEnd"/>
+      <w:r>
+        <w:t xml:space="preserve"> main() {</w:t>
       </w:r>
     </w:p>
     <w:p>
@@ -413,7 +429,15 @@
         <w:pStyle w:val="Code"/>
       </w:pPr>
       <w:r>
-        <w:t>thread 'main' panicked at src/main.rs:2:5:</w:t>
+        <w:t xml:space="preserve">thread 'main' panicked at </w:t>
+      </w:r>
+      <w:proofErr w:type="spellStart"/>
+      <w:r>
+        <w:t>src</w:t>
+      </w:r>
+      <w:proofErr w:type="spellEnd"/>
+      <w:r>
+        <w:t>/main.rs:2:5:</w:t>
       </w:r>
     </w:p>
     <w:p>
@@ -456,11 +480,19 @@
       <w:r>
         <w:t xml:space="preserve"> causes the error message contained in the last two lines. The first line shows our panic message and the place in our source code where the panic occurred: </w:t>
       </w:r>
+      <w:proofErr w:type="spellStart"/>
       <w:r>
         <w:rPr>
           <w:rStyle w:val="Italic"/>
         </w:rPr>
-        <w:t>src/main.rs:2:5</w:t>
+        <w:t>src</w:t>
+      </w:r>
+      <w:proofErr w:type="spellEnd"/>
+      <w:r>
+        <w:rPr>
+          <w:rStyle w:val="Italic"/>
+        </w:rPr>
+        <w:t>/main.rs:2:5</w:t>
       </w:r>
       <w:r>
         <w:t xml:space="preserve"> indicates that it’s the second line, fifth character of our </w:t>
@@ -581,8 +613,13 @@
       <w:pPr>
         <w:pStyle w:val="Code"/>
       </w:pPr>
-      <w:r>
-        <w:t>fn main() {</w:t>
+      <w:proofErr w:type="spellStart"/>
+      <w:r>
+        <w:t>fn</w:t>
+      </w:r>
+      <w:proofErr w:type="spellEnd"/>
+      <w:r>
+        <w:t xml:space="preserve"> main() {</w:t>
       </w:r>
     </w:p>
     <w:p>
@@ -590,7 +627,15 @@
         <w:pStyle w:val="Code"/>
       </w:pPr>
       <w:r>
-        <w:t xml:space="preserve">    let v = vec![1, 2, 3];</w:t>
+        <w:t xml:space="preserve">    let v = </w:t>
+      </w:r>
+      <w:proofErr w:type="spellStart"/>
+      <w:r>
+        <w:t>vec</w:t>
+      </w:r>
+      <w:proofErr w:type="spellEnd"/>
+      <w:r>
+        <w:t>![1, 2, 3];</w:t>
       </w:r>
     </w:p>
     <w:p>
@@ -665,7 +710,11 @@
         <w:fldChar w:fldCharType="end"/>
       </w:r>
       <w:r>
-        <w:t xml:space="preserve">In C, attempting to read beyond the end of a data structure is undefined behavior. You might get whatever is at the location in memory that would correspond to that element in the data structure, even though the memory doesn’t belong to that structure. This is called a </w:t>
+        <w:t xml:space="preserve">In C, attempting to read beyond the end of a data structure is undefined behavior. You might get whatever is </w:t>
+      </w:r>
+      <w:r>
+        <w:lastRenderedPageBreak/>
+        <w:t xml:space="preserve">at the location in memory that would correspond to that element in the data structure, even though the memory doesn’t belong to that structure. This is called a </w:t>
       </w:r>
       <w:bookmarkStart w:id="8" w:name="_Hlk208473820"/>
       <w:r>
@@ -695,7 +744,15 @@
         <w:pStyle w:val="Code"/>
       </w:pPr>
       <w:r>
-        <w:t>thread 'main' panicked at src/main.rs:4:6:</w:t>
+        <w:t xml:space="preserve">thread 'main' panicked at </w:t>
+      </w:r>
+      <w:proofErr w:type="spellStart"/>
+      <w:r>
+        <w:t>src</w:t>
+      </w:r>
+      <w:proofErr w:type="spellEnd"/>
+      <w:r>
+        <w:t>/main.rs:4:6:</w:t>
       </w:r>
     </w:p>
     <w:p>
@@ -703,7 +760,15 @@
         <w:pStyle w:val="Code"/>
       </w:pPr>
       <w:r>
-        <w:t>index out of bounds: the len is 3 but the index is 99</w:t>
+        <w:t xml:space="preserve">index out of bounds: the </w:t>
+      </w:r>
+      <w:proofErr w:type="spellStart"/>
+      <w:r>
+        <w:t>len</w:t>
+      </w:r>
+      <w:proofErr w:type="spellEnd"/>
+      <w:r>
+        <w:t xml:space="preserve"> is 3 but the index is 99</w:t>
       </w:r>
     </w:p>
     <w:p>
@@ -849,7 +914,15 @@
         <w:pStyle w:val="CodeWide"/>
       </w:pPr>
       <w:r>
-        <w:t>thread 'main' panicked at src/main.rs:4:6:</w:t>
+        <w:t xml:space="preserve">thread 'main' panicked at </w:t>
+      </w:r>
+      <w:proofErr w:type="spellStart"/>
+      <w:r>
+        <w:t>src</w:t>
+      </w:r>
+      <w:proofErr w:type="spellEnd"/>
+      <w:r>
+        <w:t>/main.rs:4:6:</w:t>
       </w:r>
     </w:p>
     <w:p>
@@ -857,7 +930,15 @@
         <w:pStyle w:val="CodeWide"/>
       </w:pPr>
       <w:r>
-        <w:t>index out of bounds: the len is 3 but the index is 99</w:t>
+        <w:t xml:space="preserve">index out of bounds: the </w:t>
+      </w:r>
+      <w:proofErr w:type="spellStart"/>
+      <w:r>
+        <w:t>len</w:t>
+      </w:r>
+      <w:proofErr w:type="spellEnd"/>
+      <w:r>
+        <w:t xml:space="preserve"> is 3 but the index is 99</w:t>
       </w:r>
     </w:p>
     <w:p>
@@ -873,8 +954,13 @@
         <w:pStyle w:val="CodeWide"/>
       </w:pPr>
       <w:r>
-        <w:t xml:space="preserve">   0: rust_begin_unwind</w:t>
-      </w:r>
+        <w:t xml:space="preserve">   0: </w:t>
+      </w:r>
+      <w:proofErr w:type="spellStart"/>
+      <w:r>
+        <w:t>rust_begin_unwind</w:t>
+      </w:r>
+      <w:proofErr w:type="spellEnd"/>
     </w:p>
     <w:p>
       <w:pPr>
@@ -885,8 +971,17 @@
       </w:pPr>
       <w:commentRangeStart w:id="15"/>
       <w:commentRangeStart w:id="16"/>
-      <w:r>
-        <w:t xml:space="preserve">             at /rustc/4d91de4e48198da2e33413efdcd9cd2cc0c46688/library/std</w:t>
+      <w:commentRangeStart w:id="17"/>
+      <w:r>
+        <w:t xml:space="preserve">             at /</w:t>
+      </w:r>
+      <w:proofErr w:type="spellStart"/>
+      <w:r>
+        <w:t>rustc</w:t>
+      </w:r>
+      <w:proofErr w:type="spellEnd"/>
+      <w:r>
+        <w:t>/4d91de4e48198da2e33413efdcd9cd2cc0c46688/library/std</w:t>
       </w:r>
     </w:p>
     <w:p>
@@ -894,7 +989,15 @@
         <w:pStyle w:val="CodeWide"/>
       </w:pPr>
       <w:r>
-        <w:t>/src/panicking.rs:692:5</w:t>
+        <w:t>/</w:t>
+      </w:r>
+      <w:proofErr w:type="spellStart"/>
+      <w:r>
+        <w:t>src</w:t>
+      </w:r>
+      <w:proofErr w:type="spellEnd"/>
+      <w:r>
+        <w:t>/panicking.rs:692:5</w:t>
       </w:r>
       <w:commentRangeEnd w:id="15"/>
       <w:r>
@@ -918,24 +1021,49 @@
         </w:rPr>
         <w:commentReference w:id="16"/>
       </w:r>
+      <w:commentRangeEnd w:id="17"/>
+      <w:r>
+        <w:rPr>
+          <w:rStyle w:val="CommentReference"/>
+          <w:rFonts w:asciiTheme="minorHAnsi" w:eastAsiaTheme="minorHAnsi" w:hAnsiTheme="minorHAnsi" w:cstheme="minorBidi"/>
+          <w:color w:val="auto"/>
+          <w:w w:val="100"/>
+          <w:kern w:val="2"/>
+          <w:lang w:eastAsia="en-US"/>
+        </w:rPr>
+        <w:commentReference w:id="17"/>
+      </w:r>
     </w:p>
     <w:p>
       <w:pPr>
         <w:pStyle w:val="CodeWide"/>
       </w:pPr>
       <w:r>
-        <w:t xml:space="preserve">   1: core::panicking::panic_fmt</w:t>
-      </w:r>
+        <w:t xml:space="preserve">   1: core::panicking::</w:t>
+      </w:r>
+      <w:proofErr w:type="spellStart"/>
+      <w:r>
+        <w:t>panic_fmt</w:t>
+      </w:r>
+      <w:proofErr w:type="spellEnd"/>
     </w:p>
     <w:p>
       <w:pPr>
         <w:pStyle w:val="CodeWide"/>
         <w:rPr>
-          <w:ins w:id="17" w:author="Allison Felus" w:date="2025-09-04T15:39:00Z" w16du:dateUtc="2025-09-04T20:39:00Z"/>
-        </w:rPr>
-      </w:pPr>
-      <w:r>
-        <w:t xml:space="preserve">             at /rustc/4d91de4e48198da2e33413efdcd9cd2cc0c46688/library/core</w:t>
+          <w:ins w:id="18" w:author="Allison Felus" w:date="2025-09-04T15:39:00Z" w16du:dateUtc="2025-09-04T20:39:00Z"/>
+        </w:rPr>
+      </w:pPr>
+      <w:r>
+        <w:t xml:space="preserve">             at /</w:t>
+      </w:r>
+      <w:proofErr w:type="spellStart"/>
+      <w:r>
+        <w:t>rustc</w:t>
+      </w:r>
+      <w:proofErr w:type="spellEnd"/>
+      <w:r>
+        <w:t>/4d91de4e48198da2e33413efdcd9cd2cc0c46688/library/core</w:t>
       </w:r>
     </w:p>
     <w:p>
@@ -943,7 +1071,15 @@
         <w:pStyle w:val="CodeWide"/>
       </w:pPr>
       <w:r>
-        <w:t>/src/panicking.rs:75:14</w:t>
+        <w:t>/</w:t>
+      </w:r>
+      <w:proofErr w:type="spellStart"/>
+      <w:r>
+        <w:t>src</w:t>
+      </w:r>
+      <w:proofErr w:type="spellEnd"/>
+      <w:r>
+        <w:t>/panicking.rs:75:14</w:t>
       </w:r>
     </w:p>
     <w:p>
@@ -951,18 +1087,31 @@
         <w:pStyle w:val="CodeWide"/>
       </w:pPr>
       <w:r>
-        <w:t xml:space="preserve">   2: core::panicking::panic_bounds_check</w:t>
-      </w:r>
+        <w:t xml:space="preserve">   2: core::panicking::</w:t>
+      </w:r>
+      <w:proofErr w:type="spellStart"/>
+      <w:r>
+        <w:t>panic_bounds_check</w:t>
+      </w:r>
+      <w:proofErr w:type="spellEnd"/>
     </w:p>
     <w:p>
       <w:pPr>
         <w:pStyle w:val="CodeWide"/>
         <w:rPr>
-          <w:ins w:id="18" w:author="Allison Felus" w:date="2025-09-04T15:39:00Z" w16du:dateUtc="2025-09-04T20:39:00Z"/>
-        </w:rPr>
-      </w:pPr>
-      <w:r>
-        <w:t xml:space="preserve">             at /rustc/4d91de4e48198da2e33413efdcd9cd2cc0c46688/library/core</w:t>
+          <w:ins w:id="19" w:author="Allison Felus" w:date="2025-09-04T15:39:00Z" w16du:dateUtc="2025-09-04T20:39:00Z"/>
+        </w:rPr>
+      </w:pPr>
+      <w:r>
+        <w:t xml:space="preserve">             at /</w:t>
+      </w:r>
+      <w:proofErr w:type="spellStart"/>
+      <w:r>
+        <w:t>rustc</w:t>
+      </w:r>
+      <w:proofErr w:type="spellEnd"/>
+      <w:r>
+        <w:t>/4d91de4e48198da2e33413efdcd9cd2cc0c46688/library/core</w:t>
       </w:r>
     </w:p>
     <w:p>
@@ -970,7 +1119,15 @@
         <w:pStyle w:val="CodeWide"/>
       </w:pPr>
       <w:r>
-        <w:t>/src/panicking.rs:273:5</w:t>
+        <w:t>/</w:t>
+      </w:r>
+      <w:proofErr w:type="spellStart"/>
+      <w:r>
+        <w:t>src</w:t>
+      </w:r>
+      <w:proofErr w:type="spellEnd"/>
+      <w:r>
+        <w:t>/panicking.rs:273:5</w:t>
       </w:r>
     </w:p>
     <w:p>
@@ -978,43 +1135,59 @@
         <w:pStyle w:val="CodeWide"/>
       </w:pPr>
       <w:r>
-        <w:t xml:space="preserve">   3: &lt;usize as core::slice::index::SliceIndex&lt;[T]&gt;&gt;::index</w:t>
+        <w:t xml:space="preserve">   3: &lt;</w:t>
+      </w:r>
+      <w:proofErr w:type="spellStart"/>
+      <w:r>
+        <w:t>usize</w:t>
+      </w:r>
+      <w:proofErr w:type="spellEnd"/>
+      <w:r>
+        <w:t xml:space="preserve"> as core::slice::index::</w:t>
+      </w:r>
+      <w:proofErr w:type="spellStart"/>
+      <w:r>
+        <w:t>SliceIndex</w:t>
+      </w:r>
+      <w:proofErr w:type="spellEnd"/>
+      <w:r>
+        <w:t>&lt;[T]&gt;&gt;::index</w:t>
       </w:r>
     </w:p>
     <w:p>
       <w:pPr>
         <w:pStyle w:val="CodeWide"/>
         <w:rPr>
-          <w:ins w:id="19" w:author="Allison Felus" w:date="2025-09-04T15:39:00Z" w16du:dateUtc="2025-09-04T20:39:00Z"/>
+          <w:ins w:id="20" w:author="Allison Felus" w:date="2025-09-04T15:39:00Z" w16du:dateUtc="2025-09-04T20:39:00Z"/>
         </w:rPr>
       </w:pPr>
       <w:r>
         <w:t xml:space="preserve">             at </w:t>
       </w:r>
-      <w:ins w:id="20" w:author="Allison Felus" w:date="2025-09-04T15:39:00Z" w16du:dateUtc="2025-09-04T20:39:00Z">
+      <w:ins w:id="21" w:author="Allison Felus" w:date="2025-09-04T15:39:00Z" w16du:dateUtc="2025-09-04T20:39:00Z">
         <w:r>
           <w:fldChar w:fldCharType="begin"/>
         </w:r>
       </w:ins>
-      <w:ins w:id="21" w:author="Audrey Doyle" w:date="2025-09-11T09:35:00Z" w16du:dateUtc="2025-09-11T13:35:00Z">
+      <w:ins w:id="22" w:author="Audrey Doyle" w:date="2025-09-11T09:35:00Z" w16du:dateUtc="2025-09-11T13:35:00Z">
         <w:r>
           <w:instrText>HYPERLINK "C:\\home\\.rustup\\toolchains\\1.85\\lib\\rustlib\\src\\rust\\library\\core"</w:instrText>
         </w:r>
       </w:ins>
-      <w:ins w:id="22" w:author="Allison Felus" w:date="2025-09-04T15:39:00Z" w16du:dateUtc="2025-09-04T20:39:00Z">
-        <w:del w:id="23" w:author="Audrey Doyle" w:date="2025-09-11T09:35:00Z" w16du:dateUtc="2025-09-11T13:35:00Z">
+      <w:ins w:id="23" w:author="Allison Felus" w:date="2025-09-04T15:39:00Z" w16du:dateUtc="2025-09-04T20:39:00Z">
+        <w:del w:id="24" w:author="Audrey Doyle" w:date="2025-09-11T09:35:00Z" w16du:dateUtc="2025-09-11T13:35:00Z">
           <w:r>
             <w:delInstrText>HYPERLINK "</w:delInstrText>
           </w:r>
         </w:del>
       </w:ins>
-      <w:del w:id="24" w:author="Audrey Doyle" w:date="2025-09-11T09:35:00Z" w16du:dateUtc="2025-09-11T13:35:00Z">
+      <w:del w:id="25" w:author="Audrey Doyle" w:date="2025-09-11T09:35:00Z" w16du:dateUtc="2025-09-11T13:35:00Z">
         <w:r>
           <w:delInstrText>file:///home/.rustup/toolchains/1.85/lib/rustlib/src/rust/library/core</w:delInstrText>
         </w:r>
       </w:del>
-      <w:ins w:id="25" w:author="Allison Felus" w:date="2025-09-04T15:39:00Z" w16du:dateUtc="2025-09-04T20:39:00Z">
-        <w:del w:id="26" w:author="Audrey Doyle" w:date="2025-09-11T09:35:00Z" w16du:dateUtc="2025-09-11T13:35:00Z">
+      <w:ins w:id="26" w:author="Allison Felus" w:date="2025-09-04T15:39:00Z" w16du:dateUtc="2025-09-04T20:39:00Z">
+        <w:del w:id="27" w:author="Audrey Doyle" w:date="2025-09-11T09:35:00Z" w16du:dateUtc="2025-09-11T13:35:00Z">
           <w:r>
             <w:delInstrText>"</w:delInstrText>
           </w:r>
@@ -1029,7 +1202,7 @@
         </w:rPr>
         <w:t>file:///home/.rustup/toolchains/1.85/lib/rustlib/src/rust/library/core</w:t>
       </w:r>
-      <w:ins w:id="27" w:author="Allison Felus" w:date="2025-09-04T15:39:00Z" w16du:dateUtc="2025-09-04T20:39:00Z">
+      <w:ins w:id="28" w:author="Allison Felus" w:date="2025-09-04T15:39:00Z" w16du:dateUtc="2025-09-04T20:39:00Z">
         <w:r>
           <w:fldChar w:fldCharType="end"/>
         </w:r>
@@ -1040,7 +1213,15 @@
         <w:pStyle w:val="CodeWide"/>
       </w:pPr>
       <w:r>
-        <w:t>/src/slice/index.rs:274:10</w:t>
+        <w:t>/</w:t>
+      </w:r>
+      <w:proofErr w:type="spellStart"/>
+      <w:r>
+        <w:t>src</w:t>
+      </w:r>
+      <w:proofErr w:type="spellEnd"/>
+      <w:r>
+        <w:t>/slice/index.rs:274:10</w:t>
       </w:r>
     </w:p>
     <w:p>
@@ -1048,43 +1229,51 @@
         <w:pStyle w:val="CodeWide"/>
       </w:pPr>
       <w:r>
-        <w:t xml:space="preserve">   4: core::slice::index::&lt;impl core::ops::index::Index&lt;I&gt; for [T]&gt;::index</w:t>
+        <w:t xml:space="preserve">   4: core::slice::index::&lt;</w:t>
+      </w:r>
+      <w:proofErr w:type="spellStart"/>
+      <w:r>
+        <w:t>impl</w:t>
+      </w:r>
+      <w:proofErr w:type="spellEnd"/>
+      <w:r>
+        <w:t xml:space="preserve"> core::ops::index::Index&lt;I&gt; for [T]&gt;::index</w:t>
       </w:r>
     </w:p>
     <w:p>
       <w:pPr>
         <w:pStyle w:val="CodeWide"/>
         <w:rPr>
-          <w:ins w:id="28" w:author="Allison Felus" w:date="2025-09-04T15:39:00Z" w16du:dateUtc="2025-09-04T20:39:00Z"/>
+          <w:ins w:id="29" w:author="Allison Felus" w:date="2025-09-04T15:39:00Z" w16du:dateUtc="2025-09-04T20:39:00Z"/>
         </w:rPr>
       </w:pPr>
       <w:r>
         <w:t xml:space="preserve">             at </w:t>
       </w:r>
-      <w:ins w:id="29" w:author="Allison Felus" w:date="2025-09-04T15:39:00Z" w16du:dateUtc="2025-09-04T20:39:00Z">
+      <w:ins w:id="30" w:author="Allison Felus" w:date="2025-09-04T15:39:00Z" w16du:dateUtc="2025-09-04T20:39:00Z">
         <w:r>
           <w:fldChar w:fldCharType="begin"/>
         </w:r>
       </w:ins>
-      <w:ins w:id="30" w:author="Audrey Doyle" w:date="2025-09-11T09:35:00Z" w16du:dateUtc="2025-09-11T13:35:00Z">
+      <w:ins w:id="31" w:author="Audrey Doyle" w:date="2025-09-11T09:35:00Z" w16du:dateUtc="2025-09-11T13:35:00Z">
         <w:r>
           <w:instrText>HYPERLINK "C:\\home\\.rustup\\toolchains\\1.85\\lib\\rustlib\\src\\rust\\library\\core"</w:instrText>
         </w:r>
       </w:ins>
-      <w:ins w:id="31" w:author="Allison Felus" w:date="2025-09-04T15:39:00Z" w16du:dateUtc="2025-09-04T20:39:00Z">
-        <w:del w:id="32" w:author="Audrey Doyle" w:date="2025-09-11T09:35:00Z" w16du:dateUtc="2025-09-11T13:35:00Z">
+      <w:ins w:id="32" w:author="Allison Felus" w:date="2025-09-04T15:39:00Z" w16du:dateUtc="2025-09-04T20:39:00Z">
+        <w:del w:id="33" w:author="Audrey Doyle" w:date="2025-09-11T09:35:00Z" w16du:dateUtc="2025-09-11T13:35:00Z">
           <w:r>
             <w:delInstrText>HYPERLINK "</w:delInstrText>
           </w:r>
         </w:del>
       </w:ins>
-      <w:del w:id="33" w:author="Audrey Doyle" w:date="2025-09-11T09:35:00Z" w16du:dateUtc="2025-09-11T13:35:00Z">
+      <w:del w:id="34" w:author="Audrey Doyle" w:date="2025-09-11T09:35:00Z" w16du:dateUtc="2025-09-11T13:35:00Z">
         <w:r>
           <w:delInstrText>file:///home/.rustup/toolchains/1.85/lib/rustlib/src/rust/library/core</w:delInstrText>
         </w:r>
       </w:del>
-      <w:ins w:id="34" w:author="Allison Felus" w:date="2025-09-04T15:39:00Z" w16du:dateUtc="2025-09-04T20:39:00Z">
-        <w:del w:id="35" w:author="Audrey Doyle" w:date="2025-09-11T09:35:00Z" w16du:dateUtc="2025-09-11T13:35:00Z">
+      <w:ins w:id="35" w:author="Allison Felus" w:date="2025-09-04T15:39:00Z" w16du:dateUtc="2025-09-04T20:39:00Z">
+        <w:del w:id="36" w:author="Audrey Doyle" w:date="2025-09-11T09:35:00Z" w16du:dateUtc="2025-09-11T13:35:00Z">
           <w:r>
             <w:delInstrText>"</w:delInstrText>
           </w:r>
@@ -1099,7 +1288,7 @@
         </w:rPr>
         <w:t>file:///home/.rustup/toolchains/1.85/lib/rustlib/src/rust/library/core</w:t>
       </w:r>
-      <w:ins w:id="36" w:author="Allison Felus" w:date="2025-09-04T15:39:00Z" w16du:dateUtc="2025-09-04T20:39:00Z">
+      <w:ins w:id="37" w:author="Allison Felus" w:date="2025-09-04T15:39:00Z" w16du:dateUtc="2025-09-04T20:39:00Z">
         <w:r>
           <w:fldChar w:fldCharType="end"/>
         </w:r>
@@ -1110,7 +1299,15 @@
         <w:pStyle w:val="CodeWide"/>
       </w:pPr>
       <w:r>
-        <w:t>/src/slice/index.rs:16:9</w:t>
+        <w:t>/</w:t>
+      </w:r>
+      <w:proofErr w:type="spellStart"/>
+      <w:r>
+        <w:t>src</w:t>
+      </w:r>
+      <w:proofErr w:type="spellEnd"/>
+      <w:r>
+        <w:t>/slice/index.rs:16:9</w:t>
       </w:r>
     </w:p>
     <w:p>
@@ -1118,43 +1315,60 @@
         <w:pStyle w:val="CodeWide"/>
       </w:pPr>
       <w:r>
-        <w:t xml:space="preserve">   5: &lt;alloc::vec::Vec&lt;T,A&gt; as core::ops::index::Index&lt;I&gt;&gt;::index</w:t>
+        <w:lastRenderedPageBreak/>
+        <w:t xml:space="preserve">   5: &lt;</w:t>
+      </w:r>
+      <w:proofErr w:type="spellStart"/>
+      <w:r>
+        <w:t>alloc</w:t>
+      </w:r>
+      <w:proofErr w:type="spellEnd"/>
+      <w:r>
+        <w:t>::</w:t>
+      </w:r>
+      <w:proofErr w:type="spellStart"/>
+      <w:r>
+        <w:t>vec</w:t>
+      </w:r>
+      <w:proofErr w:type="spellEnd"/>
+      <w:r>
+        <w:t>::Vec&lt;T,A&gt; as core::ops::index::Index&lt;I&gt;&gt;::index</w:t>
       </w:r>
     </w:p>
     <w:p>
       <w:pPr>
         <w:pStyle w:val="CodeWide"/>
         <w:rPr>
-          <w:ins w:id="37" w:author="Allison Felus" w:date="2025-09-04T15:39:00Z" w16du:dateUtc="2025-09-04T20:39:00Z"/>
+          <w:ins w:id="38" w:author="Allison Felus" w:date="2025-09-04T15:39:00Z" w16du:dateUtc="2025-09-04T20:39:00Z"/>
         </w:rPr>
       </w:pPr>
       <w:r>
         <w:t xml:space="preserve">             at </w:t>
       </w:r>
-      <w:ins w:id="38" w:author="Allison Felus" w:date="2025-09-04T15:39:00Z" w16du:dateUtc="2025-09-04T20:39:00Z">
+      <w:ins w:id="39" w:author="Allison Felus" w:date="2025-09-04T15:39:00Z" w16du:dateUtc="2025-09-04T20:39:00Z">
         <w:r>
           <w:fldChar w:fldCharType="begin"/>
         </w:r>
       </w:ins>
-      <w:ins w:id="39" w:author="Audrey Doyle" w:date="2025-09-11T09:35:00Z" w16du:dateUtc="2025-09-11T13:35:00Z">
+      <w:ins w:id="40" w:author="Audrey Doyle" w:date="2025-09-11T09:35:00Z" w16du:dateUtc="2025-09-11T13:35:00Z">
         <w:r>
           <w:instrText>HYPERLINK "C:\\home\\.rustup\\toolchains\\1.85\\lib\\rustlib\\src\\rust\\library\\alloc"</w:instrText>
         </w:r>
       </w:ins>
-      <w:ins w:id="40" w:author="Allison Felus" w:date="2025-09-04T15:39:00Z" w16du:dateUtc="2025-09-04T20:39:00Z">
-        <w:del w:id="41" w:author="Audrey Doyle" w:date="2025-09-11T09:35:00Z" w16du:dateUtc="2025-09-11T13:35:00Z">
+      <w:ins w:id="41" w:author="Allison Felus" w:date="2025-09-04T15:39:00Z" w16du:dateUtc="2025-09-04T20:39:00Z">
+        <w:del w:id="42" w:author="Audrey Doyle" w:date="2025-09-11T09:35:00Z" w16du:dateUtc="2025-09-11T13:35:00Z">
           <w:r>
             <w:delInstrText>HYPERLINK "</w:delInstrText>
           </w:r>
         </w:del>
       </w:ins>
-      <w:del w:id="42" w:author="Audrey Doyle" w:date="2025-09-11T09:35:00Z" w16du:dateUtc="2025-09-11T13:35:00Z">
+      <w:del w:id="43" w:author="Audrey Doyle" w:date="2025-09-11T09:35:00Z" w16du:dateUtc="2025-09-11T13:35:00Z">
         <w:r>
           <w:delInstrText>file:///home/.rustup/toolchains/1.85/lib/rustlib/src/rust/library/alloc</w:delInstrText>
         </w:r>
       </w:del>
-      <w:ins w:id="43" w:author="Allison Felus" w:date="2025-09-04T15:39:00Z" w16du:dateUtc="2025-09-04T20:39:00Z">
-        <w:del w:id="44" w:author="Audrey Doyle" w:date="2025-09-11T09:35:00Z" w16du:dateUtc="2025-09-11T13:35:00Z">
+      <w:ins w:id="44" w:author="Allison Felus" w:date="2025-09-04T15:39:00Z" w16du:dateUtc="2025-09-04T20:39:00Z">
+        <w:del w:id="45" w:author="Audrey Doyle" w:date="2025-09-11T09:35:00Z" w16du:dateUtc="2025-09-11T13:35:00Z">
           <w:r>
             <w:delInstrText>"</w:delInstrText>
           </w:r>
@@ -1169,7 +1383,7 @@
         </w:rPr>
         <w:t>file:///home/.rustup/toolchains/1.85/lib/rustlib/src/rust/library/alloc</w:t>
       </w:r>
-      <w:ins w:id="45" w:author="Allison Felus" w:date="2025-09-04T15:39:00Z" w16du:dateUtc="2025-09-04T20:39:00Z">
+      <w:ins w:id="46" w:author="Allison Felus" w:date="2025-09-04T15:39:00Z" w16du:dateUtc="2025-09-04T20:39:00Z">
         <w:r>
           <w:fldChar w:fldCharType="end"/>
         </w:r>
@@ -1180,7 +1394,23 @@
         <w:pStyle w:val="CodeWide"/>
       </w:pPr>
       <w:r>
-        <w:t>/src/vec/mod.rs:3361:9</w:t>
+        <w:t>/</w:t>
+      </w:r>
+      <w:proofErr w:type="spellStart"/>
+      <w:r>
+        <w:t>src</w:t>
+      </w:r>
+      <w:proofErr w:type="spellEnd"/>
+      <w:r>
+        <w:t>/</w:t>
+      </w:r>
+      <w:proofErr w:type="spellStart"/>
+      <w:r>
+        <w:t>vec</w:t>
+      </w:r>
+      <w:proofErr w:type="spellEnd"/>
+      <w:r>
+        <w:t>/mod.rs:3361:9</w:t>
       </w:r>
     </w:p>
     <w:p>
@@ -1196,7 +1426,15 @@
         <w:pStyle w:val="CodeWide"/>
       </w:pPr>
       <w:r>
-        <w:t xml:space="preserve">             at ./src/main.rs:4:6</w:t>
+        <w:t xml:space="preserve">             at ./</w:t>
+      </w:r>
+      <w:proofErr w:type="spellStart"/>
+      <w:r>
+        <w:t>src</w:t>
+      </w:r>
+      <w:proofErr w:type="spellEnd"/>
+      <w:r>
+        <w:t>/main.rs:4:6</w:t>
       </w:r>
     </w:p>
     <w:p>
@@ -1204,43 +1442,56 @@
         <w:pStyle w:val="CodeWide"/>
       </w:pPr>
       <w:r>
-        <w:t xml:space="preserve">   7: core::ops::function::FnOnce::call_once</w:t>
-      </w:r>
+        <w:t xml:space="preserve">   7: core::ops::function::</w:t>
+      </w:r>
+      <w:proofErr w:type="spellStart"/>
+      <w:r>
+        <w:t>FnOnce</w:t>
+      </w:r>
+      <w:proofErr w:type="spellEnd"/>
+      <w:r>
+        <w:t>::</w:t>
+      </w:r>
+      <w:proofErr w:type="spellStart"/>
+      <w:r>
+        <w:t>call_once</w:t>
+      </w:r>
+      <w:proofErr w:type="spellEnd"/>
     </w:p>
     <w:p>
       <w:pPr>
         <w:pStyle w:val="CodeWide"/>
         <w:rPr>
-          <w:ins w:id="46" w:author="Allison Felus" w:date="2025-09-04T15:39:00Z" w16du:dateUtc="2025-09-04T20:39:00Z"/>
+          <w:ins w:id="47" w:author="Allison Felus" w:date="2025-09-04T15:39:00Z" w16du:dateUtc="2025-09-04T20:39:00Z"/>
         </w:rPr>
       </w:pPr>
       <w:r>
         <w:t xml:space="preserve">             at </w:t>
       </w:r>
-      <w:ins w:id="47" w:author="Allison Felus" w:date="2025-09-04T15:39:00Z" w16du:dateUtc="2025-09-04T20:39:00Z">
+      <w:ins w:id="48" w:author="Allison Felus" w:date="2025-09-04T15:39:00Z" w16du:dateUtc="2025-09-04T20:39:00Z">
         <w:r>
           <w:fldChar w:fldCharType="begin"/>
         </w:r>
       </w:ins>
-      <w:ins w:id="48" w:author="Audrey Doyle" w:date="2025-09-11T09:35:00Z" w16du:dateUtc="2025-09-11T13:35:00Z">
+      <w:ins w:id="49" w:author="Audrey Doyle" w:date="2025-09-11T09:35:00Z" w16du:dateUtc="2025-09-11T13:35:00Z">
         <w:r>
           <w:instrText>HYPERLINK "C:\\home\\.rustup\\toolchains\\1.85\\lib\\rustlib\\src\\rust\\library\\core"</w:instrText>
         </w:r>
       </w:ins>
-      <w:ins w:id="49" w:author="Allison Felus" w:date="2025-09-04T15:39:00Z" w16du:dateUtc="2025-09-04T20:39:00Z">
-        <w:del w:id="50" w:author="Audrey Doyle" w:date="2025-09-11T09:35:00Z" w16du:dateUtc="2025-09-11T13:35:00Z">
+      <w:ins w:id="50" w:author="Allison Felus" w:date="2025-09-04T15:39:00Z" w16du:dateUtc="2025-09-04T20:39:00Z">
+        <w:del w:id="51" w:author="Audrey Doyle" w:date="2025-09-11T09:35:00Z" w16du:dateUtc="2025-09-11T13:35:00Z">
           <w:r>
             <w:delInstrText>HYPERLINK "</w:delInstrText>
           </w:r>
         </w:del>
       </w:ins>
-      <w:del w:id="51" w:author="Audrey Doyle" w:date="2025-09-11T09:35:00Z" w16du:dateUtc="2025-09-11T13:35:00Z">
+      <w:del w:id="52" w:author="Audrey Doyle" w:date="2025-09-11T09:35:00Z" w16du:dateUtc="2025-09-11T13:35:00Z">
         <w:r>
           <w:delInstrText>file:///home/.rustup/toolchains/1.85/lib/rustlib/src/rust/library/core</w:delInstrText>
         </w:r>
       </w:del>
-      <w:ins w:id="52" w:author="Allison Felus" w:date="2025-09-04T15:39:00Z" w16du:dateUtc="2025-09-04T20:39:00Z">
-        <w:del w:id="53" w:author="Audrey Doyle" w:date="2025-09-11T09:35:00Z" w16du:dateUtc="2025-09-11T13:35:00Z">
+      <w:ins w:id="53" w:author="Allison Felus" w:date="2025-09-04T15:39:00Z" w16du:dateUtc="2025-09-04T20:39:00Z">
+        <w:del w:id="54" w:author="Audrey Doyle" w:date="2025-09-11T09:35:00Z" w16du:dateUtc="2025-09-11T13:35:00Z">
           <w:r>
             <w:delInstrText>"</w:delInstrText>
           </w:r>
@@ -1255,7 +1506,7 @@
         </w:rPr>
         <w:t>file:///home/.rustup/toolchains/1.85/lib/rustlib/src/rust/library/core</w:t>
       </w:r>
-      <w:ins w:id="54" w:author="Allison Felus" w:date="2025-09-04T15:39:00Z" w16du:dateUtc="2025-09-04T20:39:00Z">
+      <w:ins w:id="55" w:author="Allison Felus" w:date="2025-09-04T15:39:00Z" w16du:dateUtc="2025-09-04T20:39:00Z">
         <w:r>
           <w:fldChar w:fldCharType="end"/>
         </w:r>
@@ -1266,7 +1517,15 @@
         <w:pStyle w:val="CodeWide"/>
       </w:pPr>
       <w:r>
-        <w:t>/src/ops/function.rs:250:5</w:t>
+        <w:t>/</w:t>
+      </w:r>
+      <w:proofErr w:type="spellStart"/>
+      <w:r>
+        <w:t>src</w:t>
+      </w:r>
+      <w:proofErr w:type="spellEnd"/>
+      <w:r>
+        <w:t>/ops/function.rs:250:5</w:t>
       </w:r>
     </w:p>
     <w:p>
@@ -1345,11 +1604,19 @@
       <w:r>
         <w:t xml:space="preserve">In the output in Listing 9-2, line 6 of the backtrace points to the line in our project that’s causing the problem: line 4 of </w:t>
       </w:r>
+      <w:proofErr w:type="spellStart"/>
       <w:r>
         <w:rPr>
           <w:rStyle w:val="Italic"/>
         </w:rPr>
-        <w:t>src/main.rs</w:t>
+        <w:t>src</w:t>
+      </w:r>
+      <w:proofErr w:type="spellEnd"/>
+      <w:r>
+        <w:rPr>
+          <w:rStyle w:val="Italic"/>
+        </w:rPr>
+        <w:t>/main.rs</w:t>
       </w:r>
       <w:r>
         <w:t>. If we don’t want our program to panic, we should start our investigation at the location pointed to by the first line mentioning a file we wrote. In Listing 9-1, where we deliberately wrote code that would panic, the way to fix the panic is to not request an element beyond the range of the vector indexes. When your code panics in the future, you’ll need to figure out what action the code is taking with what values to cause the panic and what the code should do instead.</w:t>
@@ -1383,7 +1650,7 @@
       <w:r>
         <w:rPr>
           <w:rStyle w:val="Xref"/>
-          <w:rPrChange w:id="55" w:author="Audrey Doyle" w:date="2025-09-11T09:06:00Z" w16du:dateUtc="2025-09-11T13:06:00Z">
+          <w:rPrChange w:id="56" w:author="Audrey Doyle" w:date="2025-09-11T09:06:00Z" w16du:dateUtc="2025-09-11T13:06:00Z">
             <w:rPr/>
           </w:rPrChange>
         </w:rPr>
@@ -1394,23 +1661,6 @@
           <w:rStyle w:val="Xref"/>
         </w:rPr>
         <w:t xml:space="preserve">To </w:t>
-      </w:r>
-      <w:r>
-        <w:rPr>
-          <w:rStyle w:val="Literal"/>
-          <w:rPrChange w:id="56" w:author="Audrey Doyle" w:date="2025-09-11T09:06:00Z" w16du:dateUtc="2025-09-11T13:06:00Z">
-            <w:rPr>
-              <w:rStyle w:val="Xref"/>
-            </w:rPr>
-          </w:rPrChange>
-        </w:rPr>
-        <w:t>panic!</w:t>
-      </w:r>
-      <w:r>
-        <w:rPr>
-          <w:rStyle w:val="Xref"/>
-        </w:rPr>
-        <w:t xml:space="preserve"> or Not to </w:t>
       </w:r>
       <w:r>
         <w:rPr>
@@ -1426,7 +1676,24 @@
       <w:r>
         <w:rPr>
           <w:rStyle w:val="Xref"/>
+        </w:rPr>
+        <w:t xml:space="preserve"> or Not to </w:t>
+      </w:r>
+      <w:r>
+        <w:rPr>
+          <w:rStyle w:val="Literal"/>
           <w:rPrChange w:id="58" w:author="Audrey Doyle" w:date="2025-09-11T09:06:00Z" w16du:dateUtc="2025-09-11T13:06:00Z">
+            <w:rPr>
+              <w:rStyle w:val="Xref"/>
+            </w:rPr>
+          </w:rPrChange>
+        </w:rPr>
+        <w:t>panic!</w:t>
+      </w:r>
+      <w:r>
+        <w:rPr>
+          <w:rStyle w:val="Xref"/>
+          <w:rPrChange w:id="59" w:author="Audrey Doyle" w:date="2025-09-11T09:06:00Z" w16du:dateUtc="2025-09-11T13:06:00Z">
             <w:rPr/>
           </w:rPrChange>
         </w:rPr>
@@ -1479,11 +1746,11 @@
       <w:r>
         <w:fldChar w:fldCharType="end"/>
       </w:r>
-      <w:bookmarkStart w:id="59" w:name="_Toc206165286"/>
+      <w:bookmarkStart w:id="60" w:name="_Toc206165286"/>
       <w:r>
         <w:t>Recoverable Errors with Result</w:t>
       </w:r>
-      <w:bookmarkEnd w:id="59"/>
+      <w:bookmarkEnd w:id="60"/>
     </w:p>
     <w:p>
       <w:pPr>
@@ -1492,7 +1759,7 @@
       <w:r>
         <w:t>Most errors aren’t serious enough to require the program to stop entirely. Sometimes when a function fails</w:t>
       </w:r>
-      <w:ins w:id="60" w:author="Audrey Doyle" w:date="2025-09-11T09:07:00Z" w16du:dateUtc="2025-09-11T13:07:00Z">
+      <w:ins w:id="61" w:author="Audrey Doyle" w:date="2025-09-11T09:07:00Z" w16du:dateUtc="2025-09-11T13:07:00Z">
         <w:r>
           <w:t>,</w:t>
         </w:r>
@@ -1511,7 +1778,7 @@
       <w:r>
         <w:rPr>
           <w:rStyle w:val="Xref"/>
-          <w:rPrChange w:id="61" w:author="Audrey Doyle" w:date="2025-09-11T09:07:00Z" w16du:dateUtc="2025-09-11T13:07:00Z">
+          <w:rPrChange w:id="62" w:author="Audrey Doyle" w:date="2025-09-11T09:07:00Z" w16du:dateUtc="2025-09-11T13:07:00Z">
             <w:rPr/>
           </w:rPrChange>
         </w:rPr>
@@ -1526,7 +1793,7 @@
       <w:r>
         <w:rPr>
           <w:rStyle w:val="Literal"/>
-          <w:rPrChange w:id="62" w:author="Audrey Doyle" w:date="2025-09-11T09:07:00Z" w16du:dateUtc="2025-09-11T13:07:00Z">
+          <w:rPrChange w:id="63" w:author="Audrey Doyle" w:date="2025-09-11T09:07:00Z" w16du:dateUtc="2025-09-11T13:07:00Z">
             <w:rPr>
               <w:rStyle w:val="Xref"/>
             </w:rPr>
@@ -1537,7 +1804,7 @@
       <w:r>
         <w:rPr>
           <w:rStyle w:val="Xref"/>
-          <w:rPrChange w:id="63" w:author="Audrey Doyle" w:date="2025-09-11T09:07:00Z" w16du:dateUtc="2025-09-11T13:07:00Z">
+          <w:rPrChange w:id="64" w:author="Audrey Doyle" w:date="2025-09-11T09:07:00Z" w16du:dateUtc="2025-09-11T13:07:00Z">
             <w:rPr/>
           </w:rPrChange>
         </w:rPr>
@@ -1549,7 +1816,7 @@
         </w:rPr>
         <w:t>page</w:t>
       </w:r>
-      <w:ins w:id="64" w:author="Allison Felus" w:date="2025-09-04T15:40:00Z" w16du:dateUtc="2025-09-04T20:40:00Z">
+      <w:ins w:id="65" w:author="Allison Felus" w:date="2025-09-04T15:40:00Z" w16du:dateUtc="2025-09-04T20:40:00Z">
         <w:r>
           <w:rPr>
             <w:rStyle w:val="Xref"/>
@@ -1573,7 +1840,15 @@
         <w:t>Result</w:t>
       </w:r>
       <w:r>
-        <w:t xml:space="preserve"> enum is defined as having two variants, </w:t>
+        <w:t xml:space="preserve"> </w:t>
+      </w:r>
+      <w:proofErr w:type="spellStart"/>
+      <w:r>
+        <w:t>enum</w:t>
+      </w:r>
+      <w:proofErr w:type="spellEnd"/>
+      <w:r>
+        <w:t xml:space="preserve"> is defined as having two variants, </w:t>
       </w:r>
       <w:r>
         <w:rPr>
@@ -1598,8 +1873,14 @@
       <w:pPr>
         <w:pStyle w:val="Code"/>
       </w:pPr>
-      <w:r>
-        <w:t>enum Result&lt;T, E&gt; {</w:t>
+      <w:proofErr w:type="spellStart"/>
+      <w:r>
+        <w:lastRenderedPageBreak/>
+        <w:t>enum</w:t>
+      </w:r>
+      <w:proofErr w:type="spellEnd"/>
+      <w:r>
+        <w:t xml:space="preserve"> Result&lt;T, E&gt; {</w:t>
       </w:r>
     </w:p>
     <w:p>
@@ -1651,12 +1932,12 @@
       <w:r>
         <w:t xml:space="preserve"> are generic type parameters: </w:t>
       </w:r>
-      <w:del w:id="65" w:author="Audrey Doyle" w:date="2025-09-11T09:08:00Z" w16du:dateUtc="2025-09-11T13:08:00Z">
+      <w:del w:id="66" w:author="Audrey Doyle" w:date="2025-09-11T09:08:00Z" w16du:dateUtc="2025-09-11T13:08:00Z">
         <w:r>
           <w:delText xml:space="preserve">we’ll </w:delText>
         </w:r>
       </w:del>
-      <w:ins w:id="66" w:author="Audrey Doyle" w:date="2025-09-11T09:08:00Z" w16du:dateUtc="2025-09-11T13:08:00Z">
+      <w:ins w:id="67" w:author="Audrey Doyle" w:date="2025-09-11T09:08:00Z" w16du:dateUtc="2025-09-11T13:08:00Z">
         <w:r>
           <w:t xml:space="preserve">We’ll </w:t>
         </w:r>
@@ -1756,7 +2037,7 @@
       <w:r>
         <w:t xml:space="preserve"> value because the function could fail. In Listing 9-3</w:t>
       </w:r>
-      <w:ins w:id="67" w:author="Audrey Doyle" w:date="2025-09-11T09:08:00Z" w16du:dateUtc="2025-09-11T13:08:00Z">
+      <w:ins w:id="68" w:author="Audrey Doyle" w:date="2025-09-11T09:08:00Z" w16du:dateUtc="2025-09-11T13:08:00Z">
         <w:r>
           <w:t>,</w:t>
         </w:r>
@@ -1790,8 +2071,13 @@
       <w:pPr>
         <w:pStyle w:val="Code"/>
       </w:pPr>
-      <w:r>
-        <w:t>fn main() {</w:t>
+      <w:proofErr w:type="spellStart"/>
+      <w:r>
+        <w:t>fn</w:t>
+      </w:r>
+      <w:proofErr w:type="spellEnd"/>
+      <w:r>
+        <w:t xml:space="preserve"> main() {</w:t>
       </w:r>
     </w:p>
     <w:p>
@@ -1799,7 +2085,15 @@
         <w:pStyle w:val="Code"/>
       </w:pPr>
       <w:r>
-        <w:t xml:space="preserve">    let greeting_file_result = File::open("hello.txt");</w:t>
+        <w:t xml:space="preserve">    let </w:t>
+      </w:r>
+      <w:proofErr w:type="spellStart"/>
+      <w:r>
+        <w:t>greeting_file_result</w:t>
+      </w:r>
+      <w:proofErr w:type="spellEnd"/>
+      <w:r>
+        <w:t xml:space="preserve"> = File::open("hello.txt");</w:t>
       </w:r>
     </w:p>
     <w:p>
@@ -1897,12 +2191,12 @@
       <w:r>
         <w:t xml:space="preserve"> might succeed and return a file handle that we can read from or write to. The function call also might fail: </w:t>
       </w:r>
-      <w:del w:id="68" w:author="Audrey Doyle" w:date="2025-09-11T09:08:00Z" w16du:dateUtc="2025-09-11T13:08:00Z">
+      <w:del w:id="69" w:author="Audrey Doyle" w:date="2025-09-11T09:08:00Z" w16du:dateUtc="2025-09-11T13:08:00Z">
         <w:r>
           <w:delText xml:space="preserve">for </w:delText>
         </w:r>
       </w:del>
-      <w:ins w:id="69" w:author="Audrey Doyle" w:date="2025-09-11T09:08:00Z" w16du:dateUtc="2025-09-11T13:08:00Z">
+      <w:ins w:id="70" w:author="Audrey Doyle" w:date="2025-09-11T09:08:00Z" w16du:dateUtc="2025-09-11T13:08:00Z">
         <w:r>
           <w:t xml:space="preserve">For </w:t>
         </w:r>
@@ -1926,7 +2220,15 @@
         <w:t>Result</w:t>
       </w:r>
       <w:r>
-        <w:t xml:space="preserve"> enum conveys.</w:t>
+        <w:t xml:space="preserve"> </w:t>
+      </w:r>
+      <w:proofErr w:type="spellStart"/>
+      <w:r>
+        <w:t>enum</w:t>
+      </w:r>
+      <w:proofErr w:type="spellEnd"/>
+      <w:r>
+        <w:t xml:space="preserve"> conveys.</w:t>
       </w:r>
     </w:p>
     <w:p>
@@ -1945,12 +2247,14 @@
       <w:r>
         <w:t xml:space="preserve"> succeeds, the value in the variable </w:t>
       </w:r>
+      <w:proofErr w:type="spellStart"/>
       <w:r>
         <w:rPr>
           <w:rStyle w:val="Literal"/>
         </w:rPr>
         <w:t>greeting_file_result</w:t>
       </w:r>
+      <w:proofErr w:type="spellEnd"/>
       <w:r>
         <w:t xml:space="preserve"> will be an instance of </w:t>
       </w:r>
@@ -1963,12 +2267,14 @@
       <w:r>
         <w:t xml:space="preserve"> that contains a file handle. In the case where it fails, the value in </w:t>
       </w:r>
+      <w:proofErr w:type="spellStart"/>
       <w:r>
         <w:rPr>
           <w:rStyle w:val="Literal"/>
         </w:rPr>
         <w:t>greeting_file_result</w:t>
       </w:r>
+      <w:proofErr w:type="spellEnd"/>
       <w:r>
         <w:t xml:space="preserve"> will be an instance of </w:t>
       </w:r>
@@ -1993,12 +2299,26 @@
         <w:rPr>
           <w:spacing w:val="2"/>
         </w:rPr>
-        <w:instrText xml:space="preserve"> XE "match expression:handling Result values with" </w:instrText>
-      </w:r>
+        <w:instrText xml:space="preserve"> XE "match </w:instrText>
+      </w:r>
+      <w:proofErr w:type="spellStart"/>
       <w:r>
         <w:rPr>
           <w:spacing w:val="2"/>
         </w:rPr>
+        <w:instrText>expression:handling</w:instrText>
+      </w:r>
+      <w:proofErr w:type="spellEnd"/>
+      <w:r>
+        <w:rPr>
+          <w:spacing w:val="2"/>
+        </w:rPr>
+        <w:instrText xml:space="preserve"> Result values with" </w:instrText>
+      </w:r>
+      <w:r>
+        <w:rPr>
+          <w:spacing w:val="2"/>
+        </w:rPr>
         <w:fldChar w:fldCharType="end"/>
       </w:r>
       <w:r>
@@ -2011,7 +2331,11 @@
         <w:t>File::open</w:t>
       </w:r>
       <w:r>
-        <w:t xml:space="preserve"> returns. Listing 9-4 shows one way to handle the </w:t>
+        <w:t xml:space="preserve"> returns. Listing 9-4 shows </w:t>
+      </w:r>
+      <w:r>
+        <w:lastRenderedPageBreak/>
+        <w:t xml:space="preserve">one way to handle the </w:t>
       </w:r>
       <w:r>
         <w:rPr>
@@ -2078,8 +2402,13 @@
       <w:pPr>
         <w:pStyle w:val="Code"/>
       </w:pPr>
-      <w:r>
-        <w:t>fn main() {</w:t>
+      <w:proofErr w:type="spellStart"/>
+      <w:r>
+        <w:t>fn</w:t>
+      </w:r>
+      <w:proofErr w:type="spellEnd"/>
+      <w:r>
+        <w:t xml:space="preserve"> main() {</w:t>
       </w:r>
     </w:p>
     <w:p>
@@ -2087,7 +2416,15 @@
         <w:pStyle w:val="Code"/>
       </w:pPr>
       <w:r>
-        <w:t xml:space="preserve">    let greeting_file_result = File::open("hello.txt");</w:t>
+        <w:t xml:space="preserve">    let </w:t>
+      </w:r>
+      <w:proofErr w:type="spellStart"/>
+      <w:r>
+        <w:t>greeting_file_result</w:t>
+      </w:r>
+      <w:proofErr w:type="spellEnd"/>
+      <w:r>
+        <w:t xml:space="preserve"> = File::open("hello.txt");</w:t>
       </w:r>
     </w:p>
     <w:p>
@@ -2100,7 +2437,23 @@
         <w:pStyle w:val="Code"/>
       </w:pPr>
       <w:r>
-        <w:t xml:space="preserve">    let greeting_file = match greeting_file_result {</w:t>
+        <w:t xml:space="preserve">    let </w:t>
+      </w:r>
+      <w:proofErr w:type="spellStart"/>
+      <w:r>
+        <w:t>greeting_file</w:t>
+      </w:r>
+      <w:proofErr w:type="spellEnd"/>
+      <w:r>
+        <w:t xml:space="preserve"> = match </w:t>
+      </w:r>
+      <w:proofErr w:type="spellStart"/>
+      <w:r>
+        <w:t>greeting_file_result</w:t>
+      </w:r>
+      <w:proofErr w:type="spellEnd"/>
+      <w:r>
+        <w:t xml:space="preserve"> {</w:t>
       </w:r>
     </w:p>
     <w:p>
@@ -2124,7 +2477,23 @@
         <w:pStyle w:val="Code"/>
       </w:pPr>
       <w:r>
-        <w:t xml:space="preserve">            panic!("Problem opening the file: {:?}", error);</w:t>
+        <w:t xml:space="preserve">            panic!("Problem opening the file: {</w:t>
+      </w:r>
+      <w:ins w:id="71" w:author="Carol Nichols" w:date="2025-09-24T20:45:00Z" w16du:dateUtc="2025-09-25T00:45:00Z">
+        <w:r>
+          <w:t>error</w:t>
+        </w:r>
+      </w:ins>
+      <w:r>
+        <w:t>:?}"</w:t>
+      </w:r>
+      <w:del w:id="72" w:author="Carol Nichols" w:date="2025-09-24T20:45:00Z" w16du:dateUtc="2025-09-25T00:45:00Z">
+        <w:r>
+          <w:delText>, error</w:delText>
+        </w:r>
+      </w:del>
+      <w:r>
+        <w:t>);</w:t>
       </w:r>
     </w:p>
     <w:p>
@@ -2191,7 +2560,15 @@
         <w:t>Option</w:t>
       </w:r>
       <w:r>
-        <w:t xml:space="preserve"> enum, the </w:t>
+        <w:t xml:space="preserve"> </w:t>
+      </w:r>
+      <w:proofErr w:type="spellStart"/>
+      <w:r>
+        <w:t>enum</w:t>
+      </w:r>
+      <w:proofErr w:type="spellEnd"/>
+      <w:r>
+        <w:t xml:space="preserve">, the </w:t>
       </w:r>
       <w:r>
         <w:rPr>
@@ -2200,7 +2577,15 @@
         <w:t>Result</w:t>
       </w:r>
       <w:r>
-        <w:t xml:space="preserve"> enum and its variants have been brought into scope by the prelude, so we don’t need to specify </w:t>
+        <w:t xml:space="preserve"> </w:t>
+      </w:r>
+      <w:proofErr w:type="spellStart"/>
+      <w:r>
+        <w:t>enum</w:t>
+      </w:r>
+      <w:proofErr w:type="spellEnd"/>
+      <w:r>
+        <w:t xml:space="preserve"> and its variants have been brought into scope by the prelude, so we don’t need to specify </w:t>
       </w:r>
       <w:r>
         <w:rPr>
@@ -2273,12 +2658,14 @@
       <w:r>
         <w:t xml:space="preserve"> variant, and we then assign that file handle value to the variable </w:t>
       </w:r>
+      <w:proofErr w:type="spellStart"/>
       <w:r>
         <w:rPr>
           <w:rStyle w:val="Literal"/>
         </w:rPr>
         <w:t>greeting_file</w:t>
       </w:r>
+      <w:proofErr w:type="spellEnd"/>
       <w:r>
         <w:t xml:space="preserve">. After the </w:t>
       </w:r>
@@ -2359,7 +2746,15 @@
         <w:pStyle w:val="Code"/>
       </w:pPr>
       <w:r>
-        <w:t>thread 'main' panicked at src/main.rs:8:23:</w:t>
+        <w:t xml:space="preserve">thread 'main' panicked at </w:t>
+      </w:r>
+      <w:proofErr w:type="spellStart"/>
+      <w:r>
+        <w:t>src</w:t>
+      </w:r>
+      <w:proofErr w:type="spellEnd"/>
+      <w:r>
+        <w:t>/main.rs:8:23:</w:t>
       </w:r>
     </w:p>
     <w:p>
@@ -2367,7 +2762,23 @@
         <w:pStyle w:val="Code"/>
       </w:pPr>
       <w:r>
-        <w:t>Problem opening the file: Os { code: 2, kind: NotFound, message:</w:t>
+        <w:t xml:space="preserve">Problem opening the file: </w:t>
+      </w:r>
+      <w:proofErr w:type="spellStart"/>
+      <w:r>
+        <w:t>Os</w:t>
+      </w:r>
+      <w:proofErr w:type="spellEnd"/>
+      <w:r>
+        <w:t xml:space="preserve"> { code: 2, kind: </w:t>
+      </w:r>
+      <w:proofErr w:type="spellStart"/>
+      <w:r>
+        <w:t>NotFound</w:t>
+      </w:r>
+      <w:proofErr w:type="spellEnd"/>
+      <w:r>
+        <w:t>, message:</w:t>
       </w:r>
     </w:p>
     <w:p>
@@ -2394,16 +2805,24 @@
         <w:fldChar w:fldCharType="begin"/>
       </w:r>
       <w:r>
-        <w:instrText xml:space="preserve"> XE "match expression:handling error values with" </w:instrText>
+        <w:instrText xml:space="preserve"> XE "match </w:instrText>
+      </w:r>
+      <w:proofErr w:type="spellStart"/>
+      <w:r>
+        <w:instrText>expression:handling</w:instrText>
+      </w:r>
+      <w:proofErr w:type="spellEnd"/>
+      <w:r>
+        <w:instrText xml:space="preserve"> error values with" </w:instrText>
       </w:r>
       <w:r>
         <w:fldChar w:fldCharType="end"/>
       </w:r>
-      <w:bookmarkStart w:id="70" w:name="_Toc206165287"/>
+      <w:bookmarkStart w:id="73" w:name="_Toc206165287"/>
       <w:r>
         <w:t>Matching on Different Errors</w:t>
       </w:r>
-      <w:bookmarkEnd w:id="70"/>
+      <w:bookmarkEnd w:id="73"/>
     </w:p>
     <w:p>
       <w:pPr>
@@ -2446,7 +2865,11 @@
         <w:t>File::open</w:t>
       </w:r>
       <w:r>
-        <w:t xml:space="preserve"> failed for any other reason—for example, because we didn’t have permission to open the file—we still want the code to </w:t>
+        <w:t xml:space="preserve"> failed for any other reason—for example, because we didn’t have permission to open the file—we still want the </w:t>
+      </w:r>
+      <w:r>
+        <w:lastRenderedPageBreak/>
+        <w:t xml:space="preserve">code to </w:t>
       </w:r>
       <w:r>
         <w:rPr>
@@ -2488,7 +2911,15 @@
         <w:pStyle w:val="Code"/>
       </w:pPr>
       <w:r>
-        <w:t>use std::io::ErrorKind;</w:t>
+        <w:t>use std::io::</w:t>
+      </w:r>
+      <w:proofErr w:type="spellStart"/>
+      <w:r>
+        <w:t>ErrorKind</w:t>
+      </w:r>
+      <w:proofErr w:type="spellEnd"/>
+      <w:r>
+        <w:t>;</w:t>
       </w:r>
     </w:p>
     <w:p>
@@ -2500,8 +2931,13 @@
       <w:pPr>
         <w:pStyle w:val="Code"/>
       </w:pPr>
-      <w:r>
-        <w:t>fn main() {</w:t>
+      <w:proofErr w:type="spellStart"/>
+      <w:r>
+        <w:t>fn</w:t>
+      </w:r>
+      <w:proofErr w:type="spellEnd"/>
+      <w:r>
+        <w:t xml:space="preserve"> main() {</w:t>
       </w:r>
     </w:p>
     <w:p>
@@ -2509,7 +2945,15 @@
         <w:pStyle w:val="Code"/>
       </w:pPr>
       <w:r>
-        <w:t xml:space="preserve">    let greeting_file_result = File::open("hello.txt");</w:t>
+        <w:t xml:space="preserve">    let </w:t>
+      </w:r>
+      <w:proofErr w:type="spellStart"/>
+      <w:r>
+        <w:t>greeting_file_result</w:t>
+      </w:r>
+      <w:proofErr w:type="spellEnd"/>
+      <w:r>
+        <w:t xml:space="preserve"> = File::open("hello.txt");</w:t>
       </w:r>
     </w:p>
     <w:p>
@@ -2522,7 +2966,23 @@
         <w:pStyle w:val="Code"/>
       </w:pPr>
       <w:r>
-        <w:t xml:space="preserve">    let greeting_file = match greeting_file_result {</w:t>
+        <w:t xml:space="preserve">    let </w:t>
+      </w:r>
+      <w:proofErr w:type="spellStart"/>
+      <w:r>
+        <w:t>greeting_file</w:t>
+      </w:r>
+      <w:proofErr w:type="spellEnd"/>
+      <w:r>
+        <w:t xml:space="preserve"> = match </w:t>
+      </w:r>
+      <w:proofErr w:type="spellStart"/>
+      <w:r>
+        <w:t>greeting_file_result</w:t>
+      </w:r>
+      <w:proofErr w:type="spellEnd"/>
+      <w:r>
+        <w:t xml:space="preserve"> {</w:t>
       </w:r>
     </w:p>
     <w:p>
@@ -2538,7 +2998,15 @@
         <w:pStyle w:val="Code"/>
       </w:pPr>
       <w:r>
-        <w:t xml:space="preserve">        Err(error) =&gt; match error.kind() {</w:t>
+        <w:t xml:space="preserve">        Err(error) =&gt; match </w:t>
+      </w:r>
+      <w:proofErr w:type="spellStart"/>
+      <w:r>
+        <w:t>error.kind</w:t>
+      </w:r>
+      <w:proofErr w:type="spellEnd"/>
+      <w:r>
+        <w:t>() {</w:t>
       </w:r>
     </w:p>
     <w:p>
@@ -2546,7 +3014,23 @@
         <w:pStyle w:val="Code"/>
       </w:pPr>
       <w:r>
-        <w:t xml:space="preserve">            ErrorKind::NotFound =&gt; {</w:t>
+        <w:t xml:space="preserve">            </w:t>
+      </w:r>
+      <w:proofErr w:type="spellStart"/>
+      <w:r>
+        <w:t>ErrorKind</w:t>
+      </w:r>
+      <w:proofErr w:type="spellEnd"/>
+      <w:r>
+        <w:t>::</w:t>
+      </w:r>
+      <w:proofErr w:type="spellStart"/>
+      <w:r>
+        <w:t>NotFound</w:t>
+      </w:r>
+      <w:proofErr w:type="spellEnd"/>
+      <w:r>
+        <w:t xml:space="preserve"> =&gt; {</w:t>
       </w:r>
     </w:p>
     <w:p>
@@ -2707,7 +3191,7 @@
       <w:r>
         <w:t>, which is a struct provided by the standard library. This struct has a method</w:t>
       </w:r>
-      <w:ins w:id="71" w:author="Audrey Doyle" w:date="2025-09-11T09:13:00Z" w16du:dateUtc="2025-09-11T13:13:00Z">
+      <w:ins w:id="74" w:author="Audrey Doyle" w:date="2025-09-11T09:13:00Z" w16du:dateUtc="2025-09-11T13:13:00Z">
         <w:r>
           <w:t>,</w:t>
         </w:r>
@@ -2721,10 +3205,10 @@
         </w:rPr>
         <w:t>kind</w:t>
       </w:r>
-      <w:ins w:id="72" w:author="Audrey Doyle" w:date="2025-09-11T09:13:00Z" w16du:dateUtc="2025-09-11T13:13:00Z">
+      <w:ins w:id="75" w:author="Audrey Doyle" w:date="2025-09-11T09:13:00Z" w16du:dateUtc="2025-09-11T13:13:00Z">
         <w:r>
           <w:rPr>
-            <w:rPrChange w:id="73" w:author="Audrey Doyle" w:date="2025-09-11T09:13:00Z" w16du:dateUtc="2025-09-11T13:13:00Z">
+            <w:rPrChange w:id="76" w:author="Audrey Doyle" w:date="2025-09-11T09:13:00Z" w16du:dateUtc="2025-09-11T13:13:00Z">
               <w:rPr>
                 <w:rStyle w:val="Literal"/>
               </w:rPr>
@@ -2743,17 +3227,41 @@
         <w:rPr>
           <w:rStyle w:val="Literal"/>
         </w:rPr>
-        <w:t>io::ErrorKind</w:t>
-      </w:r>
-      <w:r>
-        <w:t xml:space="preserve"> value. The enum </w:t>
-      </w:r>
-      <w:r>
-        <w:rPr>
-          <w:rStyle w:val="Literal"/>
-        </w:rPr>
-        <w:t>io::ErrorKind</w:t>
-      </w:r>
+        <w:t>io::</w:t>
+      </w:r>
+      <w:proofErr w:type="spellStart"/>
+      <w:r>
+        <w:rPr>
+          <w:rStyle w:val="Literal"/>
+        </w:rPr>
+        <w:t>ErrorKind</w:t>
+      </w:r>
+      <w:proofErr w:type="spellEnd"/>
+      <w:r>
+        <w:t xml:space="preserve"> value. The </w:t>
+      </w:r>
+      <w:proofErr w:type="spellStart"/>
+      <w:r>
+        <w:t>enum</w:t>
+      </w:r>
+      <w:proofErr w:type="spellEnd"/>
+      <w:r>
+        <w:t xml:space="preserve"> </w:t>
+      </w:r>
+      <w:r>
+        <w:rPr>
+          <w:rStyle w:val="Literal"/>
+        </w:rPr>
+        <w:t>io::</w:t>
+      </w:r>
+      <w:proofErr w:type="spellStart"/>
+      <w:r>
+        <w:rPr>
+          <w:rStyle w:val="Literal"/>
+        </w:rPr>
+        <w:t>ErrorKind</w:t>
+      </w:r>
+      <w:proofErr w:type="spellEnd"/>
       <w:r>
         <w:t xml:space="preserve"> is provided by the standard library and has variants representing the different kinds of errors that might result from an </w:t>
       </w:r>
@@ -2766,16 +3274,32 @@
       <w:r>
         <w:t xml:space="preserve"> operation. The variant we want to use is </w:t>
       </w:r>
-      <w:r>
-        <w:rPr>
-          <w:rStyle w:val="Literal"/>
-        </w:rPr>
-        <w:t>ErrorKind::NotFound</w:t>
-      </w:r>
+      <w:proofErr w:type="spellStart"/>
+      <w:r>
+        <w:rPr>
+          <w:rStyle w:val="Literal"/>
+        </w:rPr>
+        <w:t>ErrorKind</w:t>
+      </w:r>
+      <w:proofErr w:type="spellEnd"/>
+      <w:r>
+        <w:rPr>
+          <w:rStyle w:val="Literal"/>
+        </w:rPr>
+        <w:t>::</w:t>
+      </w:r>
+      <w:proofErr w:type="spellStart"/>
+      <w:r>
+        <w:rPr>
+          <w:rStyle w:val="Literal"/>
+        </w:rPr>
+        <w:t>NotFound</w:t>
+      </w:r>
+      <w:proofErr w:type="spellEnd"/>
       <w:r>
         <w:t>, which indicates the file we’re trying to open doesn’t exist yet. So</w:t>
       </w:r>
-      <w:ins w:id="74" w:author="Audrey Doyle" w:date="2025-09-11T08:48:00Z" w16du:dateUtc="2025-09-11T12:48:00Z">
+      <w:ins w:id="77" w:author="Audrey Doyle" w:date="2025-09-11T08:48:00Z" w16du:dateUtc="2025-09-11T12:48:00Z">
         <w:r>
           <w:t>,</w:t>
         </w:r>
@@ -2783,20 +3307,30 @@
       <w:r>
         <w:t xml:space="preserve"> we match on </w:t>
       </w:r>
+      <w:proofErr w:type="spellStart"/>
       <w:r>
         <w:rPr>
           <w:rStyle w:val="Literal"/>
         </w:rPr>
         <w:t>greeting_file_result</w:t>
       </w:r>
+      <w:proofErr w:type="spellEnd"/>
       <w:r>
         <w:t xml:space="preserve">, but we also have an inner match on </w:t>
       </w:r>
-      <w:r>
-        <w:rPr>
-          <w:rStyle w:val="Literal"/>
-        </w:rPr>
-        <w:t>error.kind()</w:t>
+      <w:proofErr w:type="spellStart"/>
+      <w:r>
+        <w:rPr>
+          <w:rStyle w:val="Literal"/>
+        </w:rPr>
+        <w:t>error.kind</w:t>
+      </w:r>
+      <w:proofErr w:type="spellEnd"/>
+      <w:r>
+        <w:rPr>
+          <w:rStyle w:val="Literal"/>
+        </w:rPr>
+        <w:t>()</w:t>
       </w:r>
       <w:r>
         <w:t>.</w:t>
@@ -2809,32 +3343,52 @@
       <w:r>
         <w:t xml:space="preserve">The condition we want to check in the inner match is whether the value returned by </w:t>
       </w:r>
-      <w:r>
-        <w:rPr>
-          <w:rStyle w:val="Literal"/>
-        </w:rPr>
-        <w:t>error.kind()</w:t>
+      <w:proofErr w:type="spellStart"/>
+      <w:r>
+        <w:rPr>
+          <w:rStyle w:val="Literal"/>
+        </w:rPr>
+        <w:t>error.kind</w:t>
+      </w:r>
+      <w:proofErr w:type="spellEnd"/>
+      <w:r>
+        <w:rPr>
+          <w:rStyle w:val="Literal"/>
+        </w:rPr>
+        <w:t>()</w:t>
       </w:r>
       <w:r>
         <w:t xml:space="preserve"> is the </w:t>
       </w:r>
+      <w:proofErr w:type="spellStart"/>
       <w:r>
         <w:rPr>
           <w:rStyle w:val="Literal"/>
         </w:rPr>
         <w:t>NotFound</w:t>
       </w:r>
+      <w:proofErr w:type="spellEnd"/>
       <w:r>
         <w:t xml:space="preserve"> variant of the </w:t>
       </w:r>
+      <w:proofErr w:type="spellStart"/>
       <w:r>
         <w:rPr>
           <w:rStyle w:val="Literal"/>
         </w:rPr>
         <w:t>ErrorKind</w:t>
       </w:r>
-      <w:r>
-        <w:t xml:space="preserve"> enum. If it is, we try to create the file with </w:t>
+      <w:proofErr w:type="spellEnd"/>
+      <w:r>
+        <w:t xml:space="preserve"> </w:t>
+      </w:r>
+      <w:proofErr w:type="spellStart"/>
+      <w:r>
+        <w:t>enum</w:t>
+      </w:r>
+      <w:proofErr w:type="spellEnd"/>
+      <w:r>
+        <w:t xml:space="preserve">. If it is, we try to create the file with </w:t>
       </w:r>
       <w:r>
         <w:rPr>
@@ -2877,11 +3431,12 @@
       <w:pPr>
         <w:pStyle w:val="HeadC"/>
       </w:pPr>
-      <w:bookmarkStart w:id="75" w:name="_Toc206165288"/>
-      <w:r>
+      <w:bookmarkStart w:id="78" w:name="_Toc206165288"/>
+      <w:r>
+        <w:lastRenderedPageBreak/>
         <w:t>Alternatives to Using match with Result&lt;T, E&gt;</w:t>
       </w:r>
-      <w:bookmarkEnd w:id="75"/>
+      <w:bookmarkEnd w:id="78"/>
     </w:p>
     <w:p>
       <w:pPr>
@@ -2968,23 +3523,39 @@
         <w:rPr>
           <w:spacing w:val="3"/>
         </w:rPr>
-        <w:instrText xml:space="preserve"> XE "Result&lt;T, E&gt; type:unwrap_or_else method on" </w:instrText>
-      </w:r>
+        <w:instrText xml:space="preserve"> XE "Result&lt;T, E&gt; </w:instrText>
+      </w:r>
+      <w:proofErr w:type="spellStart"/>
       <w:r>
         <w:rPr>
           <w:spacing w:val="3"/>
         </w:rPr>
+        <w:instrText>type:unwrap_or_else</w:instrText>
+      </w:r>
+      <w:proofErr w:type="spellEnd"/>
+      <w:r>
+        <w:rPr>
+          <w:spacing w:val="3"/>
+        </w:rPr>
+        <w:instrText xml:space="preserve"> method on" </w:instrText>
+      </w:r>
+      <w:r>
+        <w:rPr>
+          <w:spacing w:val="3"/>
+        </w:rPr>
         <w:fldChar w:fldCharType="end"/>
       </w:r>
       <w:r>
         <w:t xml:space="preserve">For example, here’s another way to write the same logic as shown in Listing 9-5, this time using closures and the </w:t>
       </w:r>
+      <w:proofErr w:type="spellStart"/>
       <w:r>
         <w:rPr>
           <w:rStyle w:val="Literal"/>
         </w:rPr>
         <w:t>unwrap_or_else</w:t>
       </w:r>
+      <w:proofErr w:type="spellEnd"/>
       <w:r>
         <w:t xml:space="preserve"> method:</w:t>
       </w:r>
@@ -3010,7 +3581,15 @@
         <w:pStyle w:val="Code"/>
       </w:pPr>
       <w:r>
-        <w:t>use std::io::ErrorKind;</w:t>
+        <w:t>use std::io::</w:t>
+      </w:r>
+      <w:proofErr w:type="spellStart"/>
+      <w:r>
+        <w:t>ErrorKind</w:t>
+      </w:r>
+      <w:proofErr w:type="spellEnd"/>
+      <w:r>
+        <w:t>;</w:t>
       </w:r>
     </w:p>
     <w:p>
@@ -3022,8 +3601,13 @@
       <w:pPr>
         <w:pStyle w:val="Code"/>
       </w:pPr>
-      <w:r>
-        <w:t>fn main() {</w:t>
+      <w:proofErr w:type="spellStart"/>
+      <w:r>
+        <w:t>fn</w:t>
+      </w:r>
+      <w:proofErr w:type="spellEnd"/>
+      <w:r>
+        <w:t xml:space="preserve"> main() {</w:t>
       </w:r>
     </w:p>
     <w:p>
@@ -3031,7 +3615,23 @@
         <w:pStyle w:val="Code"/>
       </w:pPr>
       <w:r>
-        <w:t xml:space="preserve">    let greeting_file = File::open("hello.txt").unwrap_or_else(|error| {</w:t>
+        <w:t xml:space="preserve">    let </w:t>
+      </w:r>
+      <w:proofErr w:type="spellStart"/>
+      <w:r>
+        <w:t>greeting_file</w:t>
+      </w:r>
+      <w:proofErr w:type="spellEnd"/>
+      <w:r>
+        <w:t xml:space="preserve"> = File::open("hello.txt").</w:t>
+      </w:r>
+      <w:proofErr w:type="spellStart"/>
+      <w:r>
+        <w:t>unwrap_or_else</w:t>
+      </w:r>
+      <w:proofErr w:type="spellEnd"/>
+      <w:r>
+        <w:t>(|error| {</w:t>
       </w:r>
     </w:p>
     <w:p>
@@ -3039,7 +3639,31 @@
         <w:pStyle w:val="Code"/>
       </w:pPr>
       <w:r>
-        <w:t xml:space="preserve">        if error.kind() == ErrorKind::NotFound {</w:t>
+        <w:t xml:space="preserve">        if </w:t>
+      </w:r>
+      <w:proofErr w:type="spellStart"/>
+      <w:r>
+        <w:t>error.kind</w:t>
+      </w:r>
+      <w:proofErr w:type="spellEnd"/>
+      <w:r>
+        <w:t xml:space="preserve">() == </w:t>
+      </w:r>
+      <w:proofErr w:type="spellStart"/>
+      <w:r>
+        <w:t>ErrorKind</w:t>
+      </w:r>
+      <w:proofErr w:type="spellEnd"/>
+      <w:r>
+        <w:t>::</w:t>
+      </w:r>
+      <w:proofErr w:type="spellStart"/>
+      <w:r>
+        <w:t>NotFound</w:t>
+      </w:r>
+      <w:proofErr w:type="spellEnd"/>
+      <w:r>
+        <w:t xml:space="preserve"> {</w:t>
       </w:r>
     </w:p>
     <w:p>
@@ -3047,7 +3671,15 @@
         <w:pStyle w:val="Code"/>
       </w:pPr>
       <w:r>
-        <w:t xml:space="preserve">            File::create("hello.txt").unwrap_or_else(|error| {</w:t>
+        <w:t xml:space="preserve">            File::create("hello.txt").</w:t>
+      </w:r>
+      <w:proofErr w:type="spellStart"/>
+      <w:r>
+        <w:t>unwrap_or_else</w:t>
+      </w:r>
+      <w:proofErr w:type="spellEnd"/>
+      <w:r>
+        <w:t>(|error| {</w:t>
       </w:r>
     </w:p>
     <w:p>
@@ -3152,7 +3784,7 @@
         </w:rPr>
         <w:t>13</w:t>
       </w:r>
-      <w:del w:id="76" w:author="Audrey Doyle" w:date="2025-09-11T08:48:00Z" w16du:dateUtc="2025-09-11T12:48:00Z">
+      <w:del w:id="79" w:author="Audrey Doyle" w:date="2025-09-11T08:48:00Z" w16du:dateUtc="2025-09-11T12:48:00Z">
         <w:r>
           <w:delText>,</w:delText>
         </w:r>
@@ -3160,21 +3792,23 @@
       <w:r>
         <w:t xml:space="preserve"> and look up the </w:t>
       </w:r>
+      <w:proofErr w:type="spellStart"/>
       <w:r>
         <w:rPr>
           <w:rStyle w:val="Literal"/>
         </w:rPr>
         <w:t>unwrap_or_else</w:t>
       </w:r>
+      <w:proofErr w:type="spellEnd"/>
       <w:r>
         <w:t xml:space="preserve"> method in the standard library documentation. Many more of these methods can clean up </w:t>
       </w:r>
-      <w:del w:id="77" w:author="Audrey Doyle" w:date="2025-09-11T08:48:00Z" w16du:dateUtc="2025-09-11T12:48:00Z">
+      <w:del w:id="80" w:author="Audrey Doyle" w:date="2025-09-11T08:48:00Z" w16du:dateUtc="2025-09-11T12:48:00Z">
         <w:r>
           <w:delText>huge nested</w:delText>
         </w:r>
       </w:del>
-      <w:ins w:id="78" w:author="Audrey Doyle" w:date="2025-09-11T08:48:00Z" w16du:dateUtc="2025-09-11T12:48:00Z">
+      <w:ins w:id="81" w:author="Audrey Doyle" w:date="2025-09-11T08:48:00Z" w16du:dateUtc="2025-09-11T12:48:00Z">
         <w:r>
           <w:t>huge, nested</w:t>
         </w:r>
@@ -3209,16 +3843,24 @@
         <w:fldChar w:fldCharType="begin"/>
       </w:r>
       <w:r>
-        <w:instrText xml:space="preserve"> XE "Result&lt;T, E&gt; type:unwrap method on" </w:instrText>
+        <w:instrText xml:space="preserve"> XE "Result&lt;T, E&gt; </w:instrText>
+      </w:r>
+      <w:proofErr w:type="spellStart"/>
+      <w:r>
+        <w:instrText>type:unwrap</w:instrText>
+      </w:r>
+      <w:proofErr w:type="spellEnd"/>
+      <w:r>
+        <w:instrText xml:space="preserve"> method on" </w:instrText>
       </w:r>
       <w:r>
         <w:fldChar w:fldCharType="end"/>
       </w:r>
-      <w:bookmarkStart w:id="79" w:name="_Toc206165289"/>
+      <w:bookmarkStart w:id="82" w:name="_Toc206165289"/>
       <w:r>
         <w:t>Shortcuts for Panic on Error</w:t>
       </w:r>
-      <w:bookmarkEnd w:id="79"/>
+      <w:bookmarkEnd w:id="82"/>
     </w:p>
     <w:p>
       <w:pPr>
@@ -3350,6 +3992,7 @@
         <w:pStyle w:val="CodeLabel"/>
       </w:pPr>
       <w:r>
+        <w:lastRenderedPageBreak/>
         <w:t>src/main.rs</w:t>
       </w:r>
     </w:p>
@@ -3370,8 +4013,13 @@
       <w:pPr>
         <w:pStyle w:val="Code"/>
       </w:pPr>
-      <w:r>
-        <w:t>fn main() {</w:t>
+      <w:proofErr w:type="spellStart"/>
+      <w:r>
+        <w:t>fn</w:t>
+      </w:r>
+      <w:proofErr w:type="spellEnd"/>
+      <w:r>
+        <w:t xml:space="preserve"> main() {</w:t>
       </w:r>
     </w:p>
     <w:p>
@@ -3379,7 +4027,15 @@
         <w:pStyle w:val="Code"/>
       </w:pPr>
       <w:r>
-        <w:t xml:space="preserve">    let greeting_file = File::open("hello.txt").unwrap();</w:t>
+        <w:t xml:space="preserve">    let </w:t>
+      </w:r>
+      <w:proofErr w:type="spellStart"/>
+      <w:r>
+        <w:t>greeting_file</w:t>
+      </w:r>
+      <w:proofErr w:type="spellEnd"/>
+      <w:r>
+        <w:t xml:space="preserve"> = File::open("hello.txt").unwrap();</w:t>
       </w:r>
     </w:p>
     <w:p>
@@ -3430,7 +4086,15 @@
         <w:pStyle w:val="Code"/>
       </w:pPr>
       <w:r>
-        <w:t>thread 'main' panicked at src/main.rs:4:49:</w:t>
+        <w:t xml:space="preserve">thread 'main' panicked at </w:t>
+      </w:r>
+      <w:proofErr w:type="spellStart"/>
+      <w:r>
+        <w:t>src</w:t>
+      </w:r>
+      <w:proofErr w:type="spellEnd"/>
+      <w:r>
+        <w:t>/main.rs:4:49:</w:t>
       </w:r>
     </w:p>
     <w:p>
@@ -3438,7 +4102,23 @@
         <w:pStyle w:val="Code"/>
       </w:pPr>
       <w:r>
-        <w:t>called `Result::unwrap()` on an `Err` value: Os { code: 2, kind: NotFound,</w:t>
+        <w:t xml:space="preserve">called `Result::unwrap()` on an `Err` value: </w:t>
+      </w:r>
+      <w:proofErr w:type="spellStart"/>
+      <w:r>
+        <w:t>Os</w:t>
+      </w:r>
+      <w:proofErr w:type="spellEnd"/>
+      <w:r>
+        <w:t xml:space="preserve"> { code: 2, kind: </w:t>
+      </w:r>
+      <w:proofErr w:type="spellStart"/>
+      <w:r>
+        <w:t>NotFound</w:t>
+      </w:r>
+      <w:proofErr w:type="spellEnd"/>
+      <w:r>
+        <w:t>,</w:t>
       </w:r>
     </w:p>
     <w:p>
@@ -3457,7 +4137,15 @@
         <w:fldChar w:fldCharType="begin"/>
       </w:r>
       <w:r>
-        <w:instrText xml:space="preserve"> XE "Result&lt;T, E&gt; type:expect method on" </w:instrText>
+        <w:instrText xml:space="preserve"> XE "Result&lt;T, E&gt; </w:instrText>
+      </w:r>
+      <w:proofErr w:type="spellStart"/>
+      <w:r>
+        <w:instrText>type:expect</w:instrText>
+      </w:r>
+      <w:proofErr w:type="spellEnd"/>
+      <w:r>
+        <w:instrText xml:space="preserve"> method on" </w:instrText>
       </w:r>
       <w:r>
         <w:fldChar w:fldCharType="end"/>
@@ -3545,8 +4233,13 @@
       <w:pPr>
         <w:pStyle w:val="Code"/>
       </w:pPr>
-      <w:r>
-        <w:t>fn main() {</w:t>
+      <w:proofErr w:type="spellStart"/>
+      <w:r>
+        <w:t>fn</w:t>
+      </w:r>
+      <w:proofErr w:type="spellEnd"/>
+      <w:r>
+        <w:t xml:space="preserve"> main() {</w:t>
       </w:r>
     </w:p>
     <w:p>
@@ -3554,7 +4247,15 @@
         <w:pStyle w:val="Code"/>
       </w:pPr>
       <w:r>
-        <w:t xml:space="preserve">    let greeting_file = File::open("hello.txt")</w:t>
+        <w:t xml:space="preserve">    let </w:t>
+      </w:r>
+      <w:proofErr w:type="spellStart"/>
+      <w:r>
+        <w:t>greeting_file</w:t>
+      </w:r>
+      <w:proofErr w:type="spellEnd"/>
+      <w:r>
+        <w:t xml:space="preserve"> = File::open("hello.txt")</w:t>
       </w:r>
     </w:p>
     <w:p>
@@ -3658,7 +4359,15 @@
         <w:pStyle w:val="Code"/>
       </w:pPr>
       <w:r>
-        <w:t>thread 'main' panicked at src/main.rs:5:10:</w:t>
+        <w:t xml:space="preserve">thread 'main' panicked at </w:t>
+      </w:r>
+      <w:proofErr w:type="spellStart"/>
+      <w:r>
+        <w:t>src</w:t>
+      </w:r>
+      <w:proofErr w:type="spellEnd"/>
+      <w:r>
+        <w:t>/main.rs:5:10:</w:t>
       </w:r>
     </w:p>
     <w:p>
@@ -3666,7 +4375,15 @@
         <w:pStyle w:val="Code"/>
       </w:pPr>
       <w:r>
-        <w:t>hello.txt should be included in this project: Os { code: 2, kind:</w:t>
+        <w:t xml:space="preserve">hello.txt should be included in this project: </w:t>
+      </w:r>
+      <w:proofErr w:type="spellStart"/>
+      <w:r>
+        <w:t>Os</w:t>
+      </w:r>
+      <w:proofErr w:type="spellEnd"/>
+      <w:r>
+        <w:t xml:space="preserve"> { code: 2, kind:</w:t>
       </w:r>
     </w:p>
     <w:p>
@@ -3674,7 +4391,15 @@
         <w:pStyle w:val="Code"/>
       </w:pPr>
       <w:r>
-        <w:t xml:space="preserve"> NotFound, message: "No such file or directory" }</w:t>
+        <w:t xml:space="preserve"> </w:t>
+      </w:r>
+      <w:proofErr w:type="spellStart"/>
+      <w:r>
+        <w:t>NotFound</w:t>
+      </w:r>
+      <w:proofErr w:type="spellEnd"/>
+      <w:r>
+        <w:t>, message: "No such file or directory" }</w:t>
       </w:r>
     </w:p>
     <w:p>
@@ -3682,7 +4407,15 @@
         <w:pStyle w:val="Body"/>
       </w:pPr>
       <w:r>
-        <w:t xml:space="preserve">In production-quality code, most Rustaceans choose </w:t>
+        <w:t xml:space="preserve">In production-quality code, most </w:t>
+      </w:r>
+      <w:proofErr w:type="spellStart"/>
+      <w:r>
+        <w:t>Rustaceans</w:t>
+      </w:r>
+      <w:proofErr w:type="spellEnd"/>
+      <w:r>
+        <w:t xml:space="preserve"> choose </w:t>
       </w:r>
       <w:r>
         <w:rPr>
@@ -3716,11 +4449,11 @@
       <w:r>
         <w:fldChar w:fldCharType="end"/>
       </w:r>
-      <w:bookmarkStart w:id="80" w:name="_Toc206165290"/>
+      <w:bookmarkStart w:id="83" w:name="_Toc206165290"/>
       <w:r>
         <w:t>Propagating Errors</w:t>
       </w:r>
-      <w:bookmarkEnd w:id="80"/>
+      <w:bookmarkEnd w:id="83"/>
     </w:p>
     <w:p>
       <w:pPr>
@@ -3729,7 +4462,7 @@
       <w:r>
         <w:t xml:space="preserve">When a function’s implementation calls something that might fail, instead of handling the error within the function itself, you can return the error to the calling code so that it can decide what to do. This is known as </w:t>
       </w:r>
-      <w:bookmarkStart w:id="81" w:name="_Hlk208474639"/>
+      <w:bookmarkStart w:id="84" w:name="_Hlk208474639"/>
       <w:r>
         <w:rPr>
           <w:rStyle w:val="Italic"/>
@@ -3739,9 +4472,13 @@
       <w:r>
         <w:t xml:space="preserve"> </w:t>
       </w:r>
-      <w:bookmarkEnd w:id="81"/>
-      <w:r>
-        <w:t>the error and gives more control to the calling code, where there might be more information or logic that dictates how the error should be handled than what you have available in the context of your code.</w:t>
+      <w:bookmarkEnd w:id="84"/>
+      <w:r>
+        <w:t xml:space="preserve">the error and gives more control to the </w:t>
+      </w:r>
+      <w:r>
+        <w:lastRenderedPageBreak/>
+        <w:t>calling code, where there might be more information or logic that dictates how the error should be handled than what you have available in the context of your code.</w:t>
       </w:r>
     </w:p>
     <w:p>
@@ -3792,7 +4529,23 @@
         <w:t>1</w:t>
       </w:r>
       <w:r>
-        <w:t xml:space="preserve"> fn read_username_from_file() -&gt; Result&lt;String, io::Error&gt; {</w:t>
+        <w:t xml:space="preserve"> </w:t>
+      </w:r>
+      <w:proofErr w:type="spellStart"/>
+      <w:r>
+        <w:t>fn</w:t>
+      </w:r>
+      <w:proofErr w:type="spellEnd"/>
+      <w:r>
+        <w:t xml:space="preserve"> </w:t>
+      </w:r>
+      <w:proofErr w:type="spellStart"/>
+      <w:r>
+        <w:t>read_username_from_file</w:t>
+      </w:r>
+      <w:proofErr w:type="spellEnd"/>
+      <w:r>
+        <w:t>() -&gt; Result&lt;String, io::Error&gt; {</w:t>
       </w:r>
     </w:p>
     <w:p>
@@ -3809,7 +4562,15 @@
         <w:t>2</w:t>
       </w:r>
       <w:r>
-        <w:t xml:space="preserve"> let username_file_result = File::open("hello.txt");</w:t>
+        <w:t xml:space="preserve"> let </w:t>
+      </w:r>
+      <w:proofErr w:type="spellStart"/>
+      <w:r>
+        <w:t>username_file_result</w:t>
+      </w:r>
+      <w:proofErr w:type="spellEnd"/>
+      <w:r>
+        <w:t xml:space="preserve"> = File::open("hello.txt");</w:t>
       </w:r>
     </w:p>
     <w:p>
@@ -3831,7 +4592,23 @@
         <w:t>3</w:t>
       </w:r>
       <w:r>
-        <w:t xml:space="preserve"> let mut username_file = match username_file_result {</w:t>
+        <w:t xml:space="preserve"> let mut </w:t>
+      </w:r>
+      <w:proofErr w:type="spellStart"/>
+      <w:r>
+        <w:t>username_file</w:t>
+      </w:r>
+      <w:proofErr w:type="spellEnd"/>
+      <w:r>
+        <w:t xml:space="preserve"> = match </w:t>
+      </w:r>
+      <w:proofErr w:type="spellStart"/>
+      <w:r>
+        <w:t>username_file_result</w:t>
+      </w:r>
+      <w:proofErr w:type="spellEnd"/>
+      <w:r>
+        <w:t xml:space="preserve"> {</w:t>
       </w:r>
     </w:p>
     <w:p>
@@ -3917,7 +4694,15 @@
         <w:t>7</w:t>
       </w:r>
       <w:r>
-        <w:t xml:space="preserve"> match username_file.read_to_string(&amp;mut username) {</w:t>
+        <w:t xml:space="preserve"> match </w:t>
+      </w:r>
+      <w:proofErr w:type="spellStart"/>
+      <w:r>
+        <w:t>username_file.read_to_string</w:t>
+      </w:r>
+      <w:proofErr w:type="spellEnd"/>
+      <w:r>
+        <w:t>(&amp;mut username) {</w:t>
       </w:r>
     </w:p>
     <w:p>
@@ -4143,12 +4928,14 @@
       <w:r>
         <w:t xml:space="preserve"> and the </w:t>
       </w:r>
+      <w:proofErr w:type="spellStart"/>
       <w:r>
         <w:rPr>
           <w:rStyle w:val="Literal"/>
         </w:rPr>
         <w:t>read_to_string</w:t>
       </w:r>
+      <w:proofErr w:type="spellEnd"/>
       <w:r>
         <w:t xml:space="preserve"> method </w:t>
       </w:r>
@@ -4167,6 +4954,7 @@
         <w:pStyle w:val="Body"/>
       </w:pPr>
       <w:r>
+        <w:lastRenderedPageBreak/>
         <w:t xml:space="preserve">The body of the function starts by calling the </w:t>
       </w:r>
       <w:r>
@@ -4187,7 +4975,7 @@
       <w:r>
         <w:t>. Then</w:t>
       </w:r>
-      <w:ins w:id="82" w:author="Audrey Doyle" w:date="2025-09-11T08:57:00Z" w16du:dateUtc="2025-09-11T12:57:00Z">
+      <w:ins w:id="85" w:author="Audrey Doyle" w:date="2025-09-11T08:57:00Z" w16du:dateUtc="2025-09-11T12:57:00Z">
         <w:r>
           <w:t>,</w:t>
         </w:r>
@@ -4249,12 +5037,14 @@
       <w:r>
         <w:t xml:space="preserve"> becomes the value in the mutable variable </w:t>
       </w:r>
+      <w:proofErr w:type="spellStart"/>
       <w:r>
         <w:rPr>
           <w:rStyle w:val="Literal"/>
         </w:rPr>
         <w:t>username_file</w:t>
       </w:r>
+      <w:proofErr w:type="spellEnd"/>
       <w:r>
         <w:t> </w:t>
       </w:r>
@@ -4329,12 +5119,14 @@
       <w:r>
         <w:t xml:space="preserve">So, if we have a file handle in </w:t>
       </w:r>
+      <w:proofErr w:type="spellStart"/>
       <w:r>
         <w:rPr>
           <w:rStyle w:val="Literal"/>
         </w:rPr>
         <w:t>username_file</w:t>
       </w:r>
+      <w:proofErr w:type="spellEnd"/>
       <w:r>
         <w:t xml:space="preserve">, the function then creates a new </w:t>
       </w:r>
@@ -4365,21 +5157,25 @@
       <w:r>
         <w:t xml:space="preserve"> and calls the </w:t>
       </w:r>
+      <w:proofErr w:type="spellStart"/>
       <w:r>
         <w:rPr>
           <w:rStyle w:val="Literal"/>
         </w:rPr>
         <w:t>read_to_string</w:t>
       </w:r>
+      <w:proofErr w:type="spellEnd"/>
       <w:r>
         <w:t xml:space="preserve"> method on the file handle in </w:t>
       </w:r>
+      <w:proofErr w:type="spellStart"/>
       <w:r>
         <w:rPr>
           <w:rStyle w:val="Literal"/>
         </w:rPr>
         <w:t>username_file</w:t>
       </w:r>
+      <w:proofErr w:type="spellEnd"/>
       <w:r>
         <w:t xml:space="preserve"> to read the contents of the file into </w:t>
       </w:r>
@@ -4401,12 +5197,14 @@
       <w:r>
         <w:t xml:space="preserve">. The </w:t>
       </w:r>
+      <w:proofErr w:type="spellStart"/>
       <w:r>
         <w:rPr>
           <w:rStyle w:val="Literal"/>
         </w:rPr>
         <w:t>read_to_string</w:t>
       </w:r>
+      <w:proofErr w:type="spellEnd"/>
       <w:r>
         <w:t xml:space="preserve"> method also returns a </w:t>
       </w:r>
@@ -4428,7 +5226,7 @@
       <w:r>
         <w:t xml:space="preserve"> succeeded. So</w:t>
       </w:r>
-      <w:ins w:id="83" w:author="Audrey Doyle" w:date="2025-09-11T08:49:00Z" w16du:dateUtc="2025-09-11T12:49:00Z">
+      <w:ins w:id="86" w:author="Audrey Doyle" w:date="2025-09-11T08:49:00Z" w16du:dateUtc="2025-09-11T12:49:00Z">
         <w:r>
           <w:t>,</w:t>
         </w:r>
@@ -4454,22 +5252,24 @@
       <w:r>
         <w:t xml:space="preserve">: </w:t>
       </w:r>
-      <w:del w:id="84" w:author="Audrey Doyle" w:date="2025-09-11T09:19:00Z" w16du:dateUtc="2025-09-11T13:19:00Z">
+      <w:del w:id="87" w:author="Audrey Doyle" w:date="2025-09-11T09:19:00Z" w16du:dateUtc="2025-09-11T13:19:00Z">
         <w:r>
           <w:delText xml:space="preserve">if </w:delText>
         </w:r>
       </w:del>
-      <w:ins w:id="85" w:author="Audrey Doyle" w:date="2025-09-11T09:19:00Z" w16du:dateUtc="2025-09-11T13:19:00Z">
+      <w:ins w:id="88" w:author="Audrey Doyle" w:date="2025-09-11T09:19:00Z" w16du:dateUtc="2025-09-11T13:19:00Z">
         <w:r>
           <w:t xml:space="preserve">If </w:t>
         </w:r>
       </w:ins>
+      <w:proofErr w:type="spellStart"/>
       <w:r>
         <w:rPr>
           <w:rStyle w:val="Literal"/>
         </w:rPr>
         <w:t>read_to_string</w:t>
       </w:r>
+      <w:proofErr w:type="spellEnd"/>
       <w:r>
         <w:t xml:space="preserve"> succeeds, then our function has succeeded, and we return the username from the file that’s now in </w:t>
       </w:r>
@@ -4491,12 +5291,14 @@
       <w:r>
         <w:t xml:space="preserve">. If </w:t>
       </w:r>
+      <w:proofErr w:type="spellStart"/>
       <w:r>
         <w:rPr>
           <w:rStyle w:val="Literal"/>
         </w:rPr>
         <w:t>read_to_string</w:t>
       </w:r>
+      <w:proofErr w:type="spellEnd"/>
       <w:r>
         <w:t xml:space="preserve"> fails, we return the error value in the same way that we returned the error value in the </w:t>
       </w:r>
@@ -4629,14 +5431,14 @@
       <w:r>
         <w:fldChar w:fldCharType="end"/>
       </w:r>
-      <w:bookmarkStart w:id="86" w:name="_Toc206165291"/>
+      <w:bookmarkStart w:id="89" w:name="_Toc206165291"/>
       <w:r>
         <w:t>The ? Operator</w:t>
       </w:r>
       <w:r>
         <w:t xml:space="preserve"> Shortcut</w:t>
       </w:r>
-      <w:bookmarkEnd w:id="86"/>
+      <w:bookmarkEnd w:id="89"/>
     </w:p>
     <w:p>
       <w:pPr>
@@ -4645,12 +5447,14 @@
       <w:r>
         <w:t xml:space="preserve">Listing 9-7 shows an implementation of </w:t>
       </w:r>
+      <w:proofErr w:type="spellStart"/>
       <w:r>
         <w:rPr>
           <w:rStyle w:val="Literal"/>
         </w:rPr>
         <w:t>read_username_from_file</w:t>
       </w:r>
+      <w:proofErr w:type="spellEnd"/>
       <w:r>
         <w:t xml:space="preserve"> that has the same functionality as in Listing 9-6, but this implementation uses the </w:t>
       </w:r>
@@ -4703,11 +5507,33 @@
       <w:pPr>
         <w:pStyle w:val="Code"/>
       </w:pPr>
+      <w:proofErr w:type="spellStart"/>
       <w:r>
         <w:rPr>
           <w:rStyle w:val="LiteralGray"/>
         </w:rPr>
-        <w:t>fn read_username_from_file() -&gt; Result&lt;String, io::Error&gt; {</w:t>
+        <w:t>fn</w:t>
+      </w:r>
+      <w:proofErr w:type="spellEnd"/>
+      <w:r>
+        <w:rPr>
+          <w:rStyle w:val="LiteralGray"/>
+        </w:rPr>
+        <w:t xml:space="preserve"> </w:t>
+      </w:r>
+      <w:proofErr w:type="spellStart"/>
+      <w:r>
+        <w:rPr>
+          <w:rStyle w:val="LiteralGray"/>
+        </w:rPr>
+        <w:t>read_username_from_file</w:t>
+      </w:r>
+      <w:proofErr w:type="spellEnd"/>
+      <w:r>
+        <w:rPr>
+          <w:rStyle w:val="LiteralGray"/>
+        </w:rPr>
+        <w:t>() -&gt; Result&lt;String, io::Error&gt; {</w:t>
       </w:r>
     </w:p>
     <w:p>
@@ -4715,7 +5541,15 @@
         <w:pStyle w:val="Code"/>
       </w:pPr>
       <w:r>
-        <w:t xml:space="preserve">    let mut username_file = File::open("hello.txt")?;</w:t>
+        <w:t xml:space="preserve">    let mut </w:t>
+      </w:r>
+      <w:proofErr w:type="spellStart"/>
+      <w:r>
+        <w:t>username_file</w:t>
+      </w:r>
+      <w:proofErr w:type="spellEnd"/>
+      <w:r>
+        <w:t xml:space="preserve"> = File::open("hello.txt")?;</w:t>
       </w:r>
     </w:p>
     <w:p>
@@ -4737,7 +5571,15 @@
         <w:pStyle w:val="Code"/>
       </w:pPr>
       <w:r>
-        <w:t xml:space="preserve">    username_file.read_to_string(&amp;mut username)?;</w:t>
+        <w:t xml:space="preserve">    </w:t>
+      </w:r>
+      <w:proofErr w:type="spellStart"/>
+      <w:r>
+        <w:t>username_file.read_to_string</w:t>
+      </w:r>
+      <w:proofErr w:type="spellEnd"/>
+      <w:r>
+        <w:t>(&amp;mut username)?;</w:t>
       </w:r>
     </w:p>
     <w:p>
@@ -4810,7 +5652,7 @@
       <w:r>
         <w:t xml:space="preserve"> expressions </w:t>
       </w:r>
-      <w:ins w:id="87" w:author="Audrey Doyle" w:date="2025-09-11T08:50:00Z" w16du:dateUtc="2025-09-11T12:50:00Z">
+      <w:ins w:id="90" w:author="Audrey Doyle" w:date="2025-09-11T08:50:00Z" w16du:dateUtc="2025-09-11T12:50:00Z">
         <w:r>
           <w:t xml:space="preserve">that </w:t>
         </w:r>
@@ -4881,7 +5723,7 @@
       <w:r>
         <w:t xml:space="preserve"> keyword so</w:t>
       </w:r>
-      <w:ins w:id="88" w:author="Audrey Doyle" w:date="2025-09-11T08:57:00Z" w16du:dateUtc="2025-09-11T12:57:00Z">
+      <w:ins w:id="91" w:author="Audrey Doyle" w:date="2025-09-11T08:57:00Z" w16du:dateUtc="2025-09-11T12:57:00Z">
         <w:r>
           <w:t xml:space="preserve"> that</w:t>
         </w:r>
@@ -4915,12 +5757,12 @@
       <w:r>
         <w:t xml:space="preserve"> operator does: </w:t>
       </w:r>
-      <w:del w:id="89" w:author="Audrey Doyle" w:date="2025-09-11T09:21:00Z" w16du:dateUtc="2025-09-11T13:21:00Z">
+      <w:del w:id="92" w:author="Audrey Doyle" w:date="2025-09-11T09:21:00Z" w16du:dateUtc="2025-09-11T13:21:00Z">
         <w:r>
           <w:delText xml:space="preserve">error </w:delText>
         </w:r>
       </w:del>
-      <w:ins w:id="90" w:author="Audrey Doyle" w:date="2025-09-11T09:21:00Z" w16du:dateUtc="2025-09-11T13:21:00Z">
+      <w:ins w:id="93" w:author="Audrey Doyle" w:date="2025-09-11T09:21:00Z" w16du:dateUtc="2025-09-11T13:21:00Z">
         <w:r>
           <w:t xml:space="preserve">Error </w:t>
         </w:r>
@@ -4944,12 +5786,26 @@
         <w:rPr>
           <w:spacing w:val="3"/>
         </w:rPr>
-        <w:instrText xml:space="preserve"> XE "from function:on the From trait" </w:instrText>
-      </w:r>
+        <w:instrText xml:space="preserve"> XE "from </w:instrText>
+      </w:r>
+      <w:proofErr w:type="spellStart"/>
       <w:r>
         <w:rPr>
           <w:spacing w:val="3"/>
         </w:rPr>
+        <w:instrText>function:on</w:instrText>
+      </w:r>
+      <w:proofErr w:type="spellEnd"/>
+      <w:r>
+        <w:rPr>
+          <w:spacing w:val="3"/>
+        </w:rPr>
+        <w:instrText xml:space="preserve"> the From trait" </w:instrText>
+      </w:r>
+      <w:r>
+        <w:rPr>
+          <w:spacing w:val="3"/>
+        </w:rPr>
         <w:fldChar w:fldCharType="end"/>
       </w:r>
       <w:r>
@@ -4999,39 +5855,61 @@
       <w:r>
         <w:t xml:space="preserve">For example, we could change the </w:t>
       </w:r>
+      <w:proofErr w:type="spellStart"/>
       <w:r>
         <w:rPr>
           <w:rStyle w:val="Literal"/>
         </w:rPr>
         <w:t>read_username_from_file</w:t>
       </w:r>
+      <w:proofErr w:type="spellEnd"/>
       <w:r>
         <w:t xml:space="preserve"> function in Listing 9-7 to return a custom error type named </w:t>
       </w:r>
+      <w:proofErr w:type="spellStart"/>
       <w:r>
         <w:rPr>
           <w:rStyle w:val="Literal"/>
         </w:rPr>
         <w:t>OurError</w:t>
       </w:r>
+      <w:proofErr w:type="spellEnd"/>
       <w:r>
         <w:t xml:space="preserve"> that we define. If we also define </w:t>
       </w:r>
-      <w:r>
-        <w:rPr>
-          <w:rStyle w:val="Literal"/>
-        </w:rPr>
-        <w:t>impl From&lt;io::Error&gt; for OurError</w:t>
-      </w:r>
+      <w:proofErr w:type="spellStart"/>
+      <w:r>
+        <w:rPr>
+          <w:rStyle w:val="Literal"/>
+        </w:rPr>
+        <w:t>impl</w:t>
+      </w:r>
+      <w:proofErr w:type="spellEnd"/>
+      <w:r>
+        <w:rPr>
+          <w:rStyle w:val="Literal"/>
+        </w:rPr>
+        <w:t xml:space="preserve"> From&lt;io::Error&gt; for </w:t>
+      </w:r>
+      <w:proofErr w:type="spellStart"/>
+      <w:r>
+        <w:rPr>
+          <w:rStyle w:val="Literal"/>
+        </w:rPr>
+        <w:t>OurError</w:t>
+      </w:r>
+      <w:proofErr w:type="spellEnd"/>
       <w:r>
         <w:t xml:space="preserve"> to construct an instance of </w:t>
       </w:r>
+      <w:proofErr w:type="spellStart"/>
       <w:r>
         <w:rPr>
           <w:rStyle w:val="Literal"/>
         </w:rPr>
         <w:t>OurError</w:t>
       </w:r>
+      <w:proofErr w:type="spellEnd"/>
       <w:r>
         <w:t xml:space="preserve"> from an </w:t>
       </w:r>
@@ -5053,12 +5931,14 @@
       <w:r>
         <w:t xml:space="preserve"> operator calls in the body of </w:t>
       </w:r>
+      <w:proofErr w:type="spellStart"/>
       <w:r>
         <w:rPr>
           <w:rStyle w:val="Literal"/>
         </w:rPr>
         <w:t>read_username_from_file</w:t>
       </w:r>
+      <w:proofErr w:type="spellEnd"/>
       <w:r>
         <w:t xml:space="preserve"> will call </w:t>
       </w:r>
@@ -5106,12 +5986,14 @@
       <w:r>
         <w:t xml:space="preserve"> to the variable </w:t>
       </w:r>
+      <w:proofErr w:type="spellStart"/>
       <w:r>
         <w:rPr>
           <w:rStyle w:val="Literal"/>
         </w:rPr>
         <w:t>username_file</w:t>
       </w:r>
+      <w:proofErr w:type="spellEnd"/>
       <w:r>
         <w:t xml:space="preserve">. If an error occurs, the </w:t>
       </w:r>
@@ -5142,12 +6024,14 @@
       <w:r>
         <w:t xml:space="preserve"> at the end of the </w:t>
       </w:r>
+      <w:proofErr w:type="spellStart"/>
       <w:r>
         <w:rPr>
           <w:rStyle w:val="Literal"/>
         </w:rPr>
         <w:t>read_to_string</w:t>
       </w:r>
+      <w:proofErr w:type="spellEnd"/>
       <w:r>
         <w:t xml:space="preserve"> call.</w:t>
       </w:r>
@@ -5183,6 +6067,7 @@
         <w:pStyle w:val="CodeLabel"/>
       </w:pPr>
       <w:r>
+        <w:lastRenderedPageBreak/>
         <w:t>src/main.rs</w:t>
       </w:r>
     </w:p>
@@ -5217,11 +6102,33 @@
       <w:pPr>
         <w:pStyle w:val="Code"/>
       </w:pPr>
+      <w:proofErr w:type="spellStart"/>
       <w:r>
         <w:rPr>
           <w:rStyle w:val="LiteralGray"/>
         </w:rPr>
-        <w:t>fn read_username_from_file() -&gt; Result&lt;String, io::Error&gt; {</w:t>
+        <w:t>fn</w:t>
+      </w:r>
+      <w:proofErr w:type="spellEnd"/>
+      <w:r>
+        <w:rPr>
+          <w:rStyle w:val="LiteralGray"/>
+        </w:rPr>
+        <w:t xml:space="preserve"> </w:t>
+      </w:r>
+      <w:proofErr w:type="spellStart"/>
+      <w:r>
+        <w:rPr>
+          <w:rStyle w:val="LiteralGray"/>
+        </w:rPr>
+        <w:t>read_username_from_file</w:t>
+      </w:r>
+      <w:proofErr w:type="spellEnd"/>
+      <w:r>
+        <w:rPr>
+          <w:rStyle w:val="LiteralGray"/>
+        </w:rPr>
+        <w:t>() -&gt; Result&lt;String, io::Error&gt; {</w:t>
       </w:r>
     </w:p>
     <w:p>
@@ -5248,7 +6155,15 @@
         <w:pStyle w:val="Code"/>
       </w:pPr>
       <w:r>
-        <w:t xml:space="preserve">    File::open("hello.txt")?.read_to_string(&amp;mut username)?;</w:t>
+        <w:t xml:space="preserve">    File::open("hello.txt")?.</w:t>
+      </w:r>
+      <w:proofErr w:type="spellStart"/>
+      <w:r>
+        <w:t>read_to_string</w:t>
+      </w:r>
+      <w:proofErr w:type="spellEnd"/>
+      <w:r>
+        <w:t>(&amp;mut username)?;</w:t>
       </w:r>
     </w:p>
     <w:p>
@@ -5323,21 +6238,25 @@
       <w:r>
         <w:t xml:space="preserve"> to the beginning of the function; that part hasn’t changed. Instead of creating a variable </w:t>
       </w:r>
+      <w:proofErr w:type="spellStart"/>
       <w:r>
         <w:rPr>
           <w:rStyle w:val="Literal"/>
         </w:rPr>
         <w:t>username_file</w:t>
       </w:r>
+      <w:proofErr w:type="spellEnd"/>
       <w:r>
         <w:t xml:space="preserve">, we’ve chained the call to </w:t>
       </w:r>
+      <w:proofErr w:type="spellStart"/>
       <w:r>
         <w:rPr>
           <w:rStyle w:val="Literal"/>
         </w:rPr>
         <w:t>read_to_string</w:t>
       </w:r>
+      <w:proofErr w:type="spellEnd"/>
       <w:r>
         <w:t xml:space="preserve"> directly onto the result of </w:t>
       </w:r>
@@ -5359,12 +6278,14 @@
       <w:r>
         <w:t xml:space="preserve"> at the end of the </w:t>
       </w:r>
+      <w:proofErr w:type="spellStart"/>
       <w:r>
         <w:rPr>
           <w:rStyle w:val="Literal"/>
         </w:rPr>
         <w:t>read_to_string</w:t>
       </w:r>
+      <w:proofErr w:type="spellEnd"/>
       <w:r>
         <w:t xml:space="preserve"> call, and we still return an </w:t>
       </w:r>
@@ -5395,12 +6316,14 @@
       <w:r>
         <w:t xml:space="preserve"> and </w:t>
       </w:r>
+      <w:proofErr w:type="spellStart"/>
       <w:r>
         <w:rPr>
           <w:rStyle w:val="Literal"/>
         </w:rPr>
         <w:t>read_to_string</w:t>
       </w:r>
+      <w:proofErr w:type="spellEnd"/>
       <w:r>
         <w:t xml:space="preserve"> succeed rather than returning errors. The functionality is again the same as in Listing 9-6 and Listing 9-7; this is just a different, more ergonomic way to write it.</w:t>
       </w:r>
@@ -5416,8 +6339,16 @@
         <w:rPr>
           <w:rStyle w:val="Literal"/>
         </w:rPr>
-        <w:t>fs::read_to_string</w:t>
-      </w:r>
+        <w:t>fs::</w:t>
+      </w:r>
+      <w:proofErr w:type="spellStart"/>
+      <w:r>
+        <w:rPr>
+          <w:rStyle w:val="Literal"/>
+        </w:rPr>
+        <w:t>read_to_string</w:t>
+      </w:r>
+      <w:proofErr w:type="spellEnd"/>
       <w:r>
         <w:t>.</w:t>
       </w:r>
@@ -5455,11 +6386,33 @@
       <w:pPr>
         <w:pStyle w:val="Code"/>
       </w:pPr>
+      <w:proofErr w:type="spellStart"/>
       <w:r>
         <w:rPr>
           <w:rStyle w:val="LiteralGray"/>
         </w:rPr>
-        <w:t>fn read_username_from_file() -&gt; Result&lt;String, io::Error&gt; {</w:t>
+        <w:t>fn</w:t>
+      </w:r>
+      <w:proofErr w:type="spellEnd"/>
+      <w:r>
+        <w:rPr>
+          <w:rStyle w:val="LiteralGray"/>
+        </w:rPr>
+        <w:t xml:space="preserve"> </w:t>
+      </w:r>
+      <w:proofErr w:type="spellStart"/>
+      <w:r>
+        <w:rPr>
+          <w:rStyle w:val="LiteralGray"/>
+        </w:rPr>
+        <w:t>read_username_from_file</w:t>
+      </w:r>
+      <w:proofErr w:type="spellEnd"/>
+      <w:r>
+        <w:rPr>
+          <w:rStyle w:val="LiteralGray"/>
+        </w:rPr>
+        <w:t>() -&gt; Result&lt;String, io::Error&gt; {</w:t>
       </w:r>
     </w:p>
     <w:p>
@@ -5467,7 +6420,15 @@
         <w:pStyle w:val="Code"/>
       </w:pPr>
       <w:r>
-        <w:t xml:space="preserve">    fs::read_to_string("hello.txt")</w:t>
+        <w:t xml:space="preserve">    fs::</w:t>
+      </w:r>
+      <w:proofErr w:type="spellStart"/>
+      <w:r>
+        <w:t>read_to_string</w:t>
+      </w:r>
+      <w:proofErr w:type="spellEnd"/>
+      <w:r>
+        <w:t>("hello.txt")</w:t>
       </w:r>
     </w:p>
     <w:p>
@@ -5492,8 +6453,16 @@
         <w:rPr>
           <w:rStyle w:val="Literal"/>
         </w:rPr>
-        <w:t>fs::read_to_string</w:t>
-      </w:r>
+        <w:t>fs::</w:t>
+      </w:r>
+      <w:proofErr w:type="spellStart"/>
+      <w:r>
+        <w:rPr>
+          <w:rStyle w:val="Literal"/>
+        </w:rPr>
+        <w:t>read_to_string</w:t>
+      </w:r>
+      <w:proofErr w:type="spellEnd"/>
       <w:r>
         <w:t xml:space="preserve"> instead of opening and then reading the file</w:t>
       </w:r>
@@ -5509,8 +6478,16 @@
         <w:rPr>
           <w:rStyle w:val="Literal"/>
         </w:rPr>
-        <w:t>fs::read_to_string</w:t>
-      </w:r>
+        <w:t>fs::</w:t>
+      </w:r>
+      <w:proofErr w:type="spellStart"/>
+      <w:r>
+        <w:rPr>
+          <w:rStyle w:val="Literal"/>
+        </w:rPr>
+        <w:t>read_to_string</w:t>
+      </w:r>
+      <w:proofErr w:type="spellEnd"/>
       <w:r>
         <w:t xml:space="preserve"> function that opens the file, creates a new </w:t>
       </w:r>
@@ -5536,8 +6513,16 @@
         <w:rPr>
           <w:rStyle w:val="Literal"/>
         </w:rPr>
-        <w:t>fs::read_to_string</w:t>
-      </w:r>
+        <w:t>fs::</w:t>
+      </w:r>
+      <w:proofErr w:type="spellStart"/>
+      <w:r>
+        <w:rPr>
+          <w:rStyle w:val="Literal"/>
+        </w:rPr>
+        <w:t>read_to_string</w:t>
+      </w:r>
+      <w:proofErr w:type="spellEnd"/>
       <w:r>
         <w:t xml:space="preserve"> doesn’t give us the opportunity to explain all the error handling, so we did it the longer way first.</w:t>
       </w:r>
@@ -5546,7 +6531,7 @@
       <w:pPr>
         <w:pStyle w:val="HeadC"/>
       </w:pPr>
-      <w:bookmarkStart w:id="91" w:name="_Toc206165292"/>
+      <w:bookmarkStart w:id="94" w:name="_Toc206165292"/>
       <w:r>
         <w:t xml:space="preserve">Where </w:t>
       </w:r>
@@ -5556,7 +6541,7 @@
       <w:r>
         <w:t>the ? Operator</w:t>
       </w:r>
-      <w:bookmarkEnd w:id="91"/>
+      <w:bookmarkEnd w:id="94"/>
     </w:p>
     <w:p>
       <w:pPr>
@@ -5590,7 +6575,11 @@
         <w:t>?</w:t>
       </w:r>
       <w:r>
-        <w:t xml:space="preserve"> operator is defined to perform an early return of a value out of the function, in the same manner as the </w:t>
+        <w:t xml:space="preserve"> </w:t>
+      </w:r>
+      <w:r>
+        <w:lastRenderedPageBreak/>
+        <w:t xml:space="preserve">operator is defined to perform an early return of a value out of the function, in the same manner as the </w:t>
       </w:r>
       <w:r>
         <w:rPr>
@@ -5707,8 +6696,13 @@
       <w:pPr>
         <w:pStyle w:val="Code"/>
       </w:pPr>
-      <w:r>
-        <w:t>fn main() {</w:t>
+      <w:proofErr w:type="spellStart"/>
+      <w:r>
+        <w:t>fn</w:t>
+      </w:r>
+      <w:proofErr w:type="spellEnd"/>
+      <w:r>
+        <w:t xml:space="preserve"> main() {</w:t>
       </w:r>
     </w:p>
     <w:p>
@@ -5716,7 +6710,15 @@
         <w:pStyle w:val="Code"/>
       </w:pPr>
       <w:r>
-        <w:t xml:space="preserve">    let greeting_file = File::open("hello.txt")?;</w:t>
+        <w:t xml:space="preserve">    let </w:t>
+      </w:r>
+      <w:proofErr w:type="spellStart"/>
+      <w:r>
+        <w:t>greeting_file</w:t>
+      </w:r>
+      <w:proofErr w:type="spellEnd"/>
+      <w:r>
+        <w:t xml:space="preserve"> = File::open("hello.txt")?;</w:t>
       </w:r>
     </w:p>
     <w:p>
@@ -5828,11 +6830,12 @@
       <w:pPr>
         <w:pStyle w:val="CodeWide"/>
         <w:rPr>
-          <w:ins w:id="92" w:author="Allison Felus" w:date="2025-09-04T15:41:00Z" w16du:dateUtc="2025-09-04T20:41:00Z"/>
-        </w:rPr>
-      </w:pPr>
-      <w:commentRangeStart w:id="93"/>
-      <w:commentRangeStart w:id="94"/>
+          <w:ins w:id="95" w:author="Allison Felus" w:date="2025-09-04T15:41:00Z" w16du:dateUtc="2025-09-04T20:41:00Z"/>
+        </w:rPr>
+      </w:pPr>
+      <w:commentRangeStart w:id="96"/>
+      <w:commentRangeStart w:id="97"/>
+      <w:commentRangeStart w:id="98"/>
       <w:r>
         <w:t>error[E0277]: the `?` operator can only be used in a function that returns</w:t>
       </w:r>
@@ -5841,7 +6844,7 @@
       <w:pPr>
         <w:pStyle w:val="CodeWide"/>
         <w:rPr>
-          <w:del w:id="95" w:author="Allison Felus" w:date="2025-09-04T15:41:00Z" w16du:dateUtc="2025-09-04T20:41:00Z"/>
+          <w:del w:id="99" w:author="Allison Felus" w:date="2025-09-04T15:41:00Z" w16du:dateUtc="2025-09-04T20:41:00Z"/>
         </w:rPr>
       </w:pPr>
       <w:r>
@@ -5853,9 +6856,17 @@
         <w:pStyle w:val="CodeWide"/>
       </w:pPr>
       <w:r>
-        <w:t>`FromResidual`)</w:t>
-      </w:r>
-      <w:commentRangeEnd w:id="93"/>
+        <w:t>`</w:t>
+      </w:r>
+      <w:proofErr w:type="spellStart"/>
+      <w:r>
+        <w:t>FromResidual</w:t>
+      </w:r>
+      <w:proofErr w:type="spellEnd"/>
+      <w:r>
+        <w:t>`)</w:t>
+      </w:r>
+      <w:commentRangeEnd w:id="96"/>
       <w:r>
         <w:rPr>
           <w:rStyle w:val="CommentReference"/>
@@ -5864,9 +6875,9 @@
           <w:w w:val="100"/>
           <w:lang w:val="en-CA"/>
         </w:rPr>
-        <w:commentReference w:id="93"/>
-      </w:r>
-      <w:commentRangeEnd w:id="94"/>
+        <w:commentReference w:id="96"/>
+      </w:r>
+      <w:commentRangeEnd w:id="97"/>
       <w:r>
         <w:rPr>
           <w:rStyle w:val="CommentReference"/>
@@ -5875,7 +6886,19 @@
           <w:w w:val="100"/>
           <w:lang w:val="en-CA"/>
         </w:rPr>
-        <w:commentReference w:id="94"/>
+        <w:commentReference w:id="97"/>
+      </w:r>
+      <w:commentRangeEnd w:id="98"/>
+      <w:r>
+        <w:rPr>
+          <w:rStyle w:val="CommentReference"/>
+          <w:rFonts w:asciiTheme="minorHAnsi" w:eastAsiaTheme="minorHAnsi" w:hAnsiTheme="minorHAnsi" w:cstheme="minorBidi"/>
+          <w:color w:val="auto"/>
+          <w:w w:val="100"/>
+          <w:kern w:val="2"/>
+          <w:lang w:eastAsia="en-US"/>
+        </w:rPr>
+        <w:commentReference w:id="98"/>
       </w:r>
     </w:p>
     <w:p>
@@ -5883,7 +6906,15 @@
         <w:pStyle w:val="CodeWide"/>
       </w:pPr>
       <w:r>
-        <w:t xml:space="preserve"> --&gt; src/main.rs:4:48</w:t>
+        <w:t xml:space="preserve"> --&gt; </w:t>
+      </w:r>
+      <w:proofErr w:type="spellStart"/>
+      <w:r>
+        <w:t>src</w:t>
+      </w:r>
+      <w:proofErr w:type="spellEnd"/>
+      <w:r>
+        <w:t>/main.rs:4:48</w:t>
       </w:r>
     </w:p>
     <w:p>
@@ -5899,7 +6930,15 @@
         <w:pStyle w:val="CodeWide"/>
       </w:pPr>
       <w:r>
-        <w:t>3 | fn main() {</w:t>
+        <w:t xml:space="preserve">3 | </w:t>
+      </w:r>
+      <w:proofErr w:type="spellStart"/>
+      <w:r>
+        <w:t>fn</w:t>
+      </w:r>
+      <w:proofErr w:type="spellEnd"/>
+      <w:r>
+        <w:t xml:space="preserve"> main() {</w:t>
       </w:r>
     </w:p>
     <w:p>
@@ -5915,17 +6954,26 @@
         <w:pStyle w:val="CodeWide"/>
       </w:pPr>
       <w:r>
-        <w:t>4 |     let greeting_file = File::open("hello.txt")?;</w:t>
+        <w:t xml:space="preserve">4 |     let </w:t>
+      </w:r>
+      <w:proofErr w:type="spellStart"/>
+      <w:r>
+        <w:t>greeting_file</w:t>
+      </w:r>
+      <w:proofErr w:type="spellEnd"/>
+      <w:r>
+        <w:t xml:space="preserve"> = File::open("hello.txt")?;</w:t>
       </w:r>
     </w:p>
     <w:p>
       <w:pPr>
         <w:pStyle w:val="CodeWide"/>
         <w:rPr>
-          <w:ins w:id="96" w:author="Allison Felus" w:date="2025-09-04T15:42:00Z" w16du:dateUtc="2025-09-04T20:42:00Z"/>
-        </w:rPr>
-      </w:pPr>
-      <w:commentRangeStart w:id="97"/>
+          <w:ins w:id="100" w:author="Allison Felus" w:date="2025-09-04T15:42:00Z" w16du:dateUtc="2025-09-04T20:42:00Z"/>
+        </w:rPr>
+      </w:pPr>
+      <w:commentRangeStart w:id="101"/>
+      <w:commentRangeStart w:id="102"/>
       <w:r>
         <w:t xml:space="preserve">  |                                                ^ cannot use the `?` </w:t>
       </w:r>
@@ -5937,7 +6985,7 @@
       <w:r>
         <w:t>operator in a function that returns `()`</w:t>
       </w:r>
-      <w:commentRangeEnd w:id="97"/>
+      <w:commentRangeEnd w:id="101"/>
       <w:r>
         <w:rPr>
           <w:rStyle w:val="CommentReference"/>
@@ -5946,7 +6994,19 @@
           <w:w w:val="100"/>
           <w:lang w:val="en-CA"/>
         </w:rPr>
-        <w:commentReference w:id="97"/>
+        <w:commentReference w:id="101"/>
+      </w:r>
+      <w:commentRangeEnd w:id="102"/>
+      <w:r>
+        <w:rPr>
+          <w:rStyle w:val="CommentReference"/>
+          <w:rFonts w:asciiTheme="minorHAnsi" w:eastAsiaTheme="minorHAnsi" w:hAnsiTheme="minorHAnsi" w:cstheme="minorBidi"/>
+          <w:color w:val="auto"/>
+          <w:w w:val="100"/>
+          <w:kern w:val="2"/>
+          <w:lang w:eastAsia="en-US"/>
+        </w:rPr>
+        <w:commentReference w:id="102"/>
       </w:r>
     </w:p>
     <w:p>
@@ -5961,12 +7021,21 @@
       <w:pPr>
         <w:pStyle w:val="CodeWide"/>
         <w:rPr>
-          <w:ins w:id="98" w:author="Allison Felus" w:date="2025-09-04T15:42:00Z" w16du:dateUtc="2025-09-04T20:42:00Z"/>
-        </w:rPr>
-      </w:pPr>
-      <w:commentRangeStart w:id="99"/>
-      <w:r>
-        <w:t xml:space="preserve">  = help: the trait `FromResidual&lt;Result&lt;Infallible, std::io::Error&gt;&gt;` is not </w:t>
+          <w:ins w:id="103" w:author="Allison Felus" w:date="2025-09-04T15:42:00Z" w16du:dateUtc="2025-09-04T20:42:00Z"/>
+        </w:rPr>
+      </w:pPr>
+      <w:commentRangeStart w:id="104"/>
+      <w:commentRangeStart w:id="105"/>
+      <w:r>
+        <w:t xml:space="preserve">  = help: the trait `</w:t>
+      </w:r>
+      <w:proofErr w:type="spellStart"/>
+      <w:r>
+        <w:t>FromResidual</w:t>
+      </w:r>
+      <w:proofErr w:type="spellEnd"/>
+      <w:r>
+        <w:t xml:space="preserve">&lt;Result&lt;Infallible, std::io::Error&gt;&gt;` is not </w:t>
       </w:r>
     </w:p>
     <w:p>
@@ -5976,7 +7045,7 @@
       <w:r>
         <w:t>implemented for `()`</w:t>
       </w:r>
-      <w:commentRangeEnd w:id="99"/>
+      <w:commentRangeEnd w:id="104"/>
       <w:r>
         <w:rPr>
           <w:rStyle w:val="CommentReference"/>
@@ -5985,7 +7054,19 @@
           <w:w w:val="100"/>
           <w:lang w:val="en-CA"/>
         </w:rPr>
-        <w:commentReference w:id="99"/>
+        <w:commentReference w:id="104"/>
+      </w:r>
+      <w:commentRangeEnd w:id="105"/>
+      <w:r>
+        <w:rPr>
+          <w:rStyle w:val="CommentReference"/>
+          <w:rFonts w:asciiTheme="minorHAnsi" w:eastAsiaTheme="minorHAnsi" w:hAnsiTheme="minorHAnsi" w:cstheme="minorBidi"/>
+          <w:color w:val="auto"/>
+          <w:w w:val="100"/>
+          <w:kern w:val="2"/>
+          <w:lang w:eastAsia="en-US"/>
+        </w:rPr>
+        <w:commentReference w:id="105"/>
       </w:r>
     </w:p>
     <w:p>
@@ -6009,7 +7090,23 @@
         <w:pStyle w:val="CodeWide"/>
       </w:pPr>
       <w:r>
-        <w:t>3 ~ fn main() -&gt; Result&lt;(), Box&lt;dyn std::error::Error&gt;&gt; {</w:t>
+        <w:t xml:space="preserve">3 ~ </w:t>
+      </w:r>
+      <w:proofErr w:type="spellStart"/>
+      <w:r>
+        <w:t>fn</w:t>
+      </w:r>
+      <w:proofErr w:type="spellEnd"/>
+      <w:r>
+        <w:t xml:space="preserve"> main() -&gt; Result&lt;(), Box&lt;</w:t>
+      </w:r>
+      <w:proofErr w:type="spellStart"/>
+      <w:r>
+        <w:t>dyn</w:t>
+      </w:r>
+      <w:proofErr w:type="spellEnd"/>
+      <w:r>
+        <w:t xml:space="preserve"> std::error::Error&gt;&gt; {</w:t>
       </w:r>
     </w:p>
     <w:p>
@@ -6017,7 +7114,15 @@
         <w:pStyle w:val="CodeWide"/>
       </w:pPr>
       <w:r>
-        <w:t>4 |     let greeting_file = File::open("hello.txt")?;</w:t>
+        <w:t xml:space="preserve">4 |     let </w:t>
+      </w:r>
+      <w:proofErr w:type="spellStart"/>
+      <w:r>
+        <w:t>greeting_file</w:t>
+      </w:r>
+      <w:proofErr w:type="spellEnd"/>
+      <w:r>
+        <w:t xml:space="preserve"> = File::open("hello.txt")?;</w:t>
       </w:r>
     </w:p>
     <w:p>
@@ -6070,12 +7175,14 @@
       <w:r>
         <w:t xml:space="preserve">, or another type that implements </w:t>
       </w:r>
+      <w:proofErr w:type="spellStart"/>
       <w:r>
         <w:rPr>
           <w:rStyle w:val="Literal"/>
         </w:rPr>
         <w:t>FromResidual</w:t>
       </w:r>
+      <w:proofErr w:type="spellEnd"/>
       <w:r>
         <w:t>.</w:t>
       </w:r>
@@ -6094,7 +7201,11 @@
         <w:t>?</w:t>
       </w:r>
       <w:r>
-        <w:t xml:space="preserve"> operator on as long as you have no restrictions preventing that. The other choice is to use a </w:t>
+        <w:t xml:space="preserve"> operator on as long as you have no restrictions </w:t>
+      </w:r>
+      <w:r>
+        <w:lastRenderedPageBreak/>
+        <w:t xml:space="preserve">preventing that. The other choice is to use a </w:t>
       </w:r>
       <w:r>
         <w:rPr>
@@ -6221,12 +7332,12 @@
       <w:r>
         <w:t xml:space="preserve">: </w:t>
       </w:r>
-      <w:del w:id="100" w:author="Audrey Doyle" w:date="2025-09-11T09:24:00Z" w16du:dateUtc="2025-09-11T13:24:00Z">
+      <w:del w:id="106" w:author="Audrey Doyle" w:date="2025-09-11T09:24:00Z" w16du:dateUtc="2025-09-11T13:24:00Z">
         <w:r>
           <w:delText xml:space="preserve">if </w:delText>
         </w:r>
       </w:del>
-      <w:ins w:id="101" w:author="Audrey Doyle" w:date="2025-09-11T09:24:00Z" w16du:dateUtc="2025-09-11T13:24:00Z">
+      <w:ins w:id="107" w:author="Audrey Doyle" w:date="2025-09-11T09:24:00Z" w16du:dateUtc="2025-09-11T13:24:00Z">
         <w:r>
           <w:t xml:space="preserve">If </w:t>
         </w:r>
@@ -6275,8 +7386,21 @@
       <w:pPr>
         <w:pStyle w:val="Code"/>
       </w:pPr>
-      <w:r>
-        <w:t>fn last_char_of_first_line(text: &amp;str) -&gt; Option&lt;char&gt; {</w:t>
+      <w:proofErr w:type="spellStart"/>
+      <w:r>
+        <w:t>fn</w:t>
+      </w:r>
+      <w:proofErr w:type="spellEnd"/>
+      <w:r>
+        <w:t xml:space="preserve"> </w:t>
+      </w:r>
+      <w:proofErr w:type="spellStart"/>
+      <w:r>
+        <w:t>last_char_of_first_line</w:t>
+      </w:r>
+      <w:proofErr w:type="spellEnd"/>
+      <w:r>
+        <w:t>(text: &amp;str) -&gt; Option&lt;char&gt; {</w:t>
       </w:r>
     </w:p>
     <w:p>
@@ -6284,7 +7408,15 @@
         <w:pStyle w:val="Code"/>
       </w:pPr>
       <w:r>
-        <w:t xml:space="preserve">    text.lines().next()?.chars().last()</w:t>
+        <w:t xml:space="preserve">    </w:t>
+      </w:r>
+      <w:proofErr w:type="spellStart"/>
+      <w:r>
+        <w:t>text.lines</w:t>
+      </w:r>
+      <w:proofErr w:type="spellEnd"/>
+      <w:r>
+        <w:t>().next()?.chars().last()</w:t>
       </w:r>
     </w:p>
     <w:p>
@@ -6409,12 +7541,14 @@
       <w:r>
         <w:t xml:space="preserve"> from </w:t>
       </w:r>
+      <w:proofErr w:type="spellStart"/>
       <w:r>
         <w:rPr>
           <w:rStyle w:val="Literal"/>
         </w:rPr>
         <w:t>last_char_of_first_line</w:t>
       </w:r>
+      <w:proofErr w:type="spellEnd"/>
       <w:r>
         <w:t xml:space="preserve">. If </w:t>
       </w:r>
@@ -6511,7 +7645,21 @@
         <w:rPr>
           <w:rStyle w:val="Literal"/>
         </w:rPr>
-        <w:t>"\nhi"</w:t>
+        <w:t>"\</w:t>
+      </w:r>
+      <w:proofErr w:type="spellStart"/>
+      <w:r>
+        <w:rPr>
+          <w:rStyle w:val="Literal"/>
+        </w:rPr>
+        <w:t>nhi</w:t>
+      </w:r>
+      <w:proofErr w:type="spellEnd"/>
+      <w:r>
+        <w:rPr>
+          <w:rStyle w:val="Literal"/>
+        </w:rPr>
+        <w:t>"</w:t>
       </w:r>
       <w:r>
         <w:t xml:space="preserve">. However, if there is a last character on the first line, it will be returned in the </w:t>
@@ -6612,7 +7760,11 @@
         <w:t>Option</w:t>
       </w:r>
       <w:r>
-        <w:t xml:space="preserve"> in a function that returns </w:t>
+        <w:t xml:space="preserve"> </w:t>
+      </w:r>
+      <w:r>
+        <w:lastRenderedPageBreak/>
+        <w:t xml:space="preserve">in a function that returns </w:t>
       </w:r>
       <w:r>
         <w:rPr>
@@ -6668,12 +7820,14 @@
       <w:r>
         <w:t xml:space="preserve"> or the </w:t>
       </w:r>
+      <w:proofErr w:type="spellStart"/>
       <w:r>
         <w:rPr>
           <w:rStyle w:val="Literal"/>
         </w:rPr>
         <w:t>ok_or</w:t>
       </w:r>
+      <w:proofErr w:type="spellEnd"/>
       <w:r>
         <w:t xml:space="preserve"> method on </w:t>
       </w:r>
@@ -6775,7 +7929,21 @@
         <w:rPr>
           <w:rStyle w:val="Literal"/>
         </w:rPr>
-        <w:t>Result&lt;(), Box&lt;dyn Error&gt;&gt;</w:t>
+        <w:t>Result&lt;(), Box&lt;</w:t>
+      </w:r>
+      <w:proofErr w:type="spellStart"/>
+      <w:r>
+        <w:rPr>
+          <w:rStyle w:val="Literal"/>
+        </w:rPr>
+        <w:t>dyn</w:t>
+      </w:r>
+      <w:proofErr w:type="spellEnd"/>
+      <w:r>
+        <w:rPr>
+          <w:rStyle w:val="Literal"/>
+        </w:rPr>
+        <w:t xml:space="preserve"> Error&gt;&gt;</w:t>
       </w:r>
       <w:r>
         <w:t xml:space="preserve"> and added a return value </w:t>
@@ -6826,8 +7994,21 @@
       <w:pPr>
         <w:pStyle w:val="Code"/>
       </w:pPr>
-      <w:r>
-        <w:t>fn main() -&gt; Result&lt;(), Box&lt;dyn Error&gt;&gt; {</w:t>
+      <w:proofErr w:type="spellStart"/>
+      <w:r>
+        <w:t>fn</w:t>
+      </w:r>
+      <w:proofErr w:type="spellEnd"/>
+      <w:r>
+        <w:t xml:space="preserve"> main() -&gt; Result&lt;(), Box&lt;</w:t>
+      </w:r>
+      <w:proofErr w:type="spellStart"/>
+      <w:r>
+        <w:t>dyn</w:t>
+      </w:r>
+      <w:proofErr w:type="spellEnd"/>
+      <w:r>
+        <w:t xml:space="preserve"> Error&gt;&gt; {</w:t>
       </w:r>
     </w:p>
     <w:p>
@@ -6841,7 +8022,21 @@
         <w:rPr>
           <w:rStyle w:val="LiteralGray"/>
         </w:rPr>
-        <w:t>let greeting_file = File::open("hello.txt")?;</w:t>
+        <w:t xml:space="preserve">let </w:t>
+      </w:r>
+      <w:proofErr w:type="spellStart"/>
+      <w:r>
+        <w:rPr>
+          <w:rStyle w:val="LiteralGray"/>
+        </w:rPr>
+        <w:t>greeting_file</w:t>
+      </w:r>
+      <w:proofErr w:type="spellEnd"/>
+      <w:r>
+        <w:rPr>
+          <w:rStyle w:val="LiteralGray"/>
+        </w:rPr>
+        <w:t xml:space="preserve"> = File::open("hello.txt")?;</w:t>
       </w:r>
     </w:p>
     <w:p>
@@ -6923,15 +8118,29 @@
         <w:rPr>
           <w:rStyle w:val="Literal"/>
         </w:rPr>
-        <w:t>Box&lt;dyn Error&gt;</w:t>
+        <w:t>Box&lt;</w:t>
+      </w:r>
+      <w:proofErr w:type="spellStart"/>
+      <w:r>
+        <w:rPr>
+          <w:rStyle w:val="Literal"/>
+        </w:rPr>
+        <w:t>dyn</w:t>
+      </w:r>
+      <w:proofErr w:type="spellEnd"/>
+      <w:r>
+        <w:rPr>
+          <w:rStyle w:val="Literal"/>
+        </w:rPr>
+        <w:t xml:space="preserve"> Error&gt;</w:t>
       </w:r>
       <w:r>
         <w:t xml:space="preserve"> type is a </w:t>
       </w:r>
-      <w:bookmarkStart w:id="102" w:name="_Hlk208475233"/>
-      <w:r>
-        <w:rPr>
-          <w:rPrChange w:id="103" w:author="Audrey Doyle" w:date="2025-09-11T09:29:00Z" w16du:dateUtc="2025-09-11T13:29:00Z">
+      <w:bookmarkStart w:id="108" w:name="_Hlk208475233"/>
+      <w:r>
+        <w:rPr>
+          <w:rPrChange w:id="109" w:author="Audrey Doyle" w:date="2025-09-11T09:29:00Z" w16du:dateUtc="2025-09-11T13:29:00Z">
             <w:rPr>
               <w:rStyle w:val="Italic"/>
             </w:rPr>
@@ -6939,33 +8148,44 @@
         </w:rPr>
         <w:t>trait object</w:t>
       </w:r>
-      <w:bookmarkEnd w:id="102"/>
+      <w:bookmarkEnd w:id="108"/>
       <w:r>
         <w:t>, which</w:t>
       </w:r>
       <w:r>
         <w:t xml:space="preserve"> we’ll talk about in </w:t>
       </w:r>
-      <w:commentRangeStart w:id="104"/>
+      <w:commentRangeStart w:id="110"/>
+      <w:commentRangeStart w:id="111"/>
       <w:r>
         <w:rPr>
           <w:rStyle w:val="Xref"/>
-          <w:rPrChange w:id="105" w:author="Audrey Doyle" w:date="2025-09-11T09:27:00Z" w16du:dateUtc="2025-09-11T13:27:00Z">
+          <w:rPrChange w:id="112" w:author="Audrey Doyle" w:date="2025-09-11T09:27:00Z" w16du:dateUtc="2025-09-11T13:27:00Z">
             <w:rPr/>
           </w:rPrChange>
         </w:rPr>
         <w:t>“</w:t>
       </w:r>
+      <w:ins w:id="113" w:author="Carol Nichols" w:date="2025-09-24T20:41:00Z" w16du:dateUtc="2025-09-25T00:41:00Z">
+        <w:r>
+          <w:rPr>
+            <w:rStyle w:val="Xref"/>
+          </w:rPr>
+          <w:t>Using Trait Objects to Abstract over Shared Behavior</w:t>
+        </w:r>
+      </w:ins>
+      <w:del w:id="114" w:author="Carol Nichols" w:date="2025-09-24T20:41:00Z" w16du:dateUtc="2025-09-25T00:41:00Z">
+        <w:r>
+          <w:rPr>
+            <w:rStyle w:val="Xref"/>
+          </w:rPr>
+          <w:delText>Trait Objects That Allow for Values of Different Types</w:delText>
+        </w:r>
+      </w:del>
       <w:r>
         <w:rPr>
           <w:rStyle w:val="Xref"/>
-        </w:rPr>
-        <w:t>Trait Objects That Allow for Values of Different Types</w:t>
-      </w:r>
-      <w:r>
-        <w:rPr>
-          <w:rStyle w:val="Xref"/>
-          <w:rPrChange w:id="106" w:author="Audrey Doyle" w:date="2025-09-11T09:27:00Z" w16du:dateUtc="2025-09-11T13:27:00Z">
+          <w:rPrChange w:id="115" w:author="Audrey Doyle" w:date="2025-09-11T09:27:00Z" w16du:dateUtc="2025-09-11T13:27:00Z">
             <w:rPr/>
           </w:rPrChange>
         </w:rPr>
@@ -6983,7 +8203,7 @@
         </w:rPr>
         <w:t>e</w:t>
       </w:r>
-      <w:ins w:id="107" w:author="Allison Felus" w:date="2025-09-04T15:44:00Z" w16du:dateUtc="2025-09-04T20:44:00Z">
+      <w:ins w:id="116" w:author="Allison Felus" w:date="2025-09-04T15:44:00Z" w16du:dateUtc="2025-09-04T20:44:00Z">
         <w:r>
           <w:rPr>
             <w:rStyle w:val="Xref"/>
@@ -6997,7 +8217,7 @@
         </w:rPr>
         <w:t>XX</w:t>
       </w:r>
-      <w:commentRangeEnd w:id="104"/>
+      <w:commentRangeEnd w:id="110"/>
       <w:r>
         <w:rPr>
           <w:rStyle w:val="CommentReference"/>
@@ -7006,7 +8226,18 @@
           <w:kern w:val="2"/>
           <w:lang w:eastAsia="en-US"/>
         </w:rPr>
-        <w:commentReference w:id="104"/>
+        <w:commentReference w:id="110"/>
+      </w:r>
+      <w:commentRangeEnd w:id="111"/>
+      <w:r>
+        <w:rPr>
+          <w:rStyle w:val="CommentReference"/>
+          <w:rFonts w:asciiTheme="minorHAnsi" w:eastAsiaTheme="minorHAnsi" w:hAnsiTheme="minorHAnsi" w:cstheme="minorBidi"/>
+          <w:color w:val="auto"/>
+          <w:kern w:val="2"/>
+          <w:lang w:eastAsia="en-US"/>
+        </w:rPr>
+        <w:commentReference w:id="111"/>
       </w:r>
       <w:r>
         <w:t xml:space="preserve">. For now, you can read </w:t>
@@ -7015,7 +8246,21 @@
         <w:rPr>
           <w:rStyle w:val="Literal"/>
         </w:rPr>
-        <w:t>Box&lt;dyn Error&gt;</w:t>
+        <w:t>Box&lt;</w:t>
+      </w:r>
+      <w:proofErr w:type="spellStart"/>
+      <w:r>
+        <w:rPr>
+          <w:rStyle w:val="Literal"/>
+        </w:rPr>
+        <w:t>dyn</w:t>
+      </w:r>
+      <w:proofErr w:type="spellEnd"/>
+      <w:r>
+        <w:rPr>
+          <w:rStyle w:val="Literal"/>
+        </w:rPr>
+        <w:t xml:space="preserve"> Error&gt;</w:t>
       </w:r>
       <w:r>
         <w:t xml:space="preserve"> to mean “any kind of error.” Using </w:t>
@@ -7051,7 +8296,21 @@
         <w:rPr>
           <w:rStyle w:val="Literal"/>
         </w:rPr>
-        <w:t>Box&lt;dyn Error&gt;</w:t>
+        <w:t>Box&lt;</w:t>
+      </w:r>
+      <w:proofErr w:type="spellStart"/>
+      <w:r>
+        <w:rPr>
+          <w:rStyle w:val="Literal"/>
+        </w:rPr>
+        <w:t>dyn</w:t>
+      </w:r>
+      <w:proofErr w:type="spellEnd"/>
+      <w:r>
+        <w:rPr>
+          <w:rStyle w:val="Literal"/>
+        </w:rPr>
+        <w:t xml:space="preserve"> Error&gt;</w:t>
       </w:r>
       <w:r>
         <w:t xml:space="preserve"> is allowed because it allows any </w:t>
@@ -7087,7 +8346,21 @@
         <w:rPr>
           <w:rStyle w:val="Literal"/>
         </w:rPr>
-        <w:t>Box&lt;dyn Error&gt;</w:t>
+        <w:t>Box&lt;</w:t>
+      </w:r>
+      <w:proofErr w:type="spellStart"/>
+      <w:r>
+        <w:rPr>
+          <w:rStyle w:val="Literal"/>
+        </w:rPr>
+        <w:t>dyn</w:t>
+      </w:r>
+      <w:proofErr w:type="spellEnd"/>
+      <w:r>
+        <w:rPr>
+          <w:rStyle w:val="Literal"/>
+        </w:rPr>
+        <w:t xml:space="preserve"> Error&gt;</w:t>
       </w:r>
       <w:r>
         <w:t xml:space="preserve">, this signature will continue to be correct even if more code that returns other errors is added to the body of </w:t>
@@ -7172,12 +8445,12 @@
       <w:r>
         <w:t xml:space="preserve"> value. Executables written in C return integers when they exit: </w:t>
       </w:r>
-      <w:del w:id="108" w:author="Audrey Doyle" w:date="2025-09-11T09:29:00Z" w16du:dateUtc="2025-09-11T13:29:00Z">
+      <w:del w:id="117" w:author="Audrey Doyle" w:date="2025-09-11T09:29:00Z" w16du:dateUtc="2025-09-11T13:29:00Z">
         <w:r>
           <w:delText xml:space="preserve">programs </w:delText>
         </w:r>
       </w:del>
-      <w:ins w:id="109" w:author="Audrey Doyle" w:date="2025-09-11T09:29:00Z" w16du:dateUtc="2025-09-11T13:29:00Z">
+      <w:ins w:id="118" w:author="Audrey Doyle" w:date="2025-09-11T09:29:00Z" w16du:dateUtc="2025-09-11T13:29:00Z">
         <w:r>
           <w:t xml:space="preserve">Programs </w:t>
         </w:r>
@@ -7209,6 +8482,7 @@
         <w:pStyle w:val="Body"/>
       </w:pPr>
       <w:r>
+        <w:lastRenderedPageBreak/>
         <w:t xml:space="preserve">The </w:t>
       </w:r>
       <w:r>
@@ -7238,12 +8512,14 @@
       <w:r>
         <w:t xml:space="preserve"> that returns an </w:t>
       </w:r>
+      <w:proofErr w:type="spellStart"/>
       <w:r>
         <w:rPr>
           <w:rStyle w:val="Literal"/>
         </w:rPr>
         <w:t>ExitCode</w:t>
       </w:r>
+      <w:proofErr w:type="spellEnd"/>
       <w:r>
         <w:t xml:space="preserve">. Consult the standard library documentation for more information on implementing the </w:t>
       </w:r>
@@ -7292,7 +8568,15 @@
         <w:fldChar w:fldCharType="begin"/>
       </w:r>
       <w:r>
-        <w:instrText xml:space="preserve"> XE "panic! macro:vs. Result" </w:instrText>
+        <w:instrText xml:space="preserve"> XE "panic! </w:instrText>
+      </w:r>
+      <w:proofErr w:type="spellStart"/>
+      <w:r>
+        <w:instrText>macro:vs</w:instrText>
+      </w:r>
+      <w:proofErr w:type="spellEnd"/>
+      <w:r>
+        <w:instrText xml:space="preserve">. Result" </w:instrText>
       </w:r>
       <w:r>
         <w:fldChar w:fldCharType="end"/>
@@ -7301,16 +8585,24 @@
         <w:fldChar w:fldCharType="begin"/>
       </w:r>
       <w:r>
-        <w:instrText xml:space="preserve"> XE "Result&lt;T, E&gt; type:vs. panic!" </w:instrText>
+        <w:instrText xml:space="preserve"> XE "Result&lt;T, E&gt; </w:instrText>
+      </w:r>
+      <w:proofErr w:type="spellStart"/>
+      <w:r>
+        <w:instrText>type:vs</w:instrText>
+      </w:r>
+      <w:proofErr w:type="spellEnd"/>
+      <w:r>
+        <w:instrText xml:space="preserve">. panic!" </w:instrText>
       </w:r>
       <w:r>
         <w:fldChar w:fldCharType="end"/>
       </w:r>
-      <w:bookmarkStart w:id="110" w:name="_Toc206165293"/>
+      <w:bookmarkStart w:id="119" w:name="_Toc206165293"/>
       <w:r>
         <w:t>To panic! or Not to panic!</w:t>
       </w:r>
-      <w:bookmarkEnd w:id="110"/>
+      <w:bookmarkEnd w:id="119"/>
     </w:p>
     <w:p>
       <w:pPr>
@@ -7319,7 +8611,7 @@
       <w:r>
         <w:t>So</w:t>
       </w:r>
-      <w:ins w:id="111" w:author="Audrey Doyle" w:date="2025-09-11T09:30:00Z" w16du:dateUtc="2025-09-11T13:30:00Z">
+      <w:ins w:id="120" w:author="Audrey Doyle" w:date="2025-09-11T09:30:00Z" w16du:dateUtc="2025-09-11T13:30:00Z">
         <w:r>
           <w:t>,</w:t>
         </w:r>
@@ -7413,11 +8705,11 @@
         <w:pStyle w:val="HeadB"/>
         <w:spacing w:before="180"/>
       </w:pPr>
-      <w:bookmarkStart w:id="112" w:name="_Toc206165294"/>
+      <w:bookmarkStart w:id="121" w:name="_Toc206165294"/>
       <w:r>
         <w:t>Examples, Prototype Code, and Tests</w:t>
       </w:r>
-      <w:bookmarkEnd w:id="112"/>
+      <w:bookmarkEnd w:id="121"/>
     </w:p>
     <w:p>
       <w:pPr>
@@ -7461,7 +8753,7 @@
       <w:r>
         <w:t xml:space="preserve"> methods are very handy when </w:t>
       </w:r>
-      <w:ins w:id="113" w:author="Audrey Doyle" w:date="2025-09-11T08:54:00Z" w16du:dateUtc="2025-09-11T12:54:00Z">
+      <w:ins w:id="122" w:author="Audrey Doyle" w:date="2025-09-11T08:54:00Z" w16du:dateUtc="2025-09-11T12:54:00Z">
         <w:r>
           <w:t xml:space="preserve">you’re </w:t>
         </w:r>
@@ -7469,12 +8761,12 @@
       <w:r>
         <w:t>prototyping</w:t>
       </w:r>
-      <w:ins w:id="114" w:author="Audrey Doyle" w:date="2025-09-11T08:54:00Z" w16du:dateUtc="2025-09-11T12:54:00Z">
+      <w:ins w:id="123" w:author="Audrey Doyle" w:date="2025-09-11T08:54:00Z" w16du:dateUtc="2025-09-11T12:54:00Z">
         <w:r>
           <w:t xml:space="preserve"> and </w:t>
         </w:r>
       </w:ins>
-      <w:del w:id="115" w:author="Audrey Doyle" w:date="2025-09-11T08:54:00Z" w16du:dateUtc="2025-09-11T12:54:00Z">
+      <w:del w:id="124" w:author="Audrey Doyle" w:date="2025-09-11T08:54:00Z" w16du:dateUtc="2025-09-11T12:54:00Z">
         <w:r>
           <w:delText xml:space="preserve">, before </w:delText>
         </w:r>
@@ -7482,12 +8774,12 @@
       <w:r>
         <w:t xml:space="preserve">you’re </w:t>
       </w:r>
-      <w:ins w:id="116" w:author="Audrey Doyle" w:date="2025-09-11T09:31:00Z" w16du:dateUtc="2025-09-11T13:31:00Z">
+      <w:ins w:id="125" w:author="Audrey Doyle" w:date="2025-09-11T09:31:00Z" w16du:dateUtc="2025-09-11T13:31:00Z">
         <w:r>
           <w:t xml:space="preserve">not </w:t>
         </w:r>
       </w:ins>
-      <w:ins w:id="117" w:author="Audrey Doyle" w:date="2025-09-11T08:54:00Z" w16du:dateUtc="2025-09-11T12:54:00Z">
+      <w:ins w:id="126" w:author="Audrey Doyle" w:date="2025-09-11T08:54:00Z" w16du:dateUtc="2025-09-11T12:54:00Z">
         <w:r>
           <w:t xml:space="preserve">yet </w:t>
         </w:r>
@@ -7501,6 +8793,7 @@
         <w:pStyle w:val="Body"/>
       </w:pPr>
       <w:r>
+        <w:lastRenderedPageBreak/>
         <w:t xml:space="preserve">If a method call fails in a test, you’d want the whole test to fail, even if that method isn’t the functionality under test. Because </w:t>
       </w:r>
       <w:r>
@@ -7535,11 +8828,11 @@
       <w:pPr>
         <w:pStyle w:val="HeadB"/>
       </w:pPr>
-      <w:bookmarkStart w:id="118" w:name="_Toc206165295"/>
+      <w:bookmarkStart w:id="127" w:name="_Toc206165295"/>
       <w:r>
         <w:t>When You Have More Information Than the Compiler</w:t>
       </w:r>
-      <w:bookmarkEnd w:id="118"/>
+      <w:bookmarkEnd w:id="127"/>
     </w:p>
     <w:p>
       <w:pPr>
@@ -7557,7 +8850,7 @@
       <w:r>
         <w:t xml:space="preserve"> when you have some other logic that ensures </w:t>
       </w:r>
-      <w:ins w:id="119" w:author="Audrey Doyle" w:date="2025-09-11T09:32:00Z" w16du:dateUtc="2025-09-11T13:32:00Z">
+      <w:ins w:id="128" w:author="Audrey Doyle" w:date="2025-09-11T09:32:00Z" w16du:dateUtc="2025-09-11T13:32:00Z">
         <w:r>
           <w:t xml:space="preserve">that </w:t>
         </w:r>
@@ -7592,12 +8885,12 @@
       <w:r>
         <w:t xml:space="preserve"> value that you need to handle: </w:t>
       </w:r>
-      <w:del w:id="120" w:author="Audrey Doyle" w:date="2025-09-11T09:32:00Z" w16du:dateUtc="2025-09-11T13:32:00Z">
+      <w:del w:id="129" w:author="Audrey Doyle" w:date="2025-09-11T09:32:00Z" w16du:dateUtc="2025-09-11T13:32:00Z">
         <w:r>
           <w:delText xml:space="preserve">whatever </w:delText>
         </w:r>
       </w:del>
-      <w:ins w:id="121" w:author="Audrey Doyle" w:date="2025-09-11T09:32:00Z" w16du:dateUtc="2025-09-11T13:32:00Z">
+      <w:ins w:id="130" w:author="Audrey Doyle" w:date="2025-09-11T09:32:00Z" w16du:dateUtc="2025-09-11T13:32:00Z">
         <w:r>
           <w:t xml:space="preserve">Whatever </w:t>
         </w:r>
@@ -7650,7 +8943,15 @@
         <w:pStyle w:val="Code"/>
       </w:pPr>
       <w:r>
-        <w:t>use std::net::IpAddr;</w:t>
+        <w:t>use std::net::</w:t>
+      </w:r>
+      <w:proofErr w:type="spellStart"/>
+      <w:r>
+        <w:t>IpAddr</w:t>
+      </w:r>
+      <w:proofErr w:type="spellEnd"/>
+      <w:r>
+        <w:t>;</w:t>
       </w:r>
     </w:p>
     <w:p>
@@ -7663,7 +8964,15 @@
         <w:pStyle w:val="Code"/>
       </w:pPr>
       <w:r>
-        <w:t>let home: IpAddr = "127.0.0.1"</w:t>
+        <w:t xml:space="preserve">let home: </w:t>
+      </w:r>
+      <w:proofErr w:type="spellStart"/>
+      <w:r>
+        <w:t>IpAddr</w:t>
+      </w:r>
+      <w:proofErr w:type="spellEnd"/>
+      <w:r>
+        <w:t xml:space="preserve"> = "127.0.0.1"</w:t>
       </w:r>
     </w:p>
     <w:p>
@@ -7689,12 +8998,14 @@
       <w:r>
         <w:t xml:space="preserve">We’re creating an </w:t>
       </w:r>
+      <w:proofErr w:type="spellStart"/>
       <w:r>
         <w:rPr>
           <w:rStyle w:val="Literal"/>
         </w:rPr>
         <w:t>IpAddr</w:t>
       </w:r>
+      <w:proofErr w:type="spellEnd"/>
       <w:r>
         <w:t xml:space="preserve"> instance by parsing a hardcoded string. We can see that </w:t>
       </w:r>
@@ -7725,12 +9036,12 @@
       <w:r>
         <w:t xml:space="preserve"> method: </w:t>
       </w:r>
-      <w:del w:id="122" w:author="Audrey Doyle" w:date="2025-09-11T09:32:00Z" w16du:dateUtc="2025-09-11T13:32:00Z">
+      <w:del w:id="131" w:author="Audrey Doyle" w:date="2025-09-11T09:32:00Z" w16du:dateUtc="2025-09-11T13:32:00Z">
         <w:r>
           <w:delText xml:space="preserve">we </w:delText>
         </w:r>
       </w:del>
-      <w:ins w:id="123" w:author="Audrey Doyle" w:date="2025-09-11T09:32:00Z" w16du:dateUtc="2025-09-11T13:32:00Z">
+      <w:ins w:id="132" w:author="Audrey Doyle" w:date="2025-09-11T09:32:00Z" w16du:dateUtc="2025-09-11T13:32:00Z">
         <w:r>
           <w:t xml:space="preserve">We </w:t>
         </w:r>
@@ -7797,11 +9108,11 @@
       <w:pPr>
         <w:pStyle w:val="HeadB"/>
       </w:pPr>
-      <w:bookmarkStart w:id="124" w:name="_Toc206165296"/>
+      <w:bookmarkStart w:id="133" w:name="_Toc206165296"/>
       <w:r>
         <w:t>Guidelines for Error Handling</w:t>
       </w:r>
-      <w:bookmarkEnd w:id="124"/>
+      <w:bookmarkEnd w:id="133"/>
     </w:p>
     <w:p>
       <w:pPr>
@@ -7810,7 +9121,7 @@
       <w:r>
         <w:t xml:space="preserve">It’s advisable to have your code panic when it’s possible that your code could end up in a bad state. In this context, a </w:t>
       </w:r>
-      <w:bookmarkStart w:id="125" w:name="_Hlk208475626"/>
+      <w:bookmarkStart w:id="134" w:name="_Hlk208475626"/>
       <w:r>
         <w:rPr>
           <w:rStyle w:val="Italic"/>
@@ -7820,7 +9131,7 @@
       <w:r>
         <w:t xml:space="preserve"> </w:t>
       </w:r>
-      <w:bookmarkEnd w:id="125"/>
+      <w:bookmarkEnd w:id="134"/>
       <w:r>
         <w:t>is when some assumption, guarantee, contract, or invariant has been broken, such as when invalid values, contradictory values, or missing values are passed to your code—plus one or more of the following:</w:t>
       </w:r>
@@ -7830,7 +9141,11 @@
         <w:pStyle w:val="ListBullet"/>
       </w:pPr>
       <w:r>
-        <w:t>The bad state is something that is unexpected, as opposed to something that will likely happen occasionally, like a user entering data in the wrong format.</w:t>
+        <w:t xml:space="preserve">The bad state is something that is unexpected, as opposed to </w:t>
+      </w:r>
+      <w:r>
+        <w:lastRenderedPageBreak/>
+        <w:t>something that will likely happen occasionally, like a user entering data in the wrong format.</w:t>
       </w:r>
     </w:p>
     <w:p>
@@ -7851,7 +9166,7 @@
       <w:r>
         <w:rPr>
           <w:rStyle w:val="Xref"/>
-          <w:rPrChange w:id="126" w:author="Audrey Doyle" w:date="2025-09-11T09:34:00Z" w16du:dateUtc="2025-09-11T13:34:00Z">
+          <w:rPrChange w:id="135" w:author="Audrey Doyle" w:date="2025-09-11T09:34:00Z" w16du:dateUtc="2025-09-11T13:34:00Z">
             <w:rPr/>
           </w:rPrChange>
         </w:rPr>
@@ -7866,7 +9181,7 @@
       <w:r>
         <w:rPr>
           <w:rStyle w:val="Xref"/>
-          <w:rPrChange w:id="127" w:author="Audrey Doyle" w:date="2025-09-11T09:34:00Z" w16du:dateUtc="2025-09-11T13:34:00Z">
+          <w:rPrChange w:id="136" w:author="Audrey Doyle" w:date="2025-09-11T09:34:00Z" w16du:dateUtc="2025-09-11T13:34:00Z">
             <w:rPr/>
           </w:rPrChange>
         </w:rPr>
@@ -7884,7 +9199,7 @@
         </w:rPr>
         <w:t>ge</w:t>
       </w:r>
-      <w:ins w:id="128" w:author="Allison Felus" w:date="2025-09-04T15:44:00Z" w16du:dateUtc="2025-09-04T20:44:00Z">
+      <w:ins w:id="137" w:author="Allison Felus" w:date="2025-09-04T15:44:00Z" w16du:dateUtc="2025-09-04T20:44:00Z">
         <w:r>
           <w:rPr>
             <w:rStyle w:val="Xref"/>
@@ -7909,7 +9224,7 @@
       <w:r>
         <w:t xml:space="preserve">If someone calls your code and passes in values that don’t make sense, it’s best to return an error if you can so </w:t>
       </w:r>
-      <w:ins w:id="129" w:author="Audrey Doyle" w:date="2025-09-11T08:58:00Z" w16du:dateUtc="2025-09-11T12:58:00Z">
+      <w:ins w:id="138" w:author="Audrey Doyle" w:date="2025-09-11T08:58:00Z" w16du:dateUtc="2025-09-11T12:58:00Z">
         <w:r>
           <w:t xml:space="preserve">that </w:t>
         </w:r>
@@ -7926,7 +9241,7 @@
       <w:r>
         <w:t xml:space="preserve"> and alert the person using your library to the bug in their code so</w:t>
       </w:r>
-      <w:ins w:id="130" w:author="Audrey Doyle" w:date="2025-09-11T08:58:00Z" w16du:dateUtc="2025-09-11T12:58:00Z">
+      <w:ins w:id="139" w:author="Audrey Doyle" w:date="2025-09-11T08:58:00Z" w16du:dateUtc="2025-09-11T12:58:00Z">
         <w:r>
           <w:t xml:space="preserve"> that</w:t>
         </w:r>
@@ -7943,7 +9258,7 @@
       <w:r>
         <w:t xml:space="preserve"> is often appropriate if you’re calling external code that is out of your control and </w:t>
       </w:r>
-      <w:del w:id="131" w:author="Audrey Doyle" w:date="2025-09-11T08:55:00Z" w16du:dateUtc="2025-09-11T12:55:00Z">
+      <w:del w:id="140" w:author="Audrey Doyle" w:date="2025-09-11T08:55:00Z" w16du:dateUtc="2025-09-11T12:55:00Z">
         <w:r>
           <w:delText xml:space="preserve">it </w:delText>
         </w:r>
@@ -7994,12 +9309,12 @@
       <w:r>
         <w:t xml:space="preserve">When your code performs an operation that could put a user at risk if it’s called using invalid values, your code should verify the values are valid first and panic if the values aren’t valid. This is mostly for safety reasons: </w:t>
       </w:r>
-      <w:del w:id="132" w:author="Audrey Doyle" w:date="2025-09-11T10:01:00Z" w16du:dateUtc="2025-09-11T14:01:00Z">
+      <w:del w:id="141" w:author="Audrey Doyle" w:date="2025-09-11T10:01:00Z" w16du:dateUtc="2025-09-11T14:01:00Z">
         <w:r>
           <w:delText xml:space="preserve">attempting </w:delText>
         </w:r>
       </w:del>
-      <w:ins w:id="133" w:author="Audrey Doyle" w:date="2025-09-11T10:01:00Z" w16du:dateUtc="2025-09-11T14:01:00Z">
+      <w:ins w:id="142" w:author="Audrey Doyle" w:date="2025-09-11T10:01:00Z" w16du:dateUtc="2025-09-11T14:01:00Z">
         <w:r>
           <w:t xml:space="preserve">Attempting </w:t>
         </w:r>
@@ -8016,12 +9331,12 @@
       <w:r>
         <w:t xml:space="preserve"> if you attempt an out-of-bounds memory access: </w:t>
       </w:r>
-      <w:del w:id="134" w:author="Audrey Doyle" w:date="2025-09-11T10:01:00Z" w16du:dateUtc="2025-09-11T14:01:00Z">
+      <w:del w:id="143" w:author="Audrey Doyle" w:date="2025-09-11T10:01:00Z" w16du:dateUtc="2025-09-11T14:01:00Z">
         <w:r>
           <w:delText xml:space="preserve">trying </w:delText>
         </w:r>
       </w:del>
-      <w:ins w:id="135" w:author="Audrey Doyle" w:date="2025-09-11T10:01:00Z" w16du:dateUtc="2025-09-11T14:01:00Z">
+      <w:ins w:id="144" w:author="Audrey Doyle" w:date="2025-09-11T10:01:00Z" w16du:dateUtc="2025-09-11T14:01:00Z">
         <w:r>
           <w:t xml:space="preserve">Trying </w:t>
         </w:r>
@@ -8038,12 +9353,12 @@
       <w:r>
         <w:t xml:space="preserve">: </w:t>
       </w:r>
-      <w:del w:id="136" w:author="Audrey Doyle" w:date="2025-09-11T10:01:00Z" w16du:dateUtc="2025-09-11T14:01:00Z">
+      <w:del w:id="145" w:author="Audrey Doyle" w:date="2025-09-11T10:01:00Z" w16du:dateUtc="2025-09-11T14:01:00Z">
         <w:r>
           <w:delText xml:space="preserve">their </w:delText>
         </w:r>
       </w:del>
-      <w:ins w:id="137" w:author="Audrey Doyle" w:date="2025-09-11T10:01:00Z" w16du:dateUtc="2025-09-11T14:01:00Z">
+      <w:ins w:id="146" w:author="Audrey Doyle" w:date="2025-09-11T10:01:00Z" w16du:dateUtc="2025-09-11T14:01:00Z">
         <w:r>
           <w:t xml:space="preserve">Their </w:t>
         </w:r>
@@ -8066,9 +9381,13 @@
         <w:pStyle w:val="Body"/>
       </w:pPr>
       <w:r>
-        <w:t xml:space="preserve">However, having lots of error checks in all of your functions would be verbose and annoying. Fortunately, you can use Rust’s type system (and thus the type checking done by the compiler) to do many of the checks for you. If your function has a particular type as a parameter, you can proceed with your code’s logic knowing that the compiler has already ensured </w:t>
-      </w:r>
-      <w:ins w:id="138" w:author="Audrey Doyle" w:date="2025-09-11T10:02:00Z" w16du:dateUtc="2025-09-11T14:02:00Z">
+        <w:t xml:space="preserve">However, having lots of error checks in all of your functions would be verbose and annoying. Fortunately, you can use Rust’s type system (and thus the type checking done by the compiler) to do many </w:t>
+      </w:r>
+      <w:r>
+        <w:lastRenderedPageBreak/>
+        <w:t xml:space="preserve">of the checks for you. If your function has a particular type as a parameter, you can proceed with your code’s logic knowing that the compiler has already ensured </w:t>
+      </w:r>
+      <w:ins w:id="147" w:author="Audrey Doyle" w:date="2025-09-11T10:02:00Z" w16du:dateUtc="2025-09-11T14:02:00Z">
         <w:r>
           <w:t xml:space="preserve">that </w:t>
         </w:r>
@@ -8121,12 +9440,12 @@
       <w:r>
         <w:t xml:space="preserve"> variants: </w:t>
       </w:r>
-      <w:del w:id="139" w:author="Audrey Doyle" w:date="2025-09-11T10:02:00Z" w16du:dateUtc="2025-09-11T14:02:00Z">
+      <w:del w:id="148" w:author="Audrey Doyle" w:date="2025-09-11T10:02:00Z" w16du:dateUtc="2025-09-11T14:02:00Z">
         <w:r>
           <w:delText xml:space="preserve">it </w:delText>
         </w:r>
       </w:del>
-      <w:ins w:id="140" w:author="Audrey Doyle" w:date="2025-09-11T10:02:00Z" w16du:dateUtc="2025-09-11T14:02:00Z">
+      <w:ins w:id="149" w:author="Audrey Doyle" w:date="2025-09-11T10:02:00Z" w16du:dateUtc="2025-09-11T14:02:00Z">
         <w:r>
           <w:t xml:space="preserve">It </w:t>
         </w:r>
@@ -8143,7 +9462,7 @@
       <w:r>
         <w:t xml:space="preserve">, which ensures </w:t>
       </w:r>
-      <w:ins w:id="141" w:author="Audrey Doyle" w:date="2025-09-11T10:02:00Z" w16du:dateUtc="2025-09-11T14:02:00Z">
+      <w:ins w:id="150" w:author="Audrey Doyle" w:date="2025-09-11T10:02:00Z" w16du:dateUtc="2025-09-11T14:02:00Z">
         <w:r>
           <w:t xml:space="preserve">that </w:t>
         </w:r>
@@ -8156,11 +9475,11 @@
       <w:pPr>
         <w:pStyle w:val="HeadB"/>
       </w:pPr>
-      <w:bookmarkStart w:id="142" w:name="_Toc206165297"/>
+      <w:bookmarkStart w:id="151" w:name="_Toc206165297"/>
       <w:r>
         <w:t>Custom Types for Validation</w:t>
       </w:r>
-      <w:bookmarkEnd w:id="142"/>
+      <w:bookmarkEnd w:id="151"/>
     </w:p>
     <w:p>
       <w:pPr>
@@ -8169,7 +9488,7 @@
       <w:r>
         <w:t xml:space="preserve">Let’s take the idea of using Rust’s type system to ensure </w:t>
       </w:r>
-      <w:ins w:id="143" w:author="Audrey Doyle" w:date="2025-09-11T10:03:00Z" w16du:dateUtc="2025-09-11T14:03:00Z">
+      <w:ins w:id="152" w:author="Audrey Doyle" w:date="2025-09-11T10:03:00Z" w16du:dateUtc="2025-09-11T14:03:00Z">
         <w:r>
           <w:t xml:space="preserve">that </w:t>
         </w:r>
@@ -8198,12 +9517,12 @@
       <w:r>
         <w:t xml:space="preserve"> in which our code asked the user to guess a number between 1 and 100. We never validated that the user’s guess was between those numbers before checking it against our secret number; we only validated that the guess was positive. In this case, the consequences were not very dire: </w:t>
       </w:r>
-      <w:del w:id="144" w:author="Audrey Doyle" w:date="2025-09-11T10:03:00Z" w16du:dateUtc="2025-09-11T14:03:00Z">
+      <w:del w:id="153" w:author="Audrey Doyle" w:date="2025-09-11T10:03:00Z" w16du:dateUtc="2025-09-11T14:03:00Z">
         <w:r>
           <w:delText xml:space="preserve">our </w:delText>
         </w:r>
       </w:del>
-      <w:ins w:id="145" w:author="Audrey Doyle" w:date="2025-09-11T10:03:00Z" w16du:dateUtc="2025-09-11T14:03:00Z">
+      <w:ins w:id="154" w:author="Audrey Doyle" w:date="2025-09-11T10:03:00Z" w16du:dateUtc="2025-09-11T14:03:00Z">
         <w:r>
           <w:t xml:space="preserve">Our </w:t>
         </w:r>
@@ -8278,7 +9597,15 @@
         <w:pStyle w:val="Code"/>
       </w:pPr>
       <w:r>
-        <w:t xml:space="preserve">    let guess: i32 = match guess.trim().parse() {</w:t>
+        <w:t xml:space="preserve">    let guess: i32 = match </w:t>
+      </w:r>
+      <w:proofErr w:type="spellStart"/>
+      <w:r>
+        <w:t>guess.trim</w:t>
+      </w:r>
+      <w:proofErr w:type="spellEnd"/>
+      <w:r>
+        <w:t>().parse() {</w:t>
       </w:r>
     </w:p>
     <w:p>
@@ -8323,7 +9650,15 @@
         <w:pStyle w:val="Code"/>
       </w:pPr>
       <w:r>
-        <w:t xml:space="preserve">        println!("The secret number will be between 1 and 100.");</w:t>
+        <w:t xml:space="preserve">        </w:t>
+      </w:r>
+      <w:proofErr w:type="spellStart"/>
+      <w:r>
+        <w:t>println</w:t>
+      </w:r>
+      <w:proofErr w:type="spellEnd"/>
+      <w:r>
+        <w:t>!("The secret number will be between 1 and 100.");</w:t>
       </w:r>
     </w:p>
     <w:p>
@@ -8352,7 +9687,23 @@
         <w:pStyle w:val="Code"/>
       </w:pPr>
       <w:r>
-        <w:t xml:space="preserve">    match guess.cmp(&amp;secret_number) {</w:t>
+        <w:t xml:space="preserve">    match </w:t>
+      </w:r>
+      <w:proofErr w:type="spellStart"/>
+      <w:r>
+        <w:t>guess.cmp</w:t>
+      </w:r>
+      <w:proofErr w:type="spellEnd"/>
+      <w:r>
+        <w:t>(&amp;</w:t>
+      </w:r>
+      <w:proofErr w:type="spellStart"/>
+      <w:r>
+        <w:t>secret_number</w:t>
+      </w:r>
+      <w:proofErr w:type="spellEnd"/>
+      <w:r>
+        <w:t>) {</w:t>
       </w:r>
     </w:p>
     <w:p>
@@ -8382,6 +9733,7 @@
         <w:pStyle w:val="Body"/>
       </w:pPr>
       <w:r>
+        <w:lastRenderedPageBreak/>
         <w:t xml:space="preserve">The </w:t>
       </w:r>
       <w:r>
@@ -8437,12 +9789,12 @@
       <w:r>
         <w:t xml:space="preserve">However, this is not an ideal solution: </w:t>
       </w:r>
-      <w:del w:id="146" w:author="Audrey Doyle" w:date="2025-09-11T10:04:00Z" w16du:dateUtc="2025-09-11T14:04:00Z">
+      <w:del w:id="155" w:author="Audrey Doyle" w:date="2025-09-11T10:04:00Z" w16du:dateUtc="2025-09-11T14:04:00Z">
         <w:r>
           <w:delText xml:space="preserve">if </w:delText>
         </w:r>
       </w:del>
-      <w:ins w:id="147" w:author="Audrey Doyle" w:date="2025-09-11T10:04:00Z" w16du:dateUtc="2025-09-11T14:04:00Z">
+      <w:ins w:id="156" w:author="Audrey Doyle" w:date="2025-09-11T10:04:00Z" w16du:dateUtc="2025-09-11T14:04:00Z">
         <w:r>
           <w:t xml:space="preserve">If </w:t>
         </w:r>
@@ -8545,8 +9897,13 @@
       <w:pPr>
         <w:pStyle w:val="Code"/>
       </w:pPr>
-      <w:r>
-        <w:t>impl Guess {</w:t>
+      <w:proofErr w:type="spellStart"/>
+      <w:r>
+        <w:t>impl</w:t>
+      </w:r>
+      <w:proofErr w:type="spellEnd"/>
+      <w:r>
+        <w:t xml:space="preserve"> Guess {</w:t>
       </w:r>
     </w:p>
     <w:p>
@@ -8563,7 +9920,15 @@
         <w:t>2</w:t>
       </w:r>
       <w:r>
-        <w:t xml:space="preserve"> pub fn new(value: i32) -&gt; Guess {</w:t>
+        <w:t xml:space="preserve"> pub </w:t>
+      </w:r>
+      <w:proofErr w:type="spellStart"/>
+      <w:r>
+        <w:t>fn</w:t>
+      </w:r>
+      <w:proofErr w:type="spellEnd"/>
+      <w:r>
+        <w:t xml:space="preserve"> new(value: i32) -&gt; Guess {</w:t>
       </w:r>
     </w:p>
     <w:p>
@@ -8605,16 +9970,42 @@
         <w:pStyle w:val="Code"/>
       </w:pPr>
       <w:r>
-        <w:t xml:space="preserve">                "Guess value must be between 1 and 100, got {}.",</w:t>
+        <w:t xml:space="preserve">                "Guess value must be between 1 and 100, got</w:t>
+      </w:r>
+      <w:ins w:id="157" w:author="Carol Nichols" w:date="2025-09-24T21:18:00Z" w16du:dateUtc="2025-09-25T01:18:00Z">
+        <w:r>
+          <w:t xml:space="preserve"> </w:t>
+        </w:r>
+      </w:ins>
+      <w:del w:id="158" w:author="Carol Nichols" w:date="2025-09-24T21:18:00Z" w16du:dateUtc="2025-09-25T01:18:00Z">
+        <w:r>
+          <w:delText xml:space="preserve"> </w:delText>
+        </w:r>
+      </w:del>
+      <w:r>
+        <w:t>{</w:t>
+      </w:r>
+      <w:ins w:id="159" w:author="Carol Nichols" w:date="2025-09-24T21:18:00Z" w16du:dateUtc="2025-09-25T01:18:00Z">
+        <w:r>
+          <w:t>value</w:t>
+        </w:r>
+      </w:ins>
+      <w:r>
+        <w:t>}.",</w:t>
       </w:r>
     </w:p>
     <w:p>
       <w:pPr>
         <w:pStyle w:val="Code"/>
-      </w:pPr>
-      <w:r>
-        <w:t xml:space="preserve">                value</w:t>
-      </w:r>
+        <w:rPr>
+          <w:del w:id="160" w:author="Carol Nichols" w:date="2025-09-24T21:18:00Z" w16du:dateUtc="2025-09-25T01:18:00Z"/>
+        </w:rPr>
+      </w:pPr>
+      <w:del w:id="161" w:author="Carol Nichols" w:date="2025-09-24T21:18:00Z" w16du:dateUtc="2025-09-25T01:18:00Z">
+        <w:r>
+          <w:delText xml:space="preserve">                value</w:delText>
+        </w:r>
+      </w:del>
     </w:p>
     <w:p>
       <w:pPr>
@@ -8681,7 +10072,15 @@
         <w:t>6</w:t>
       </w:r>
       <w:r>
-        <w:t xml:space="preserve"> pub fn value(&amp;self) -&gt; i32 {</w:t>
+        <w:t xml:space="preserve"> pub </w:t>
+      </w:r>
+      <w:proofErr w:type="spellStart"/>
+      <w:r>
+        <w:t>fn</w:t>
+      </w:r>
+      <w:proofErr w:type="spellEnd"/>
+      <w:r>
+        <w:t xml:space="preserve"> value(&amp;self) -&gt; i32 {</w:t>
       </w:r>
     </w:p>
     <w:p>
@@ -8689,8 +10088,13 @@
         <w:pStyle w:val="Code"/>
       </w:pPr>
       <w:r>
-        <w:t xml:space="preserve">        self.value</w:t>
-      </w:r>
+        <w:t xml:space="preserve">        </w:t>
+      </w:r>
+      <w:proofErr w:type="spellStart"/>
+      <w:r>
+        <w:t>self.value</w:t>
+      </w:r>
+      <w:proofErr w:type="spellEnd"/>
     </w:p>
     <w:p>
       <w:pPr>
@@ -8745,7 +10149,21 @@
         <w:rPr>
           <w:rStyle w:val="Literal"/>
         </w:rPr>
-        <w:t>mod guessing_game;</w:t>
+        <w:t xml:space="preserve">mod </w:t>
+      </w:r>
+      <w:proofErr w:type="spellStart"/>
+      <w:r>
+        <w:rPr>
+          <w:rStyle w:val="Literal"/>
+        </w:rPr>
+        <w:t>guessing_game</w:t>
+      </w:r>
+      <w:proofErr w:type="spellEnd"/>
+      <w:r>
+        <w:rPr>
+          <w:rStyle w:val="Literal"/>
+        </w:rPr>
+        <w:t>;</w:t>
       </w:r>
       <w:r>
         <w:t xml:space="preserve"> in </w:t>
@@ -8801,9 +10219,10 @@
         <w:pStyle w:val="Body"/>
       </w:pPr>
       <w:r>
+        <w:lastRenderedPageBreak/>
         <w:t>Then</w:t>
       </w:r>
-      <w:ins w:id="148" w:author="Audrey Doyle" w:date="2025-09-11T08:57:00Z" w16du:dateUtc="2025-09-11T12:57:00Z">
+      <w:ins w:id="162" w:author="Audrey Doyle" w:date="2025-09-11T08:57:00Z" w16du:dateUtc="2025-09-11T12:57:00Z">
         <w:r>
           <w:t>,</w:t>
         </w:r>
@@ -9155,7 +10574,7 @@
       <w:r>
         <w:t xml:space="preserve"> field be private so </w:t>
       </w:r>
-      <w:ins w:id="149" w:author="Audrey Doyle" w:date="2025-09-11T08:56:00Z" w16du:dateUtc="2025-09-11T12:56:00Z">
+      <w:ins w:id="163" w:author="Audrey Doyle" w:date="2025-09-11T08:56:00Z" w16du:dateUtc="2025-09-11T12:56:00Z">
         <w:r>
           <w:t xml:space="preserve">that </w:t>
         </w:r>
@@ -9181,12 +10600,12 @@
       <w:r>
         <w:t xml:space="preserve"> directly: </w:t>
       </w:r>
-      <w:del w:id="150" w:author="Audrey Doyle" w:date="2025-09-11T08:56:00Z" w16du:dateUtc="2025-09-11T12:56:00Z">
+      <w:del w:id="164" w:author="Audrey Doyle" w:date="2025-09-11T08:56:00Z" w16du:dateUtc="2025-09-11T12:56:00Z">
         <w:r>
           <w:delText xml:space="preserve">code </w:delText>
         </w:r>
       </w:del>
-      <w:ins w:id="151" w:author="Audrey Doyle" w:date="2025-09-11T08:56:00Z" w16du:dateUtc="2025-09-11T12:56:00Z">
+      <w:ins w:id="165" w:author="Audrey Doyle" w:date="2025-09-11T08:56:00Z" w16du:dateUtc="2025-09-11T12:56:00Z">
         <w:r>
           <w:t xml:space="preserve">Code </w:t>
         </w:r>
@@ -9194,12 +10613,14 @@
       <w:r>
         <w:t xml:space="preserve">outside the </w:t>
       </w:r>
+      <w:proofErr w:type="spellStart"/>
       <w:r>
         <w:rPr>
           <w:rStyle w:val="Literal"/>
         </w:rPr>
         <w:t>guessing_game</w:t>
       </w:r>
+      <w:proofErr w:type="spellEnd"/>
       <w:r>
         <w:t xml:space="preserve"> </w:t>
       </w:r>
@@ -9233,7 +10654,7 @@
       <w:r>
         <w:t xml:space="preserve">, thereby ensuring </w:t>
       </w:r>
-      <w:ins w:id="152" w:author="Audrey Doyle" w:date="2025-09-11T08:56:00Z" w16du:dateUtc="2025-09-11T12:56:00Z">
+      <w:ins w:id="166" w:author="Audrey Doyle" w:date="2025-09-11T08:56:00Z" w16du:dateUtc="2025-09-11T12:56:00Z">
         <w:r>
           <w:t xml:space="preserve">that </w:t>
         </w:r>
@@ -9299,11 +10720,11 @@
       <w:pPr>
         <w:pStyle w:val="HeadA"/>
       </w:pPr>
-      <w:bookmarkStart w:id="153" w:name="_Toc206165298"/>
+      <w:bookmarkStart w:id="167" w:name="_Toc206165298"/>
       <w:r>
         <w:t>Summary</w:t>
       </w:r>
-      <w:bookmarkEnd w:id="153"/>
+      <w:bookmarkEnd w:id="167"/>
     </w:p>
     <w:p>
       <w:pPr>
@@ -9328,7 +10749,15 @@
         <w:t>Result</w:t>
       </w:r>
       <w:r>
-        <w:t xml:space="preserve"> enum uses Rust’s type system to indicate that operations might fail in a way that your code could recover from. You can use </w:t>
+        <w:t xml:space="preserve"> </w:t>
+      </w:r>
+      <w:proofErr w:type="spellStart"/>
+      <w:r>
+        <w:t>enum</w:t>
+      </w:r>
+      <w:proofErr w:type="spellEnd"/>
+      <w:r>
+        <w:t xml:space="preserve"> uses Rust’s type system to indicate that operations might fail in a way that your code could recover from. You can use </w:t>
       </w:r>
       <w:r>
         <w:rPr>
@@ -9363,6 +10792,7 @@
         <w:pStyle w:val="Body"/>
       </w:pPr>
       <w:r>
+        <w:lastRenderedPageBreak/>
         <w:t xml:space="preserve">Now that you’ve seen useful ways that the standard library uses generics with the </w:t>
       </w:r>
       <w:r>
@@ -9381,7 +10811,15 @@
         <w:t>Result</w:t>
       </w:r>
       <w:r>
-        <w:t xml:space="preserve"> enums, we’ll talk about how generics work and how you can use them in your code.</w:t>
+        <w:t xml:space="preserve"> </w:t>
+      </w:r>
+      <w:proofErr w:type="spellStart"/>
+      <w:r>
+        <w:t>enums</w:t>
+      </w:r>
+      <w:proofErr w:type="spellEnd"/>
+      <w:r>
+        <w:t>, we’ll talk about how generics work and how you can use them in your code.</w:t>
       </w:r>
     </w:p>
     <w:sectPr>
@@ -9431,7 +10869,24 @@
       </w:r>
     </w:p>
   </w:comment>
-  <w:comment w:id="93" w:author="Eva Morrow" w:date="2025-06-26T12:32:00Z" w:initials="EM">
+  <w:comment w:id="17" w:author="Carol Nichols" w:date="2025-09-24T20:30:00Z" w:initials="CN">
+    <w:p>
+      <w:r>
+        <w:rPr>
+          <w:rStyle w:val="CommentReference"/>
+        </w:rPr>
+        <w:annotationRef/>
+      </w:r>
+      <w:r>
+        <w:rPr>
+          <w:sz w:val="20"/>
+          <w:szCs w:val="20"/>
+        </w:rPr>
+        <w:t>Looks good</w:t>
+      </w:r>
+    </w:p>
+  </w:comment>
+  <w:comment w:id="96" w:author="Eva Morrow" w:date="2025-06-26T12:32:00Z" w:initials="EM">
     <w:p>
       <w:r>
         <w:rPr>
@@ -9449,7 +10904,7 @@
       </w:r>
     </w:p>
   </w:comment>
-  <w:comment w:id="94" w:author="Allison Felus" w:date="2025-09-04T15:43:00Z" w:initials="AF">
+  <w:comment w:id="97" w:author="Allison Felus" w:date="2025-09-04T15:43:00Z" w:initials="AF">
     <w:p>
       <w:r>
         <w:rPr>
@@ -9466,7 +10921,24 @@
       </w:r>
     </w:p>
   </w:comment>
-  <w:comment w:id="97" w:author="Eva Morrow" w:date="2025-06-26T12:32:00Z" w:initials="EM">
+  <w:comment w:id="98" w:author="Carol Nichols" w:date="2025-09-24T20:31:00Z" w:initials="CN">
+    <w:p>
+      <w:r>
+        <w:rPr>
+          <w:rStyle w:val="CommentReference"/>
+        </w:rPr>
+        <w:annotationRef/>
+      </w:r>
+      <w:r>
+        <w:rPr>
+          <w:sz w:val="20"/>
+          <w:szCs w:val="20"/>
+        </w:rPr>
+        <w:t>Looks good</w:t>
+      </w:r>
+    </w:p>
+  </w:comment>
+  <w:comment w:id="101" w:author="Eva Morrow" w:date="2025-06-26T12:32:00Z" w:initials="EM">
     <w:p>
       <w:r>
         <w:rPr>
@@ -9484,7 +10956,24 @@
       </w:r>
     </w:p>
   </w:comment>
-  <w:comment w:id="99" w:author="Eva Morrow" w:date="2025-06-26T12:33:00Z" w:initials="EM">
+  <w:comment w:id="102" w:author="Carol Nichols" w:date="2025-09-24T20:31:00Z" w:initials="CN">
+    <w:p>
+      <w:r>
+        <w:rPr>
+          <w:rStyle w:val="CommentReference"/>
+        </w:rPr>
+        <w:annotationRef/>
+      </w:r>
+      <w:r>
+        <w:rPr>
+          <w:sz w:val="20"/>
+          <w:szCs w:val="20"/>
+        </w:rPr>
+        <w:t>Looks good</w:t>
+      </w:r>
+    </w:p>
+  </w:comment>
+  <w:comment w:id="104" w:author="Eva Morrow" w:date="2025-06-26T12:33:00Z" w:initials="EM">
     <w:p>
       <w:r>
         <w:rPr>
@@ -9502,7 +10991,24 @@
       </w:r>
     </w:p>
   </w:comment>
-  <w:comment w:id="104" w:author="Audrey Doyle" w:date="2025-09-11T09:28:00Z" w:initials="AD">
+  <w:comment w:id="105" w:author="Carol Nichols" w:date="2025-09-24T20:32:00Z" w:initials="CN">
+    <w:p>
+      <w:r>
+        <w:rPr>
+          <w:rStyle w:val="CommentReference"/>
+        </w:rPr>
+        <w:annotationRef/>
+      </w:r>
+      <w:r>
+        <w:rPr>
+          <w:sz w:val="20"/>
+          <w:szCs w:val="20"/>
+        </w:rPr>
+        <w:t>Looks good</w:t>
+      </w:r>
+    </w:p>
+  </w:comment>
+  <w:comment w:id="110" w:author="Audrey Doyle" w:date="2025-09-11T09:28:00Z" w:initials="AD">
     <w:p>
       <w:pPr>
         <w:pStyle w:val="CommentText"/>
@@ -9515,6 +11021,23 @@
       </w:r>
       <w:r>
         <w:t>AU: please provide4 the chapter number/amend the heading title. I couldn’t find it in any of the files.</w:t>
+      </w:r>
+    </w:p>
+  </w:comment>
+  <w:comment w:id="111" w:author="Carol Nichols" w:date="2025-09-24T20:42:00Z" w:initials="CN">
+    <w:p>
+      <w:r>
+        <w:rPr>
+          <w:rStyle w:val="CommentReference"/>
+        </w:rPr>
+        <w:annotationRef/>
+      </w:r>
+      <w:r>
+        <w:rPr>
+          <w:sz w:val="20"/>
+          <w:szCs w:val="20"/>
+        </w:rPr>
+        <w:t>Yep, sorry, I've updated the heading title-- it's in Chapter 18.</w:t>
       </w:r>
     </w:p>
   </w:comment>
@@ -9525,11 +11048,16 @@
 <w15:commentsEx xmlns:wpc="http://schemas.microsoft.com/office/word/2010/wordprocessingCanvas" xmlns:cx="http://schemas.microsoft.com/office/drawing/2014/chartex" xmlns:cx1="http://schemas.microsoft.com/office/drawing/2015/9/8/chartex" xmlns:cx2="http://schemas.microsoft.com/office/drawing/2015/10/21/chartex" xmlns:cx3="http://schemas.microsoft.com/office/drawing/2016/5/9/chartex" xmlns:cx4="http://schemas.microsoft.com/office/drawing/2016/5/10/chartex" xmlns:cx5="http://schemas.microsoft.com/office/drawing/2016/5/11/chartex" xmlns:cx6="http://schemas.microsoft.com/office/drawing/2016/5/12/chartex" xmlns:cx7="http://schemas.microsoft.com/office/drawing/2016/5/13/chartex" xmlns:cx8="http://schemas.microsoft.com/office/drawing/2016/5/14/chartex" xmlns:mc="http://schemas.openxmlformats.org/markup-compatibility/2006" xmlns:aink="http://schemas.microsoft.com/office/drawing/2016/ink" xmlns:am3d="http://schemas.microsoft.com/office/drawing/2017/model3d" xmlns:o="urn:schemas-microsoft-com:office:office" xmlns:oel="http://schemas.microsoft.com/office/2019/extlst" xmlns:r="http://schemas.openxmlformats.org/officeDocument/2006/relationships" xmlns:m="http://schemas.openxmlformats.org/officeDocument/2006/math" xmlns:v="urn:schemas-microsoft-com:vml" xmlns:wp14="http://schemas.microsoft.com/office/word/2010/wordprocessingDrawing" xmlns:wp="http://schemas.openxmlformats.org/drawingml/2006/wordprocessingDrawing" xmlns:w10="urn:schemas-microsoft-com:office:word" xmlns:w="http://schemas.openxmlformats.org/wordprocessingml/2006/main" xmlns:w14="http://schemas.microsoft.com/office/word/2010/wordml" xmlns:w15="http://schemas.microsoft.com/office/word/2012/wordml" xmlns:w16cex="http://schemas.microsoft.com/office/word/2018/wordml/cex" xmlns:w16cid="http://schemas.microsoft.com/office/word/2016/wordml/cid" xmlns:w16="http://schemas.microsoft.com/office/word/2018/wordml" xmlns:w16du="http://schemas.microsoft.com/office/word/2023/wordml/word16du" xmlns:w16sdtdh="http://schemas.microsoft.com/office/word/2020/wordml/sdtdatahash" xmlns:w16sdtfl="http://schemas.microsoft.com/office/word/2024/wordml/sdtformatlock" xmlns:w16se="http://schemas.microsoft.com/office/word/2015/wordml/symex" xmlns:wpg="http://schemas.microsoft.com/office/word/2010/wordprocessingGroup" xmlns:wpi="http://schemas.microsoft.com/office/word/2010/wordprocessingInk" xmlns:wne="http://schemas.microsoft.com/office/word/2006/wordml" xmlns:wps="http://schemas.microsoft.com/office/word/2010/wordprocessingShape" mc:Ignorable="w14 w15 w16se w16cid w16 w16cex w16sdtdh w16sdtfl w16du wp14">
   <w15:commentEx w15:paraId="3586FFCB" w15:done="0"/>
   <w15:commentEx w15:paraId="7BAB8E4E" w15:paraIdParent="3586FFCB" w15:done="0"/>
+  <w15:commentEx w15:paraId="55C53479" w15:paraIdParent="3586FFCB" w15:done="0"/>
   <w15:commentEx w15:paraId="76138E70" w15:done="0"/>
   <w15:commentEx w15:paraId="1C0AC29B" w15:paraIdParent="76138E70" w15:done="0"/>
+  <w15:commentEx w15:paraId="130A858C" w15:paraIdParent="76138E70" w15:done="0"/>
   <w15:commentEx w15:paraId="613AEB71" w15:done="0"/>
+  <w15:commentEx w15:paraId="33AE6E68" w15:paraIdParent="613AEB71" w15:done="0"/>
   <w15:commentEx w15:paraId="3211240A" w15:done="0"/>
+  <w15:commentEx w15:paraId="771B7882" w15:paraIdParent="3211240A" w15:done="0"/>
   <w15:commentEx w15:paraId="39A21C2A" w15:done="0"/>
+  <w15:commentEx w15:paraId="7B211BE6" w15:paraIdParent="39A21C2A" w15:done="0"/>
 </w15:commentsEx>
 </file>
 
@@ -9537,11 +11065,16 @@
 <w16cex:commentsExtensible xmlns:wpc="http://schemas.microsoft.com/office/word/2010/wordprocessingCanvas" xmlns:cx="http://schemas.microsoft.com/office/drawing/2014/chartex" xmlns:cx1="http://schemas.microsoft.com/office/drawing/2015/9/8/chartex" xmlns:cx2="http://schemas.microsoft.com/office/drawing/2015/10/21/chartex" xmlns:cx3="http://schemas.microsoft.com/office/drawing/2016/5/9/chartex" xmlns:cx4="http://schemas.microsoft.com/office/drawing/2016/5/10/chartex" xmlns:cx5="http://schemas.microsoft.com/office/drawing/2016/5/11/chartex" xmlns:cx6="http://schemas.microsoft.com/office/drawing/2016/5/12/chartex" xmlns:cx7="http://schemas.microsoft.com/office/drawing/2016/5/13/chartex" xmlns:cx8="http://schemas.microsoft.com/office/drawing/2016/5/14/chartex" xmlns:cr="http://schemas.microsoft.com/office/comments/2020/reactions" xmlns:mc="http://schemas.openxmlformats.org/markup-compatibility/2006" xmlns:aink="http://schemas.microsoft.com/office/drawing/2016/ink" xmlns:am3d="http://schemas.microsoft.com/office/drawing/2017/model3d" xmlns:o="urn:schemas-microsoft-com:office:office" xmlns:oel="http://schemas.microsoft.com/office/2019/extlst" xmlns:r="http://schemas.openxmlformats.org/officeDocument/2006/relationships" xmlns:m="http://schemas.openxmlformats.org/officeDocument/2006/math" xmlns:v="urn:schemas-microsoft-com:vml" xmlns:wp14="http://schemas.microsoft.com/office/word/2010/wordprocessingDrawing" xmlns:wp="http://schemas.openxmlformats.org/drawingml/2006/wordprocessingDrawing" xmlns:w10="urn:schemas-microsoft-com:office:word" xmlns:w="http://schemas.openxmlformats.org/wordprocessingml/2006/main" xmlns:w14="http://schemas.microsoft.com/office/word/2010/wordml" xmlns:w15="http://schemas.microsoft.com/office/word/2012/wordml" xmlns:w16cex="http://schemas.microsoft.com/office/word/2018/wordml/cex" xmlns:w16cid="http://schemas.microsoft.com/office/word/2016/wordml/cid" xmlns:w16="http://schemas.microsoft.com/office/word/2018/wordml" xmlns:w16du="http://schemas.microsoft.com/office/word/2023/wordml/word16du" xmlns:w16sdtdh="http://schemas.microsoft.com/office/word/2020/wordml/sdtdatahash" xmlns:w16sdtfl="http://schemas.microsoft.com/office/word/2024/wordml/sdtformatlock" xmlns:w16se="http://schemas.microsoft.com/office/word/2015/wordml/symex" xmlns:wpg="http://schemas.microsoft.com/office/word/2010/wordprocessingGroup" xmlns:wpi="http://schemas.microsoft.com/office/word/2010/wordprocessingInk" xmlns:wne="http://schemas.microsoft.com/office/word/2006/wordml" xmlns:wps="http://schemas.microsoft.com/office/word/2010/wordprocessingShape" mc:Ignorable="w14 w15 w16se w16cid w16 w16cex w16sdtdh w16sdtfl cr w16du wp14">
   <w16cex:commentExtensible w16cex:durableId="75153987" w16cex:dateUtc="2025-06-26T19:30:00Z"/>
   <w16cex:commentExtensible w16cex:durableId="45D8656B" w16cex:dateUtc="2025-09-04T20:40:00Z"/>
+  <w16cex:commentExtensible w16cex:durableId="41A70CFF" w16cex:dateUtc="2025-09-25T00:30:00Z"/>
   <w16cex:commentExtensible w16cex:durableId="1C0B0138" w16cex:dateUtc="2025-06-26T19:32:00Z"/>
   <w16cex:commentExtensible w16cex:durableId="516CA395" w16cex:dateUtc="2025-09-04T20:43:00Z"/>
+  <w16cex:commentExtensible w16cex:durableId="17B993B5" w16cex:dateUtc="2025-09-25T00:31:00Z"/>
   <w16cex:commentExtensible w16cex:durableId="4A737DCC" w16cex:dateUtc="2025-06-26T19:32:00Z"/>
+  <w16cex:commentExtensible w16cex:durableId="6F33A6AD" w16cex:dateUtc="2025-09-25T00:31:00Z"/>
   <w16cex:commentExtensible w16cex:durableId="42CB5266" w16cex:dateUtc="2025-06-26T19:33:00Z"/>
+  <w16cex:commentExtensible w16cex:durableId="6233932E" w16cex:dateUtc="2025-09-25T00:32:00Z"/>
   <w16cex:commentExtensible w16cex:durableId="472CA2B1" w16cex:dateUtc="2025-09-11T13:28:00Z"/>
+  <w16cex:commentExtensible w16cex:durableId="08703E89" w16cex:dateUtc="2025-09-25T00:42:00Z"/>
 </w16cex:commentsExtensible>
 </file>
 
@@ -9549,11 +11082,16 @@
 <w16cid:commentsIds xmlns:wpc="http://schemas.microsoft.com/office/word/2010/wordprocessingCanvas" xmlns:cx="http://schemas.microsoft.com/office/drawing/2014/chartex" xmlns:cx1="http://schemas.microsoft.com/office/drawing/2015/9/8/chartex" xmlns:cx2="http://schemas.microsoft.com/office/drawing/2015/10/21/chartex" xmlns:cx3="http://schemas.microsoft.com/office/drawing/2016/5/9/chartex" xmlns:cx4="http://schemas.microsoft.com/office/drawing/2016/5/10/chartex" xmlns:cx5="http://schemas.microsoft.com/office/drawing/2016/5/11/chartex" xmlns:cx6="http://schemas.microsoft.com/office/drawing/2016/5/12/chartex" xmlns:cx7="http://schemas.microsoft.com/office/drawing/2016/5/13/chartex" xmlns:cx8="http://schemas.microsoft.com/office/drawing/2016/5/14/chartex" xmlns:mc="http://schemas.openxmlformats.org/markup-compatibility/2006" xmlns:aink="http://schemas.microsoft.com/office/drawing/2016/ink" xmlns:am3d="http://schemas.microsoft.com/office/drawing/2017/model3d" xmlns:o="urn:schemas-microsoft-com:office:office" xmlns:oel="http://schemas.microsoft.com/office/2019/extlst" xmlns:r="http://schemas.openxmlformats.org/officeDocument/2006/relationships" xmlns:m="http://schemas.openxmlformats.org/officeDocument/2006/math" xmlns:v="urn:schemas-microsoft-com:vml" xmlns:wp14="http://schemas.microsoft.com/office/word/2010/wordprocessingDrawing" xmlns:wp="http://schemas.openxmlformats.org/drawingml/2006/wordprocessingDrawing" xmlns:w10="urn:schemas-microsoft-com:office:word" xmlns:w="http://schemas.openxmlformats.org/wordprocessingml/2006/main" xmlns:w14="http://schemas.microsoft.com/office/word/2010/wordml" xmlns:w15="http://schemas.microsoft.com/office/word/2012/wordml" xmlns:w16cex="http://schemas.microsoft.com/office/word/2018/wordml/cex" xmlns:w16cid="http://schemas.microsoft.com/office/word/2016/wordml/cid" xmlns:w16="http://schemas.microsoft.com/office/word/2018/wordml" xmlns:w16du="http://schemas.microsoft.com/office/word/2023/wordml/word16du" xmlns:w16sdtdh="http://schemas.microsoft.com/office/word/2020/wordml/sdtdatahash" xmlns:w16sdtfl="http://schemas.microsoft.com/office/word/2024/wordml/sdtformatlock" xmlns:w16se="http://schemas.microsoft.com/office/word/2015/wordml/symex" xmlns:wpg="http://schemas.microsoft.com/office/word/2010/wordprocessingGroup" xmlns:wpi="http://schemas.microsoft.com/office/word/2010/wordprocessingInk" xmlns:wne="http://schemas.microsoft.com/office/word/2006/wordml" xmlns:wps="http://schemas.microsoft.com/office/word/2010/wordprocessingShape" mc:Ignorable="w14 w15 w16se w16cid w16 w16cex w16sdtdh w16sdtfl w16du wp14">
   <w16cid:commentId w16cid:paraId="3586FFCB" w16cid:durableId="75153987"/>
   <w16cid:commentId w16cid:paraId="7BAB8E4E" w16cid:durableId="45D8656B"/>
+  <w16cid:commentId w16cid:paraId="55C53479" w16cid:durableId="41A70CFF"/>
   <w16cid:commentId w16cid:paraId="76138E70" w16cid:durableId="1C0B0138"/>
   <w16cid:commentId w16cid:paraId="1C0AC29B" w16cid:durableId="516CA395"/>
+  <w16cid:commentId w16cid:paraId="130A858C" w16cid:durableId="17B993B5"/>
   <w16cid:commentId w16cid:paraId="613AEB71" w16cid:durableId="4A737DCC"/>
+  <w16cid:commentId w16cid:paraId="33AE6E68" w16cid:durableId="6F33A6AD"/>
   <w16cid:commentId w16cid:paraId="3211240A" w16cid:durableId="42CB5266"/>
+  <w16cid:commentId w16cid:paraId="771B7882" w16cid:durableId="6233932E"/>
   <w16cid:commentId w16cid:paraId="39A21C2A" w16cid:durableId="472CA2B1"/>
+  <w16cid:commentId w16cid:paraId="7B211BE6" w16cid:durableId="08703E89"/>
 </w16cid:commentsIds>
 </file>
 
@@ -14714,6 +16252,9 @@
   </w15:person>
   <w15:person w15:author="Eva Morrow">
     <w15:presenceInfo w15:providerId="Windows Live" w15:userId="2641f39c3ff74ff0"/>
+  </w15:person>
+  <w15:person w15:author="Carol Nichols">
+    <w15:presenceInfo w15:providerId="None" w15:userId="Carol Nichols"/>
   </w15:person>
 </w15:people>
 </file>
@@ -15118,15 +16659,13 @@
   <w:style w:type="paragraph" w:default="1" w:styleId="Normal">
     <w:name w:val="Normal"/>
     <w:qFormat/>
-    <w:rsid w:val="00143582"/>
+    <w:rsid w:val="00694FFE"/>
     <w:pPr>
       <w:suppressAutoHyphens w:val="0"/>
-      <w:spacing w:after="160" w:line="259" w:lineRule="auto"/>
+      <w:spacing w:after="160" w:line="278" w:lineRule="auto"/>
     </w:pPr>
     <w:rPr>
       <w:rFonts w:eastAsiaTheme="minorHAnsi"/>
-      <w:sz w:val="22"/>
-      <w:szCs w:val="22"/>
     </w:rPr>
   </w:style>
   <w:style w:type="paragraph" w:styleId="Heading2">
@@ -15354,7 +16893,7 @@
     <w:uiPriority w:val="1"/>
     <w:semiHidden/>
     <w:unhideWhenUsed/>
-    <w:rsid w:val="00143582"/>
+    <w:rsid w:val="00694FFE"/>
   </w:style>
   <w:style w:type="table" w:default="1" w:styleId="TableNormal">
     <w:name w:val="Normal Table"/>
@@ -15376,7 +16915,7 @@
     <w:uiPriority w:val="99"/>
     <w:semiHidden/>
     <w:unhideWhenUsed/>
-    <w:rsid w:val="00143582"/>
+    <w:rsid w:val="00694FFE"/>
   </w:style>
   <w:style w:type="character" w:customStyle="1" w:styleId="Italic">
     <w:name w:val="Italic"/>
@@ -16659,8 +18198,6 @@
       <w:rFonts w:cs="Arial Unicode MS"/>
       <w:i/>
       <w:iCs/>
-      <w:sz w:val="24"/>
-      <w:szCs w:val="24"/>
     </w:rPr>
   </w:style>
   <w:style w:type="paragraph" w:customStyle="1" w:styleId="Index">

</xml_diff>